<commit_message>
updated statslibrary and formula sheet
</commit_message>
<xml_diff>
--- a/Project 1/Documents/Formula Sheet.docx
+++ b/Project 1/Documents/Formula Sheet.docx
@@ -431,18 +431,7 @@
               <w:sz w:val="24"/>
               <w:szCs w:val="24"/>
             </w:rPr>
-            <m:t xml:space="preserve"> </m:t>
-          </m:r>
-          <m:r>
-            <m:rPr>
-              <m:sty m:val="bi"/>
-            </m:rPr>
-            <w:rPr>
-              <w:rFonts w:ascii="Cambria Math" w:hAnsi="Cambria Math"/>
-              <w:sz w:val="24"/>
-              <w:szCs w:val="24"/>
-            </w:rPr>
-            <m:t>×h</m:t>
+            <m:t xml:space="preserve"> ×h</m:t>
           </m:r>
         </m:oMath>
       </m:oMathPara>
@@ -1443,6 +1432,7 @@
           <w:szCs w:val="24"/>
         </w:rPr>
       </w:pPr>
+      <w:proofErr w:type="spellStart"/>
       <w:r>
         <w:rPr>
           <w:rFonts w:ascii="Roboto" w:hAnsi="Roboto"/>
@@ -1451,7 +1441,18 @@
           <w:sz w:val="24"/>
           <w:szCs w:val="24"/>
         </w:rPr>
-        <w:t>DeMorgan’s law</w:t>
+        <w:t>DeMorgan’s</w:t>
+      </w:r>
+      <w:proofErr w:type="spellEnd"/>
+      <w:r>
+        <w:rPr>
+          <w:rFonts w:ascii="Roboto" w:hAnsi="Roboto"/>
+          <w:b/>
+          <w:bCs/>
+          <w:sz w:val="24"/>
+          <w:szCs w:val="24"/>
+        </w:rPr>
+        <w:t xml:space="preserve"> law</w:t>
       </w:r>
     </w:p>
     <w:p>
@@ -1688,6 +1689,17 @@
           <w:szCs w:val="24"/>
         </w:rPr>
       </w:pPr>
+    </w:p>
+    <w:p>
+      <w:pPr>
+        <w:rPr>
+          <w:rFonts w:ascii="Roboto" w:hAnsi="Roboto"/>
+          <w:b/>
+          <w:bCs/>
+          <w:sz w:val="24"/>
+          <w:szCs w:val="24"/>
+        </w:rPr>
+      </w:pPr>
       <w:r>
         <w:rPr>
           <w:rFonts w:ascii="Roboto" w:hAnsi="Roboto"/>
@@ -2320,7 +2332,9 @@
           <w:szCs w:val="24"/>
         </w:rPr>
       </w:pPr>
-      <w:r>
+    </w:p>
+    <w:p>
+      <w:pPr>
         <w:rPr>
           <w:rFonts w:ascii="Roboto" w:hAnsi="Roboto"/>
           <w:b/>
@@ -2328,7 +2342,261 @@
           <w:sz w:val="24"/>
           <w:szCs w:val="24"/>
         </w:rPr>
+      </w:pPr>
+    </w:p>
+    <w:p>
+      <w:pPr>
+        <w:rPr>
+          <w:rFonts w:ascii="Roboto" w:hAnsi="Roboto"/>
+          <w:b/>
+          <w:bCs/>
+          <w:sz w:val="24"/>
+          <w:szCs w:val="24"/>
+        </w:rPr>
+      </w:pPr>
+    </w:p>
+    <w:p>
+      <w:pPr>
+        <w:rPr>
+          <w:rFonts w:ascii="Roboto" w:hAnsi="Roboto"/>
+          <w:b/>
+          <w:bCs/>
+          <w:sz w:val="24"/>
+          <w:szCs w:val="24"/>
+        </w:rPr>
+      </w:pPr>
+      <w:r>
+        <w:rPr>
+          <w:rFonts w:ascii="Roboto" w:hAnsi="Roboto"/>
+          <w:b/>
+          <w:bCs/>
+          <w:sz w:val="24"/>
+          <w:szCs w:val="24"/>
+        </w:rPr>
+        <w:t xml:space="preserve">Probability Axiom </w:t>
+      </w:r>
+      <w:r>
+        <w:rPr>
+          <w:rFonts w:ascii="Roboto" w:hAnsi="Roboto"/>
+          <w:b/>
+          <w:bCs/>
+          <w:sz w:val="24"/>
+          <w:szCs w:val="24"/>
+        </w:rPr>
+        <w:t>1</w:t>
+      </w:r>
+    </w:p>
+    <w:p>
+      <w:pPr>
+        <w:ind w:firstLine="720"/>
+        <w:rPr>
+          <w:rFonts w:ascii="Roboto" w:hAnsi="Roboto"/>
+          <w:sz w:val="24"/>
+          <w:szCs w:val="24"/>
+        </w:rPr>
+      </w:pPr>
+      <w:r>
+        <w:rPr>
+          <w:rFonts w:ascii="Roboto" w:hAnsi="Roboto"/>
+          <w:sz w:val="24"/>
+          <w:szCs w:val="24"/>
+        </w:rPr>
+        <w:t>Given sample space S with Event A (subset of S),</w:t>
+      </w:r>
+    </w:p>
+    <w:p>
+      <w:pPr>
+        <w:rPr>
+          <w:rFonts w:ascii="Roboto" w:hAnsi="Roboto"/>
+          <w:sz w:val="24"/>
+          <w:szCs w:val="24"/>
+        </w:rPr>
+      </w:pPr>
+      <m:oMathPara>
+        <m:oMath>
+          <m:r>
+            <w:rPr>
+              <w:rFonts w:ascii="Cambria Math" w:hAnsi="Cambria Math"/>
+              <w:sz w:val="24"/>
+              <w:szCs w:val="24"/>
+            </w:rPr>
+            <m:t>P</m:t>
+          </m:r>
+          <m:d>
+            <m:dPr>
+              <m:ctrlPr>
+                <w:rPr>
+                  <w:rFonts w:ascii="Cambria Math" w:hAnsi="Cambria Math"/>
+                  <w:i/>
+                  <w:sz w:val="24"/>
+                  <w:szCs w:val="24"/>
+                </w:rPr>
+              </m:ctrlPr>
+            </m:dPr>
+            <m:e>
+              <m:r>
+                <w:rPr>
+                  <w:rFonts w:ascii="Cambria Math" w:hAnsi="Cambria Math"/>
+                  <w:sz w:val="24"/>
+                  <w:szCs w:val="24"/>
+                </w:rPr>
+                <m:t>A</m:t>
+              </m:r>
+            </m:e>
+          </m:d>
+          <m:r>
+            <w:rPr>
+              <w:rFonts w:ascii="Cambria Math" w:hAnsi="Cambria Math"/>
+              <w:sz w:val="24"/>
+              <w:szCs w:val="24"/>
+            </w:rPr>
+            <m:t>≥0</m:t>
+          </m:r>
+        </m:oMath>
+      </m:oMathPara>
+    </w:p>
+    <w:p>
+      <w:pPr>
+        <w:rPr>
+          <w:rFonts w:ascii="Roboto" w:hAnsi="Roboto"/>
+          <w:b/>
+          <w:bCs/>
+          <w:sz w:val="24"/>
+          <w:szCs w:val="24"/>
+        </w:rPr>
+      </w:pPr>
+      <w:r>
+        <w:rPr>
+          <w:rFonts w:ascii="Roboto" w:hAnsi="Roboto"/>
+          <w:b/>
+          <w:bCs/>
+          <w:sz w:val="24"/>
+          <w:szCs w:val="24"/>
+        </w:rPr>
+        <w:t xml:space="preserve">Probability Axiom </w:t>
+      </w:r>
+      <w:r>
+        <w:rPr>
+          <w:rFonts w:ascii="Roboto" w:hAnsi="Roboto"/>
+          <w:b/>
+          <w:bCs/>
+          <w:sz w:val="24"/>
+          <w:szCs w:val="24"/>
+        </w:rPr>
+        <w:t>2</w:t>
+      </w:r>
+    </w:p>
+    <w:p>
+      <w:pPr>
+        <w:ind w:firstLine="720"/>
+        <w:rPr>
+          <w:rFonts w:ascii="Roboto" w:hAnsi="Roboto"/>
+          <w:sz w:val="24"/>
+          <w:szCs w:val="24"/>
+        </w:rPr>
+      </w:pPr>
+      <w:r>
+        <w:rPr>
+          <w:rFonts w:ascii="Roboto" w:hAnsi="Roboto"/>
+          <w:sz w:val="24"/>
+          <w:szCs w:val="24"/>
+        </w:rPr>
+        <w:t>Given sample space S with Event A (subset of S),</w:t>
+      </w:r>
+    </w:p>
+    <w:p>
+      <w:pPr>
+        <w:rPr>
+          <w:rFonts w:ascii="Roboto" w:hAnsi="Roboto"/>
+          <w:b/>
+          <w:bCs/>
+          <w:sz w:val="24"/>
+          <w:szCs w:val="24"/>
+        </w:rPr>
+      </w:pPr>
+      <m:oMathPara>
+        <m:oMath>
+          <m:r>
+            <m:rPr>
+              <m:sty m:val="bi"/>
+            </m:rPr>
+            <w:rPr>
+              <w:rFonts w:ascii="Cambria Math" w:hAnsi="Cambria Math"/>
+              <w:sz w:val="24"/>
+              <w:szCs w:val="24"/>
+            </w:rPr>
+            <m:t>P</m:t>
+          </m:r>
+          <m:d>
+            <m:dPr>
+              <m:ctrlPr>
+                <w:rPr>
+                  <w:rFonts w:ascii="Cambria Math" w:hAnsi="Cambria Math"/>
+                  <w:b/>
+                  <w:bCs/>
+                  <w:i/>
+                  <w:sz w:val="24"/>
+                  <w:szCs w:val="24"/>
+                </w:rPr>
+              </m:ctrlPr>
+            </m:dPr>
+            <m:e>
+              <m:r>
+                <m:rPr>
+                  <m:sty m:val="bi"/>
+                </m:rPr>
+                <w:rPr>
+                  <w:rFonts w:ascii="Cambria Math" w:hAnsi="Cambria Math"/>
+                  <w:sz w:val="24"/>
+                  <w:szCs w:val="24"/>
+                </w:rPr>
+                <m:t>S</m:t>
+              </m:r>
+            </m:e>
+          </m:d>
+          <m:r>
+            <m:rPr>
+              <m:sty m:val="bi"/>
+            </m:rPr>
+            <w:rPr>
+              <w:rFonts w:ascii="Cambria Math" w:hAnsi="Cambria Math"/>
+              <w:sz w:val="24"/>
+              <w:szCs w:val="24"/>
+            </w:rPr>
+            <m:t>=1</m:t>
+          </m:r>
+        </m:oMath>
+      </m:oMathPara>
+    </w:p>
+    <w:p>
+      <w:pPr>
+        <w:rPr>
+          <w:rFonts w:ascii="Roboto" w:hAnsi="Roboto"/>
+          <w:b/>
+          <w:bCs/>
+          <w:sz w:val="24"/>
+          <w:szCs w:val="24"/>
+        </w:rPr>
+      </w:pPr>
+      <w:r>
+        <w:rPr>
+          <w:rFonts w:ascii="Roboto" w:hAnsi="Roboto"/>
+          <w:b/>
+          <w:bCs/>
+          <w:sz w:val="24"/>
+          <w:szCs w:val="24"/>
+        </w:rPr>
         <w:t>Probability Axiom</w:t>
+      </w:r>
+      <w:r>
+        <w:rPr>
+          <w:rFonts w:ascii="Roboto" w:hAnsi="Roboto"/>
+          <w:b/>
+          <w:bCs/>
+          <w:sz w:val="24"/>
+          <w:szCs w:val="24"/>
+        </w:rPr>
+        <w:t xml:space="preserve"> 3</w:t>
       </w:r>
     </w:p>
     <w:p>
@@ -2355,7 +2623,23 @@
           <w:sz w:val="24"/>
           <w:szCs w:val="24"/>
         </w:rPr>
-        <w:t>Given sample space S with Event A,</w:t>
+        <w:t>Given sample space S with Event A</w:t>
+      </w:r>
+      <w:r>
+        <w:rPr>
+          <w:rFonts w:ascii="Roboto" w:hAnsi="Roboto"/>
+          <w:sz w:val="24"/>
+          <w:szCs w:val="24"/>
+        </w:rPr>
+        <w:t xml:space="preserve"> (subset of S)</w:t>
+      </w:r>
+      <w:r>
+        <w:rPr>
+          <w:rFonts w:ascii="Roboto" w:hAnsi="Roboto"/>
+          <w:sz w:val="24"/>
+          <w:szCs w:val="24"/>
+        </w:rPr>
+        <w:t>,</w:t>
       </w:r>
     </w:p>
     <w:p>
@@ -2374,6 +2658,7 @@
               <w:sz w:val="24"/>
               <w:szCs w:val="24"/>
             </w:rPr>
+            <w:lastRenderedPageBreak/>
             <m:t>P</m:t>
           </m:r>
           <m:d>
@@ -2586,15 +2871,7 @@
                   <w:sz w:val="24"/>
                   <w:szCs w:val="24"/>
                 </w:rPr>
-                <m:t>…</m:t>
-              </m:r>
-              <m:r>
-                <w:rPr>
-                  <w:rFonts w:ascii="Cambria Math" w:hAnsi="Cambria Math"/>
-                  <w:sz w:val="24"/>
-                  <w:szCs w:val="24"/>
-                </w:rPr>
-                <m:t>∪</m:t>
+                <m:t>…∪</m:t>
               </m:r>
               <m:sSub>
                 <m:sSubPr>
@@ -2734,6 +3011,39 @@
     <w:p>
       <w:pPr>
         <w:rPr>
+          <w:rFonts w:ascii="Roboto" w:hAnsi="Roboto"/>
+          <w:b/>
+          <w:bCs/>
+          <w:sz w:val="24"/>
+          <w:szCs w:val="24"/>
+        </w:rPr>
+      </w:pPr>
+      <w:proofErr w:type="spellStart"/>
+      <w:r>
+        <w:rPr>
+          <w:rFonts w:ascii="Roboto" w:hAnsi="Roboto"/>
+          <w:b/>
+          <w:bCs/>
+          <w:sz w:val="24"/>
+          <w:szCs w:val="24"/>
+        </w:rPr>
+        <w:t>Collaries</w:t>
+      </w:r>
+      <w:proofErr w:type="spellEnd"/>
+      <w:r>
+        <w:rPr>
+          <w:rFonts w:ascii="Roboto" w:hAnsi="Roboto"/>
+          <w:b/>
+          <w:bCs/>
+          <w:sz w:val="24"/>
+          <w:szCs w:val="24"/>
+        </w:rPr>
+        <w:t xml:space="preserve"> of Axioms</w:t>
+      </w:r>
+    </w:p>
+    <w:p>
+      <w:pPr>
+        <w:rPr>
           <w:rFonts w:ascii="Roboto" w:eastAsiaTheme="minorEastAsia" w:hAnsi="Roboto"/>
           <w:sz w:val="24"/>
           <w:szCs w:val="24"/>
@@ -2865,15 +3175,7 @@
               <w:sz w:val="24"/>
               <w:szCs w:val="24"/>
             </w:rPr>
-            <m:t>=</m:t>
-          </m:r>
-          <m:r>
-            <w:rPr>
-              <w:rFonts w:ascii="Cambria Math" w:hAnsi="Cambria Math"/>
-              <w:sz w:val="24"/>
-              <w:szCs w:val="24"/>
-            </w:rPr>
-            <m:t>P</m:t>
+            <m:t>=P</m:t>
           </m:r>
           <m:d>
             <m:dPr>
@@ -2903,15 +3205,7 @@
               <w:sz w:val="24"/>
               <w:szCs w:val="24"/>
             </w:rPr>
-            <m:t>+</m:t>
-          </m:r>
-          <m:r>
-            <w:rPr>
-              <w:rFonts w:ascii="Cambria Math" w:hAnsi="Cambria Math"/>
-              <w:sz w:val="24"/>
-              <w:szCs w:val="24"/>
-            </w:rPr>
-            <m:t>P</m:t>
+            <m:t>+P</m:t>
           </m:r>
           <m:d>
             <m:dPr>
@@ -2969,15 +3263,7 @@
               <w:sz w:val="24"/>
               <w:szCs w:val="24"/>
             </w:rPr>
-            <m:t>1</m:t>
-          </m:r>
-          <m:r>
-            <w:rPr>
-              <w:rFonts w:ascii="Cambria Math" w:hAnsi="Cambria Math"/>
-              <w:sz w:val="24"/>
-              <w:szCs w:val="24"/>
-            </w:rPr>
-            <m:t>=P</m:t>
+            <m:t>1=P</m:t>
           </m:r>
           <m:d>
             <m:dPr>
@@ -3022,15 +3308,7 @@
               <w:sz w:val="24"/>
               <w:szCs w:val="24"/>
             </w:rPr>
-            <m:t>+</m:t>
-          </m:r>
-          <m:r>
-            <w:rPr>
-              <w:rFonts w:ascii="Cambria Math" w:hAnsi="Cambria Math"/>
-              <w:sz w:val="24"/>
-              <w:szCs w:val="24"/>
-            </w:rPr>
-            <m:t>P</m:t>
+            <m:t>+P</m:t>
           </m:r>
           <m:d>
             <m:dPr>
@@ -3154,15 +3432,7 @@
               <w:sz w:val="24"/>
               <w:szCs w:val="24"/>
             </w:rPr>
-            <m:t>=</m:t>
-          </m:r>
-          <m:r>
-            <w:rPr>
-              <w:rFonts w:ascii="Cambria Math" w:hAnsi="Cambria Math"/>
-              <w:sz w:val="24"/>
-              <w:szCs w:val="24"/>
-            </w:rPr>
-            <m:t>1</m:t>
+            <m:t>=1</m:t>
           </m:r>
         </m:oMath>
       </m:oMathPara>
@@ -3234,23 +3504,7 @@
               <w:sz w:val="24"/>
               <w:szCs w:val="24"/>
             </w:rPr>
-            <m:t>1</m:t>
-          </m:r>
-          <m:r>
-            <w:rPr>
-              <w:rFonts w:ascii="Cambria Math" w:hAnsi="Cambria Math"/>
-              <w:sz w:val="24"/>
-              <w:szCs w:val="24"/>
-            </w:rPr>
-            <m:t>=</m:t>
-          </m:r>
-          <m:r>
-            <w:rPr>
-              <w:rFonts w:ascii="Cambria Math" w:hAnsi="Cambria Math"/>
-              <w:sz w:val="24"/>
-              <w:szCs w:val="24"/>
-            </w:rPr>
-            <m:t>P</m:t>
+            <m:t>1=P</m:t>
           </m:r>
           <m:d>
             <m:dPr>
@@ -3355,15 +3609,7 @@
               <w:sz w:val="24"/>
               <w:szCs w:val="24"/>
             </w:rPr>
-            <m:t>≥</m:t>
-          </m:r>
-          <m:r>
-            <w:rPr>
-              <w:rFonts w:ascii="Cambria Math" w:hAnsi="Cambria Math"/>
-              <w:sz w:val="24"/>
-              <w:szCs w:val="24"/>
-            </w:rPr>
-            <m:t>P</m:t>
+            <m:t>≥P</m:t>
           </m:r>
           <m:d>
             <m:dPr>
@@ -3389,24 +3635,6 @@
           </m:d>
         </m:oMath>
       </m:oMathPara>
-    </w:p>
-    <w:p>
-      <w:pPr>
-        <w:rPr>
-          <w:rFonts w:ascii="Roboto" w:eastAsiaTheme="minorEastAsia" w:hAnsi="Roboto"/>
-          <w:sz w:val="24"/>
-          <w:szCs w:val="24"/>
-        </w:rPr>
-      </w:pPr>
-    </w:p>
-    <w:p>
-      <w:pPr>
-        <w:rPr>
-          <w:rFonts w:ascii="Roboto" w:eastAsiaTheme="minorEastAsia" w:hAnsi="Roboto"/>
-          <w:sz w:val="24"/>
-          <w:szCs w:val="24"/>
-        </w:rPr>
-      </w:pPr>
     </w:p>
     <w:p>
       <w:pPr>
@@ -3954,7 +4182,9 @@
           <w:szCs w:val="24"/>
         </w:rPr>
       </w:pPr>
-      <w:r>
+    </w:p>
+    <w:p>
+      <w:pPr>
         <w:rPr>
           <w:rFonts w:ascii="Roboto" w:hAnsi="Roboto"/>
           <w:b/>
@@ -3962,6 +4192,49 @@
           <w:sz w:val="24"/>
           <w:szCs w:val="24"/>
         </w:rPr>
+      </w:pPr>
+    </w:p>
+    <w:p>
+      <w:pPr>
+        <w:rPr>
+          <w:rFonts w:ascii="Roboto" w:hAnsi="Roboto"/>
+          <w:b/>
+          <w:bCs/>
+          <w:sz w:val="24"/>
+          <w:szCs w:val="24"/>
+        </w:rPr>
+      </w:pPr>
+    </w:p>
+    <w:p>
+      <w:pPr>
+        <w:rPr>
+          <w:rFonts w:ascii="Roboto" w:hAnsi="Roboto"/>
+          <w:b/>
+          <w:bCs/>
+          <w:sz w:val="24"/>
+          <w:szCs w:val="24"/>
+        </w:rPr>
+      </w:pPr>
+    </w:p>
+    <w:p>
+      <w:pPr>
+        <w:rPr>
+          <w:rFonts w:ascii="Roboto" w:hAnsi="Roboto"/>
+          <w:b/>
+          <w:bCs/>
+          <w:sz w:val="24"/>
+          <w:szCs w:val="24"/>
+        </w:rPr>
+      </w:pPr>
+      <w:r>
+        <w:rPr>
+          <w:rFonts w:ascii="Roboto" w:hAnsi="Roboto"/>
+          <w:b/>
+          <w:bCs/>
+          <w:sz w:val="24"/>
+          <w:szCs w:val="24"/>
+        </w:rPr>
+        <w:lastRenderedPageBreak/>
         <w:t>Conditional Probability</w:t>
       </w:r>
     </w:p>
@@ -4236,23 +4509,7 @@
                       <w:sz w:val="24"/>
                       <w:szCs w:val="24"/>
                     </w:rPr>
-                    <m:t>B</m:t>
-                  </m:r>
-                  <m:r>
-                    <w:rPr>
-                      <w:rFonts w:ascii="Cambria Math" w:hAnsi="Cambria Math"/>
-                      <w:sz w:val="24"/>
-                      <w:szCs w:val="24"/>
-                    </w:rPr>
-                    <m:t>∩</m:t>
-                  </m:r>
-                  <m:r>
-                    <w:rPr>
-                      <w:rFonts w:ascii="Cambria Math" w:hAnsi="Cambria Math"/>
-                      <w:sz w:val="24"/>
-                      <w:szCs w:val="24"/>
-                    </w:rPr>
-                    <m:t>A</m:t>
+                    <m:t>B∩A</m:t>
                   </m:r>
                 </m:e>
               </m:d>
@@ -4296,15 +4553,7 @@
               <w:sz w:val="24"/>
               <w:szCs w:val="24"/>
             </w:rPr>
-            <m:t xml:space="preserve"> </m:t>
-          </m:r>
-          <m:r>
-            <w:rPr>
-              <w:rFonts w:ascii="Cambria Math" w:eastAsiaTheme="minorEastAsia" w:hAnsi="Cambria Math"/>
-              <w:sz w:val="24"/>
-              <w:szCs w:val="24"/>
-            </w:rPr>
-            <m:t>≠</m:t>
+            <m:t xml:space="preserve"> ≠</m:t>
           </m:r>
           <m:f>
             <m:fPr>
@@ -4388,15 +4637,7 @@
               <w:sz w:val="24"/>
               <w:szCs w:val="24"/>
             </w:rPr>
-            <m:t>=</m:t>
-          </m:r>
-          <m:r>
-            <w:rPr>
-              <w:rFonts w:ascii="Cambria Math" w:hAnsi="Cambria Math"/>
-              <w:sz w:val="24"/>
-              <w:szCs w:val="24"/>
-            </w:rPr>
-            <m:t>P</m:t>
+            <m:t>=P</m:t>
           </m:r>
           <m:d>
             <m:dPr>
@@ -4537,15 +4778,7 @@
               <w:sz w:val="24"/>
               <w:szCs w:val="24"/>
             </w:rPr>
-            <m:t xml:space="preserve">= </m:t>
-          </m:r>
-          <m:r>
-            <w:rPr>
-              <w:rFonts w:ascii="Cambria Math" w:hAnsi="Cambria Math"/>
-              <w:sz w:val="24"/>
-              <w:szCs w:val="24"/>
-            </w:rPr>
-            <m:t>P</m:t>
+            <m:t>= P</m:t>
           </m:r>
           <m:d>
             <m:dPr>
@@ -4797,6 +5030,2228 @@
           <w:rFonts w:ascii="Roboto" w:hAnsi="Roboto"/>
           <w:b/>
           <w:bCs/>
+          <w:sz w:val="24"/>
+          <w:szCs w:val="24"/>
+        </w:rPr>
+      </w:pPr>
+      <w:r>
+        <w:rPr>
+          <w:rFonts w:ascii="Roboto" w:hAnsi="Roboto"/>
+          <w:b/>
+          <w:bCs/>
+          <w:sz w:val="24"/>
+          <w:szCs w:val="24"/>
+        </w:rPr>
+        <w:t>Multiplicative Law of Probability</w:t>
+      </w:r>
+    </w:p>
+    <w:p>
+      <w:pPr>
+        <w:rPr>
+          <w:rFonts w:ascii="Roboto" w:hAnsi="Roboto"/>
+          <w:sz w:val="24"/>
+          <w:szCs w:val="24"/>
+        </w:rPr>
+      </w:pPr>
+      <w:r>
+        <w:rPr>
+          <w:rFonts w:ascii="Roboto" w:hAnsi="Roboto"/>
+          <w:sz w:val="24"/>
+          <w:szCs w:val="24"/>
+        </w:rPr>
+        <w:tab/>
+        <w:t xml:space="preserve">The probability of the intersection of two </w:t>
+      </w:r>
+      <w:proofErr w:type="gramStart"/>
+      <w:r>
+        <w:rPr>
+          <w:rFonts w:ascii="Roboto" w:hAnsi="Roboto"/>
+          <w:sz w:val="24"/>
+          <w:szCs w:val="24"/>
+        </w:rPr>
+        <w:t>events</w:t>
+      </w:r>
+      <w:proofErr w:type="gramEnd"/>
+      <w:r>
+        <w:rPr>
+          <w:rFonts w:ascii="Roboto" w:hAnsi="Roboto"/>
+          <w:sz w:val="24"/>
+          <w:szCs w:val="24"/>
+        </w:rPr>
+        <w:t xml:space="preserve"> A and B is</w:t>
+      </w:r>
+    </w:p>
+    <w:p>
+      <w:pPr>
+        <w:rPr>
+          <w:rFonts w:ascii="Roboto" w:eastAsiaTheme="minorEastAsia" w:hAnsi="Roboto"/>
+          <w:sz w:val="24"/>
+          <w:szCs w:val="24"/>
+        </w:rPr>
+      </w:pPr>
+      <m:oMathPara>
+        <m:oMath>
+          <m:r>
+            <w:rPr>
+              <w:rFonts w:ascii="Cambria Math" w:hAnsi="Cambria Math"/>
+              <w:sz w:val="24"/>
+              <w:szCs w:val="24"/>
+            </w:rPr>
+            <m:t>P</m:t>
+          </m:r>
+          <m:d>
+            <m:dPr>
+              <m:ctrlPr>
+                <w:rPr>
+                  <w:rFonts w:ascii="Cambria Math" w:hAnsi="Cambria Math"/>
+                  <w:i/>
+                  <w:sz w:val="24"/>
+                  <w:szCs w:val="24"/>
+                </w:rPr>
+              </m:ctrlPr>
+            </m:dPr>
+            <m:e>
+              <m:r>
+                <w:rPr>
+                  <w:rFonts w:ascii="Cambria Math" w:hAnsi="Cambria Math"/>
+                  <w:sz w:val="24"/>
+                  <w:szCs w:val="24"/>
+                </w:rPr>
+                <m:t>A∩B</m:t>
+              </m:r>
+            </m:e>
+          </m:d>
+          <m:r>
+            <w:rPr>
+              <w:rFonts w:ascii="Cambria Math" w:hAnsi="Cambria Math"/>
+              <w:sz w:val="24"/>
+              <w:szCs w:val="24"/>
+            </w:rPr>
+            <m:t>=P</m:t>
+          </m:r>
+          <m:d>
+            <m:dPr>
+              <m:ctrlPr>
+                <w:rPr>
+                  <w:rFonts w:ascii="Cambria Math" w:hAnsi="Cambria Math"/>
+                  <w:i/>
+                  <w:sz w:val="24"/>
+                  <w:szCs w:val="24"/>
+                </w:rPr>
+              </m:ctrlPr>
+            </m:dPr>
+            <m:e>
+              <m:r>
+                <w:rPr>
+                  <w:rFonts w:ascii="Cambria Math" w:hAnsi="Cambria Math"/>
+                  <w:sz w:val="24"/>
+                  <w:szCs w:val="24"/>
+                </w:rPr>
+                <m:t>A</m:t>
+              </m:r>
+            </m:e>
+          </m:d>
+          <m:r>
+            <w:rPr>
+              <w:rFonts w:ascii="Cambria Math" w:hAnsi="Cambria Math"/>
+              <w:sz w:val="24"/>
+              <w:szCs w:val="24"/>
+            </w:rPr>
+            <m:t>P</m:t>
+          </m:r>
+          <m:d>
+            <m:dPr>
+              <m:ctrlPr>
+                <w:rPr>
+                  <w:rFonts w:ascii="Cambria Math" w:hAnsi="Cambria Math"/>
+                  <w:i/>
+                  <w:sz w:val="24"/>
+                  <w:szCs w:val="24"/>
+                </w:rPr>
+              </m:ctrlPr>
+            </m:dPr>
+            <m:e>
+              <m:r>
+                <w:rPr>
+                  <w:rFonts w:ascii="Cambria Math" w:hAnsi="Cambria Math"/>
+                  <w:sz w:val="24"/>
+                  <w:szCs w:val="24"/>
+                </w:rPr>
+                <m:t>B</m:t>
+              </m:r>
+            </m:e>
+            <m:e>
+              <m:r>
+                <w:rPr>
+                  <w:rFonts w:ascii="Cambria Math" w:hAnsi="Cambria Math"/>
+                  <w:sz w:val="24"/>
+                  <w:szCs w:val="24"/>
+                </w:rPr>
+                <m:t>A</m:t>
+              </m:r>
+            </m:e>
+          </m:d>
+        </m:oMath>
+      </m:oMathPara>
+    </w:p>
+    <w:p>
+      <w:pPr>
+        <w:rPr>
+          <w:rFonts w:ascii="Roboto" w:eastAsiaTheme="minorEastAsia" w:hAnsi="Roboto"/>
+          <w:sz w:val="24"/>
+          <w:szCs w:val="24"/>
+        </w:rPr>
+      </w:pPr>
+      <m:oMathPara>
+        <m:oMath>
+          <m:r>
+            <w:rPr>
+              <w:rFonts w:ascii="Cambria Math" w:hAnsi="Cambria Math"/>
+              <w:sz w:val="24"/>
+              <w:szCs w:val="24"/>
+            </w:rPr>
+            <m:t>P</m:t>
+          </m:r>
+          <m:d>
+            <m:dPr>
+              <m:ctrlPr>
+                <w:rPr>
+                  <w:rFonts w:ascii="Cambria Math" w:hAnsi="Cambria Math"/>
+                  <w:i/>
+                  <w:sz w:val="24"/>
+                  <w:szCs w:val="24"/>
+                </w:rPr>
+              </m:ctrlPr>
+            </m:dPr>
+            <m:e>
+              <m:r>
+                <w:rPr>
+                  <w:rFonts w:ascii="Cambria Math" w:hAnsi="Cambria Math"/>
+                  <w:sz w:val="24"/>
+                  <w:szCs w:val="24"/>
+                </w:rPr>
+                <m:t>A∩B</m:t>
+              </m:r>
+            </m:e>
+          </m:d>
+          <m:r>
+            <w:rPr>
+              <w:rFonts w:ascii="Cambria Math" w:hAnsi="Cambria Math"/>
+              <w:sz w:val="24"/>
+              <w:szCs w:val="24"/>
+            </w:rPr>
+            <m:t>=P</m:t>
+          </m:r>
+          <m:d>
+            <m:dPr>
+              <m:ctrlPr>
+                <w:rPr>
+                  <w:rFonts w:ascii="Cambria Math" w:hAnsi="Cambria Math"/>
+                  <w:i/>
+                  <w:sz w:val="24"/>
+                  <w:szCs w:val="24"/>
+                </w:rPr>
+              </m:ctrlPr>
+            </m:dPr>
+            <m:e>
+              <m:r>
+                <w:rPr>
+                  <w:rFonts w:ascii="Cambria Math" w:hAnsi="Cambria Math"/>
+                  <w:sz w:val="24"/>
+                  <w:szCs w:val="24"/>
+                </w:rPr>
+                <m:t>B</m:t>
+              </m:r>
+            </m:e>
+          </m:d>
+          <m:r>
+            <w:rPr>
+              <w:rFonts w:ascii="Cambria Math" w:hAnsi="Cambria Math"/>
+              <w:sz w:val="24"/>
+              <w:szCs w:val="24"/>
+            </w:rPr>
+            <m:t>P</m:t>
+          </m:r>
+          <m:d>
+            <m:dPr>
+              <m:ctrlPr>
+                <w:rPr>
+                  <w:rFonts w:ascii="Cambria Math" w:hAnsi="Cambria Math"/>
+                  <w:i/>
+                  <w:sz w:val="24"/>
+                  <w:szCs w:val="24"/>
+                </w:rPr>
+              </m:ctrlPr>
+            </m:dPr>
+            <m:e>
+              <m:r>
+                <w:rPr>
+                  <w:rFonts w:ascii="Cambria Math" w:hAnsi="Cambria Math"/>
+                  <w:sz w:val="24"/>
+                  <w:szCs w:val="24"/>
+                </w:rPr>
+                <m:t>A</m:t>
+              </m:r>
+            </m:e>
+            <m:e>
+              <m:r>
+                <w:rPr>
+                  <w:rFonts w:ascii="Cambria Math" w:hAnsi="Cambria Math"/>
+                  <w:sz w:val="24"/>
+                  <w:szCs w:val="24"/>
+                </w:rPr>
+                <m:t>B</m:t>
+              </m:r>
+            </m:e>
+          </m:d>
+        </m:oMath>
+      </m:oMathPara>
+    </w:p>
+    <w:p>
+      <w:pPr>
+        <w:rPr>
+          <w:rFonts w:ascii="Roboto" w:eastAsiaTheme="minorEastAsia" w:hAnsi="Roboto"/>
+          <w:sz w:val="24"/>
+          <w:szCs w:val="24"/>
+        </w:rPr>
+      </w:pPr>
+      <w:r>
+        <w:rPr>
+          <w:rFonts w:ascii="Roboto" w:eastAsiaTheme="minorEastAsia" w:hAnsi="Roboto"/>
+          <w:sz w:val="24"/>
+          <w:szCs w:val="24"/>
+        </w:rPr>
+        <w:tab/>
+        <w:t>If A and B are independent,</w:t>
+      </w:r>
+    </w:p>
+    <w:p>
+      <w:pPr>
+        <w:rPr>
+          <w:rFonts w:ascii="Roboto" w:eastAsiaTheme="minorEastAsia" w:hAnsi="Roboto"/>
+          <w:sz w:val="24"/>
+          <w:szCs w:val="24"/>
+        </w:rPr>
+      </w:pPr>
+      <m:oMathPara>
+        <m:oMath>
+          <m:r>
+            <w:rPr>
+              <w:rFonts w:ascii="Cambria Math" w:hAnsi="Cambria Math"/>
+              <w:sz w:val="24"/>
+              <w:szCs w:val="24"/>
+            </w:rPr>
+            <m:t>P</m:t>
+          </m:r>
+          <m:d>
+            <m:dPr>
+              <m:ctrlPr>
+                <w:rPr>
+                  <w:rFonts w:ascii="Cambria Math" w:hAnsi="Cambria Math"/>
+                  <w:i/>
+                  <w:sz w:val="24"/>
+                  <w:szCs w:val="24"/>
+                </w:rPr>
+              </m:ctrlPr>
+            </m:dPr>
+            <m:e>
+              <m:r>
+                <w:rPr>
+                  <w:rFonts w:ascii="Cambria Math" w:hAnsi="Cambria Math"/>
+                  <w:sz w:val="24"/>
+                  <w:szCs w:val="24"/>
+                </w:rPr>
+                <m:t>A∩B</m:t>
+              </m:r>
+            </m:e>
+          </m:d>
+          <m:r>
+            <w:rPr>
+              <w:rFonts w:ascii="Cambria Math" w:hAnsi="Cambria Math"/>
+              <w:sz w:val="24"/>
+              <w:szCs w:val="24"/>
+            </w:rPr>
+            <m:t>= P</m:t>
+          </m:r>
+          <m:d>
+            <m:dPr>
+              <m:ctrlPr>
+                <w:rPr>
+                  <w:rFonts w:ascii="Cambria Math" w:hAnsi="Cambria Math"/>
+                  <w:i/>
+                  <w:sz w:val="24"/>
+                  <w:szCs w:val="24"/>
+                </w:rPr>
+              </m:ctrlPr>
+            </m:dPr>
+            <m:e>
+              <m:r>
+                <w:rPr>
+                  <w:rFonts w:ascii="Cambria Math" w:hAnsi="Cambria Math"/>
+                  <w:sz w:val="24"/>
+                  <w:szCs w:val="24"/>
+                </w:rPr>
+                <m:t>A</m:t>
+              </m:r>
+            </m:e>
+          </m:d>
+          <m:r>
+            <w:rPr>
+              <w:rFonts w:ascii="Cambria Math" w:hAnsi="Cambria Math"/>
+              <w:sz w:val="24"/>
+              <w:szCs w:val="24"/>
+            </w:rPr>
+            <m:t>P</m:t>
+          </m:r>
+          <m:d>
+            <m:dPr>
+              <m:ctrlPr>
+                <w:rPr>
+                  <w:rFonts w:ascii="Cambria Math" w:hAnsi="Cambria Math"/>
+                  <w:i/>
+                  <w:sz w:val="24"/>
+                  <w:szCs w:val="24"/>
+                </w:rPr>
+              </m:ctrlPr>
+            </m:dPr>
+            <m:e>
+              <m:r>
+                <w:rPr>
+                  <w:rFonts w:ascii="Cambria Math" w:hAnsi="Cambria Math"/>
+                  <w:sz w:val="24"/>
+                  <w:szCs w:val="24"/>
+                </w:rPr>
+                <m:t>B</m:t>
+              </m:r>
+            </m:e>
+          </m:d>
+        </m:oMath>
+      </m:oMathPara>
+    </w:p>
+    <w:p>
+      <w:pPr>
+        <w:rPr>
+          <w:rFonts w:ascii="Roboto" w:eastAsiaTheme="minorEastAsia" w:hAnsi="Roboto"/>
+          <w:b/>
+          <w:bCs/>
+          <w:sz w:val="24"/>
+          <w:szCs w:val="24"/>
+        </w:rPr>
+      </w:pPr>
+      <w:r>
+        <w:rPr>
+          <w:rFonts w:ascii="Roboto" w:eastAsiaTheme="minorEastAsia" w:hAnsi="Roboto"/>
+          <w:b/>
+          <w:bCs/>
+          <w:sz w:val="24"/>
+          <w:szCs w:val="24"/>
+        </w:rPr>
+        <w:t>General Addition Rule</w:t>
+      </w:r>
+    </w:p>
+    <w:p>
+      <w:pPr>
+        <w:rPr>
+          <w:rFonts w:ascii="Roboto" w:eastAsiaTheme="minorEastAsia" w:hAnsi="Roboto"/>
+          <w:sz w:val="24"/>
+          <w:szCs w:val="24"/>
+        </w:rPr>
+      </w:pPr>
+      <m:oMathPara>
+        <m:oMath>
+          <m:r>
+            <w:rPr>
+              <w:rFonts w:ascii="Cambria Math" w:hAnsi="Cambria Math"/>
+              <w:sz w:val="24"/>
+              <w:szCs w:val="24"/>
+            </w:rPr>
+            <m:t>P</m:t>
+          </m:r>
+          <m:d>
+            <m:dPr>
+              <m:ctrlPr>
+                <w:rPr>
+                  <w:rFonts w:ascii="Cambria Math" w:hAnsi="Cambria Math"/>
+                  <w:i/>
+                  <w:sz w:val="24"/>
+                  <w:szCs w:val="24"/>
+                </w:rPr>
+              </m:ctrlPr>
+            </m:dPr>
+            <m:e>
+              <m:r>
+                <w:rPr>
+                  <w:rFonts w:ascii="Cambria Math" w:hAnsi="Cambria Math"/>
+                  <w:sz w:val="24"/>
+                  <w:szCs w:val="24"/>
+                </w:rPr>
+                <m:t>A</m:t>
+              </m:r>
+              <m:r>
+                <w:rPr>
+                  <w:rFonts w:ascii="Cambria Math" w:hAnsi="Cambria Math"/>
+                  <w:sz w:val="24"/>
+                  <w:szCs w:val="24"/>
+                </w:rPr>
+                <m:t>∪</m:t>
+              </m:r>
+              <m:r>
+                <w:rPr>
+                  <w:rFonts w:ascii="Cambria Math" w:hAnsi="Cambria Math"/>
+                  <w:sz w:val="24"/>
+                  <w:szCs w:val="24"/>
+                </w:rPr>
+                <m:t>B</m:t>
+              </m:r>
+            </m:e>
+          </m:d>
+          <m:r>
+            <w:rPr>
+              <w:rFonts w:ascii="Cambria Math" w:hAnsi="Cambria Math"/>
+              <w:sz w:val="24"/>
+              <w:szCs w:val="24"/>
+            </w:rPr>
+            <m:t>=P</m:t>
+          </m:r>
+          <m:d>
+            <m:dPr>
+              <m:ctrlPr>
+                <w:rPr>
+                  <w:rFonts w:ascii="Cambria Math" w:hAnsi="Cambria Math"/>
+                  <w:i/>
+                  <w:sz w:val="24"/>
+                  <w:szCs w:val="24"/>
+                </w:rPr>
+              </m:ctrlPr>
+            </m:dPr>
+            <m:e>
+              <m:r>
+                <w:rPr>
+                  <w:rFonts w:ascii="Cambria Math" w:hAnsi="Cambria Math"/>
+                  <w:sz w:val="24"/>
+                  <w:szCs w:val="24"/>
+                </w:rPr>
+                <m:t>A</m:t>
+              </m:r>
+            </m:e>
+          </m:d>
+          <m:r>
+            <w:rPr>
+              <w:rFonts w:ascii="Cambria Math" w:hAnsi="Cambria Math"/>
+              <w:sz w:val="24"/>
+              <w:szCs w:val="24"/>
+            </w:rPr>
+            <m:t>+</m:t>
+          </m:r>
+          <m:r>
+            <w:rPr>
+              <w:rFonts w:ascii="Cambria Math" w:hAnsi="Cambria Math"/>
+              <w:sz w:val="24"/>
+              <w:szCs w:val="24"/>
+            </w:rPr>
+            <m:t>P</m:t>
+          </m:r>
+          <m:d>
+            <m:dPr>
+              <m:ctrlPr>
+                <w:rPr>
+                  <w:rFonts w:ascii="Cambria Math" w:hAnsi="Cambria Math"/>
+                  <w:i/>
+                  <w:sz w:val="24"/>
+                  <w:szCs w:val="24"/>
+                </w:rPr>
+              </m:ctrlPr>
+            </m:dPr>
+            <m:e>
+              <m:r>
+                <w:rPr>
+                  <w:rFonts w:ascii="Cambria Math" w:hAnsi="Cambria Math"/>
+                  <w:sz w:val="24"/>
+                  <w:szCs w:val="24"/>
+                </w:rPr>
+                <m:t>B</m:t>
+              </m:r>
+            </m:e>
+          </m:d>
+          <m:r>
+            <w:rPr>
+              <w:rFonts w:ascii="Cambria Math" w:hAnsi="Cambria Math"/>
+              <w:sz w:val="24"/>
+              <w:szCs w:val="24"/>
+            </w:rPr>
+            <m:t>-</m:t>
+          </m:r>
+          <m:r>
+            <w:rPr>
+              <w:rFonts w:ascii="Cambria Math" w:hAnsi="Cambria Math"/>
+              <w:sz w:val="24"/>
+              <w:szCs w:val="24"/>
+            </w:rPr>
+            <m:t>P</m:t>
+          </m:r>
+          <m:d>
+            <m:dPr>
+              <m:ctrlPr>
+                <w:rPr>
+                  <w:rFonts w:ascii="Cambria Math" w:hAnsi="Cambria Math"/>
+                  <w:i/>
+                  <w:sz w:val="24"/>
+                  <w:szCs w:val="24"/>
+                </w:rPr>
+              </m:ctrlPr>
+            </m:dPr>
+            <m:e>
+              <m:r>
+                <w:rPr>
+                  <w:rFonts w:ascii="Cambria Math" w:hAnsi="Cambria Math"/>
+                  <w:sz w:val="24"/>
+                  <w:szCs w:val="24"/>
+                </w:rPr>
+                <m:t>A∩B</m:t>
+              </m:r>
+            </m:e>
+          </m:d>
+        </m:oMath>
+      </m:oMathPara>
+    </w:p>
+    <w:p>
+      <w:pPr>
+        <w:rPr>
+          <w:rFonts w:ascii="Roboto" w:eastAsiaTheme="minorEastAsia" w:hAnsi="Roboto"/>
+          <w:sz w:val="24"/>
+          <w:szCs w:val="24"/>
+        </w:rPr>
+      </w:pPr>
+      <w:r>
+        <w:rPr>
+          <w:rFonts w:ascii="Roboto" w:eastAsiaTheme="minorEastAsia" w:hAnsi="Roboto"/>
+          <w:sz w:val="24"/>
+          <w:szCs w:val="24"/>
+        </w:rPr>
+        <w:tab/>
+        <w:t xml:space="preserve">If A and B are mutually exclusive, </w:t>
+      </w:r>
+    </w:p>
+    <w:p>
+      <w:pPr>
+        <w:rPr>
+          <w:rFonts w:ascii="Roboto" w:eastAsiaTheme="minorEastAsia" w:hAnsi="Roboto"/>
+          <w:sz w:val="24"/>
+          <w:szCs w:val="24"/>
+        </w:rPr>
+      </w:pPr>
+      <m:oMathPara>
+        <m:oMath>
+          <m:r>
+            <w:rPr>
+              <w:rFonts w:ascii="Cambria Math" w:hAnsi="Cambria Math"/>
+              <w:sz w:val="24"/>
+              <w:szCs w:val="24"/>
+            </w:rPr>
+            <m:t>P</m:t>
+          </m:r>
+          <m:d>
+            <m:dPr>
+              <m:ctrlPr>
+                <w:rPr>
+                  <w:rFonts w:ascii="Cambria Math" w:hAnsi="Cambria Math"/>
+                  <w:i/>
+                  <w:sz w:val="24"/>
+                  <w:szCs w:val="24"/>
+                </w:rPr>
+              </m:ctrlPr>
+            </m:dPr>
+            <m:e>
+              <m:r>
+                <w:rPr>
+                  <w:rFonts w:ascii="Cambria Math" w:hAnsi="Cambria Math"/>
+                  <w:sz w:val="24"/>
+                  <w:szCs w:val="24"/>
+                </w:rPr>
+                <m:t>A∩B</m:t>
+              </m:r>
+            </m:e>
+          </m:d>
+          <m:r>
+            <w:rPr>
+              <w:rFonts w:ascii="Cambria Math" w:hAnsi="Cambria Math"/>
+              <w:sz w:val="24"/>
+              <w:szCs w:val="24"/>
+            </w:rPr>
+            <m:t>=0</m:t>
+          </m:r>
+        </m:oMath>
+      </m:oMathPara>
+    </w:p>
+    <w:p>
+      <w:pPr>
+        <w:rPr>
+          <w:rFonts w:ascii="Roboto" w:eastAsiaTheme="minorEastAsia" w:hAnsi="Roboto"/>
+          <w:sz w:val="24"/>
+          <w:szCs w:val="24"/>
+        </w:rPr>
+      </w:pPr>
+      <w:r>
+        <w:rPr>
+          <w:rFonts w:ascii="Roboto" w:eastAsiaTheme="minorEastAsia" w:hAnsi="Roboto"/>
+          <w:sz w:val="24"/>
+          <w:szCs w:val="24"/>
+        </w:rPr>
+        <w:tab/>
+        <w:t>Then,</w:t>
+      </w:r>
+    </w:p>
+    <w:p>
+      <w:pPr>
+        <w:rPr>
+          <w:rFonts w:ascii="Roboto" w:eastAsiaTheme="minorEastAsia" w:hAnsi="Roboto"/>
+          <w:sz w:val="24"/>
+          <w:szCs w:val="24"/>
+        </w:rPr>
+      </w:pPr>
+      <m:oMathPara>
+        <m:oMath>
+          <m:r>
+            <w:rPr>
+              <w:rFonts w:ascii="Cambria Math" w:hAnsi="Cambria Math"/>
+              <w:sz w:val="24"/>
+              <w:szCs w:val="24"/>
+            </w:rPr>
+            <m:t>P</m:t>
+          </m:r>
+          <m:d>
+            <m:dPr>
+              <m:ctrlPr>
+                <w:rPr>
+                  <w:rFonts w:ascii="Cambria Math" w:hAnsi="Cambria Math"/>
+                  <w:i/>
+                  <w:sz w:val="24"/>
+                  <w:szCs w:val="24"/>
+                </w:rPr>
+              </m:ctrlPr>
+            </m:dPr>
+            <m:e>
+              <m:r>
+                <w:rPr>
+                  <w:rFonts w:ascii="Cambria Math" w:hAnsi="Cambria Math"/>
+                  <w:sz w:val="24"/>
+                  <w:szCs w:val="24"/>
+                </w:rPr>
+                <m:t>A∪B</m:t>
+              </m:r>
+            </m:e>
+          </m:d>
+          <m:r>
+            <w:rPr>
+              <w:rFonts w:ascii="Cambria Math" w:hAnsi="Cambria Math"/>
+              <w:sz w:val="24"/>
+              <w:szCs w:val="24"/>
+            </w:rPr>
+            <m:t>=P</m:t>
+          </m:r>
+          <m:d>
+            <m:dPr>
+              <m:ctrlPr>
+                <w:rPr>
+                  <w:rFonts w:ascii="Cambria Math" w:hAnsi="Cambria Math"/>
+                  <w:i/>
+                  <w:sz w:val="24"/>
+                  <w:szCs w:val="24"/>
+                </w:rPr>
+              </m:ctrlPr>
+            </m:dPr>
+            <m:e>
+              <m:r>
+                <w:rPr>
+                  <w:rFonts w:ascii="Cambria Math" w:hAnsi="Cambria Math"/>
+                  <w:sz w:val="24"/>
+                  <w:szCs w:val="24"/>
+                </w:rPr>
+                <m:t>A</m:t>
+              </m:r>
+            </m:e>
+          </m:d>
+          <m:r>
+            <w:rPr>
+              <w:rFonts w:ascii="Cambria Math" w:hAnsi="Cambria Math"/>
+              <w:sz w:val="24"/>
+              <w:szCs w:val="24"/>
+            </w:rPr>
+            <m:t>+P</m:t>
+          </m:r>
+          <m:d>
+            <m:dPr>
+              <m:ctrlPr>
+                <w:rPr>
+                  <w:rFonts w:ascii="Cambria Math" w:hAnsi="Cambria Math"/>
+                  <w:i/>
+                  <w:sz w:val="24"/>
+                  <w:szCs w:val="24"/>
+                </w:rPr>
+              </m:ctrlPr>
+            </m:dPr>
+            <m:e>
+              <m:r>
+                <w:rPr>
+                  <w:rFonts w:ascii="Cambria Math" w:hAnsi="Cambria Math"/>
+                  <w:sz w:val="24"/>
+                  <w:szCs w:val="24"/>
+                </w:rPr>
+                <m:t>B</m:t>
+              </m:r>
+            </m:e>
+          </m:d>
+        </m:oMath>
+      </m:oMathPara>
+    </w:p>
+    <w:p>
+      <w:pPr>
+        <w:rPr>
+          <w:rFonts w:ascii="Roboto" w:eastAsiaTheme="minorEastAsia" w:hAnsi="Roboto"/>
+          <w:sz w:val="24"/>
+          <w:szCs w:val="24"/>
+        </w:rPr>
+      </w:pPr>
+    </w:p>
+    <w:p>
+      <w:pPr>
+        <w:rPr>
+          <w:rFonts w:ascii="Roboto" w:eastAsiaTheme="minorEastAsia" w:hAnsi="Roboto"/>
+          <w:sz w:val="24"/>
+          <w:szCs w:val="24"/>
+        </w:rPr>
+      </w:pPr>
+    </w:p>
+    <w:p>
+      <w:pPr>
+        <w:rPr>
+          <w:rFonts w:ascii="Roboto" w:eastAsiaTheme="minorEastAsia" w:hAnsi="Roboto"/>
+          <w:sz w:val="24"/>
+          <w:szCs w:val="24"/>
+        </w:rPr>
+      </w:pPr>
+    </w:p>
+    <w:p>
+      <w:pPr>
+        <w:rPr>
+          <w:rFonts w:ascii="Roboto" w:eastAsiaTheme="minorEastAsia" w:hAnsi="Roboto"/>
+          <w:b/>
+          <w:bCs/>
+          <w:sz w:val="24"/>
+          <w:szCs w:val="24"/>
+        </w:rPr>
+      </w:pPr>
+    </w:p>
+    <w:p>
+      <w:pPr>
+        <w:rPr>
+          <w:rFonts w:ascii="Roboto" w:eastAsiaTheme="minorEastAsia" w:hAnsi="Roboto"/>
+          <w:b/>
+          <w:bCs/>
+          <w:sz w:val="24"/>
+          <w:szCs w:val="24"/>
+        </w:rPr>
+      </w:pPr>
+      <w:r>
+        <w:rPr>
+          <w:rFonts w:ascii="Roboto" w:eastAsiaTheme="minorEastAsia" w:hAnsi="Roboto"/>
+          <w:b/>
+          <w:bCs/>
+          <w:sz w:val="24"/>
+          <w:szCs w:val="24"/>
+        </w:rPr>
+        <w:lastRenderedPageBreak/>
+        <w:t>The Theorem of Total Probability</w:t>
+      </w:r>
+    </w:p>
+    <w:p>
+      <w:pPr>
+        <w:rPr>
+          <w:rFonts w:ascii="Roboto" w:eastAsiaTheme="minorEastAsia" w:hAnsi="Roboto"/>
+          <w:sz w:val="24"/>
+          <w:szCs w:val="24"/>
+        </w:rPr>
+      </w:pPr>
+      <m:oMathPara>
+        <m:oMath>
+          <m:r>
+            <w:rPr>
+              <w:rFonts w:ascii="Cambria Math" w:eastAsiaTheme="minorEastAsia" w:hAnsi="Cambria Math"/>
+              <w:sz w:val="24"/>
+              <w:szCs w:val="24"/>
+            </w:rPr>
+            <m:t>P</m:t>
+          </m:r>
+          <m:d>
+            <m:dPr>
+              <m:ctrlPr>
+                <w:rPr>
+                  <w:rFonts w:ascii="Cambria Math" w:eastAsiaTheme="minorEastAsia" w:hAnsi="Cambria Math"/>
+                  <w:i/>
+                  <w:sz w:val="24"/>
+                  <w:szCs w:val="24"/>
+                </w:rPr>
+              </m:ctrlPr>
+            </m:dPr>
+            <m:e>
+              <m:r>
+                <w:rPr>
+                  <w:rFonts w:ascii="Cambria Math" w:eastAsiaTheme="minorEastAsia" w:hAnsi="Cambria Math"/>
+                  <w:sz w:val="24"/>
+                  <w:szCs w:val="24"/>
+                </w:rPr>
+                <m:t>A</m:t>
+              </m:r>
+            </m:e>
+          </m:d>
+          <m:r>
+            <w:rPr>
+              <w:rFonts w:ascii="Cambria Math" w:eastAsiaTheme="minorEastAsia" w:hAnsi="Cambria Math"/>
+              <w:sz w:val="24"/>
+              <w:szCs w:val="24"/>
+            </w:rPr>
+            <m:t>=P</m:t>
+          </m:r>
+          <m:d>
+            <m:dPr>
+              <m:ctrlPr>
+                <w:rPr>
+                  <w:rFonts w:ascii="Cambria Math" w:eastAsiaTheme="minorEastAsia" w:hAnsi="Cambria Math"/>
+                  <w:i/>
+                  <w:sz w:val="24"/>
+                  <w:szCs w:val="24"/>
+                </w:rPr>
+              </m:ctrlPr>
+            </m:dPr>
+            <m:e>
+              <m:r>
+                <w:rPr>
+                  <w:rFonts w:ascii="Cambria Math" w:eastAsiaTheme="minorEastAsia" w:hAnsi="Cambria Math"/>
+                  <w:sz w:val="24"/>
+                  <w:szCs w:val="24"/>
+                </w:rPr>
+                <m:t>A</m:t>
+              </m:r>
+            </m:e>
+            <m:e>
+              <m:r>
+                <w:rPr>
+                  <w:rFonts w:ascii="Cambria Math" w:eastAsiaTheme="minorEastAsia" w:hAnsi="Cambria Math"/>
+                  <w:sz w:val="24"/>
+                  <w:szCs w:val="24"/>
+                </w:rPr>
+                <m:t>B1</m:t>
+              </m:r>
+            </m:e>
+          </m:d>
+          <m:r>
+            <w:rPr>
+              <w:rFonts w:ascii="Cambria Math" w:eastAsiaTheme="minorEastAsia" w:hAnsi="Cambria Math"/>
+              <w:sz w:val="24"/>
+              <w:szCs w:val="24"/>
+            </w:rPr>
+            <m:t>P</m:t>
+          </m:r>
+          <m:d>
+            <m:dPr>
+              <m:ctrlPr>
+                <w:rPr>
+                  <w:rFonts w:ascii="Cambria Math" w:eastAsiaTheme="minorEastAsia" w:hAnsi="Cambria Math"/>
+                  <w:i/>
+                  <w:sz w:val="24"/>
+                  <w:szCs w:val="24"/>
+                </w:rPr>
+              </m:ctrlPr>
+            </m:dPr>
+            <m:e>
+              <m:r>
+                <w:rPr>
+                  <w:rFonts w:ascii="Cambria Math" w:eastAsiaTheme="minorEastAsia" w:hAnsi="Cambria Math"/>
+                  <w:sz w:val="24"/>
+                  <w:szCs w:val="24"/>
+                </w:rPr>
+                <m:t>B1</m:t>
+              </m:r>
+            </m:e>
+          </m:d>
+          <m:r>
+            <w:rPr>
+              <w:rFonts w:ascii="Cambria Math" w:eastAsiaTheme="minorEastAsia" w:hAnsi="Cambria Math"/>
+              <w:sz w:val="24"/>
+              <w:szCs w:val="24"/>
+            </w:rPr>
+            <m:t xml:space="preserve">+ </m:t>
+          </m:r>
+          <m:r>
+            <w:rPr>
+              <w:rFonts w:ascii="Cambria Math" w:eastAsiaTheme="minorEastAsia" w:hAnsi="Cambria Math"/>
+              <w:sz w:val="24"/>
+              <w:szCs w:val="24"/>
+            </w:rPr>
+            <m:t>P</m:t>
+          </m:r>
+          <m:d>
+            <m:dPr>
+              <m:ctrlPr>
+                <w:rPr>
+                  <w:rFonts w:ascii="Cambria Math" w:eastAsiaTheme="minorEastAsia" w:hAnsi="Cambria Math"/>
+                  <w:i/>
+                  <w:sz w:val="24"/>
+                  <w:szCs w:val="24"/>
+                </w:rPr>
+              </m:ctrlPr>
+            </m:dPr>
+            <m:e>
+              <m:r>
+                <w:rPr>
+                  <w:rFonts w:ascii="Cambria Math" w:eastAsiaTheme="minorEastAsia" w:hAnsi="Cambria Math"/>
+                  <w:sz w:val="24"/>
+                  <w:szCs w:val="24"/>
+                </w:rPr>
+                <m:t>A</m:t>
+              </m:r>
+            </m:e>
+            <m:e>
+              <m:r>
+                <w:rPr>
+                  <w:rFonts w:ascii="Cambria Math" w:eastAsiaTheme="minorEastAsia" w:hAnsi="Cambria Math"/>
+                  <w:sz w:val="24"/>
+                  <w:szCs w:val="24"/>
+                </w:rPr>
+                <m:t>B2</m:t>
+              </m:r>
+            </m:e>
+          </m:d>
+          <m:r>
+            <w:rPr>
+              <w:rFonts w:ascii="Cambria Math" w:eastAsiaTheme="minorEastAsia" w:hAnsi="Cambria Math"/>
+              <w:sz w:val="24"/>
+              <w:szCs w:val="24"/>
+            </w:rPr>
+            <m:t>P</m:t>
+          </m:r>
+          <m:d>
+            <m:dPr>
+              <m:ctrlPr>
+                <w:rPr>
+                  <w:rFonts w:ascii="Cambria Math" w:eastAsiaTheme="minorEastAsia" w:hAnsi="Cambria Math"/>
+                  <w:i/>
+                  <w:sz w:val="24"/>
+                  <w:szCs w:val="24"/>
+                </w:rPr>
+              </m:ctrlPr>
+            </m:dPr>
+            <m:e>
+              <m:r>
+                <w:rPr>
+                  <w:rFonts w:ascii="Cambria Math" w:eastAsiaTheme="minorEastAsia" w:hAnsi="Cambria Math"/>
+                  <w:sz w:val="24"/>
+                  <w:szCs w:val="24"/>
+                </w:rPr>
+                <m:t>B</m:t>
+              </m:r>
+              <m:r>
+                <w:rPr>
+                  <w:rFonts w:ascii="Cambria Math" w:eastAsiaTheme="minorEastAsia" w:hAnsi="Cambria Math"/>
+                  <w:sz w:val="24"/>
+                  <w:szCs w:val="24"/>
+                </w:rPr>
+                <m:t>2</m:t>
+              </m:r>
+            </m:e>
+          </m:d>
+          <m:r>
+            <w:rPr>
+              <w:rFonts w:ascii="Cambria Math" w:eastAsiaTheme="minorEastAsia" w:hAnsi="Cambria Math"/>
+              <w:sz w:val="24"/>
+              <w:szCs w:val="24"/>
+            </w:rPr>
+            <m:t>+…+</m:t>
+          </m:r>
+          <m:r>
+            <w:rPr>
+              <w:rFonts w:ascii="Cambria Math" w:eastAsiaTheme="minorEastAsia" w:hAnsi="Cambria Math"/>
+              <w:sz w:val="24"/>
+              <w:szCs w:val="24"/>
+            </w:rPr>
+            <m:t>P</m:t>
+          </m:r>
+          <m:d>
+            <m:dPr>
+              <m:ctrlPr>
+                <w:rPr>
+                  <w:rFonts w:ascii="Cambria Math" w:eastAsiaTheme="minorEastAsia" w:hAnsi="Cambria Math"/>
+                  <w:i/>
+                  <w:sz w:val="24"/>
+                  <w:szCs w:val="24"/>
+                </w:rPr>
+              </m:ctrlPr>
+            </m:dPr>
+            <m:e>
+              <m:r>
+                <w:rPr>
+                  <w:rFonts w:ascii="Cambria Math" w:eastAsiaTheme="minorEastAsia" w:hAnsi="Cambria Math"/>
+                  <w:sz w:val="24"/>
+                  <w:szCs w:val="24"/>
+                </w:rPr>
+                <m:t>A</m:t>
+              </m:r>
+            </m:e>
+            <m:e>
+              <m:r>
+                <w:rPr>
+                  <w:rFonts w:ascii="Cambria Math" w:eastAsiaTheme="minorEastAsia" w:hAnsi="Cambria Math"/>
+                  <w:sz w:val="24"/>
+                  <w:szCs w:val="24"/>
+                </w:rPr>
+                <m:t>B</m:t>
+              </m:r>
+              <m:r>
+                <w:rPr>
+                  <w:rFonts w:ascii="Cambria Math" w:eastAsiaTheme="minorEastAsia" w:hAnsi="Cambria Math"/>
+                  <w:sz w:val="24"/>
+                  <w:szCs w:val="24"/>
+                </w:rPr>
+                <m:t>n</m:t>
+              </m:r>
+            </m:e>
+          </m:d>
+          <m:r>
+            <w:rPr>
+              <w:rFonts w:ascii="Cambria Math" w:eastAsiaTheme="minorEastAsia" w:hAnsi="Cambria Math"/>
+              <w:sz w:val="24"/>
+              <w:szCs w:val="24"/>
+            </w:rPr>
+            <m:t>P</m:t>
+          </m:r>
+          <m:d>
+            <m:dPr>
+              <m:ctrlPr>
+                <w:rPr>
+                  <w:rFonts w:ascii="Cambria Math" w:eastAsiaTheme="minorEastAsia" w:hAnsi="Cambria Math"/>
+                  <w:i/>
+                  <w:sz w:val="24"/>
+                  <w:szCs w:val="24"/>
+                </w:rPr>
+              </m:ctrlPr>
+            </m:dPr>
+            <m:e>
+              <m:r>
+                <w:rPr>
+                  <w:rFonts w:ascii="Cambria Math" w:eastAsiaTheme="minorEastAsia" w:hAnsi="Cambria Math"/>
+                  <w:sz w:val="24"/>
+                  <w:szCs w:val="24"/>
+                </w:rPr>
+                <m:t>B</m:t>
+              </m:r>
+              <m:r>
+                <w:rPr>
+                  <w:rFonts w:ascii="Cambria Math" w:eastAsiaTheme="minorEastAsia" w:hAnsi="Cambria Math"/>
+                  <w:sz w:val="24"/>
+                  <w:szCs w:val="24"/>
+                </w:rPr>
+                <m:t>n</m:t>
+              </m:r>
+            </m:e>
+          </m:d>
+        </m:oMath>
+      </m:oMathPara>
+    </w:p>
+    <w:p>
+      <w:pPr>
+        <w:rPr>
+          <w:rFonts w:ascii="Roboto" w:eastAsiaTheme="minorEastAsia" w:hAnsi="Roboto"/>
+          <w:sz w:val="24"/>
+          <w:szCs w:val="24"/>
+        </w:rPr>
+      </w:pPr>
+      <m:oMathPara>
+        <m:oMath>
+          <m:r>
+            <w:rPr>
+              <w:rFonts w:ascii="Cambria Math" w:eastAsiaTheme="minorEastAsia" w:hAnsi="Cambria Math"/>
+              <w:sz w:val="24"/>
+              <w:szCs w:val="24"/>
+            </w:rPr>
+            <m:t>P</m:t>
+          </m:r>
+          <m:d>
+            <m:dPr>
+              <m:ctrlPr>
+                <w:rPr>
+                  <w:rFonts w:ascii="Cambria Math" w:eastAsiaTheme="minorEastAsia" w:hAnsi="Cambria Math"/>
+                  <w:i/>
+                  <w:sz w:val="24"/>
+                  <w:szCs w:val="24"/>
+                </w:rPr>
+              </m:ctrlPr>
+            </m:dPr>
+            <m:e>
+              <m:r>
+                <w:rPr>
+                  <w:rFonts w:ascii="Cambria Math" w:eastAsiaTheme="minorEastAsia" w:hAnsi="Cambria Math"/>
+                  <w:sz w:val="24"/>
+                  <w:szCs w:val="24"/>
+                </w:rPr>
+                <m:t>A</m:t>
+              </m:r>
+            </m:e>
+          </m:d>
+          <m:r>
+            <w:rPr>
+              <w:rFonts w:ascii="Cambria Math" w:eastAsiaTheme="minorEastAsia" w:hAnsi="Cambria Math"/>
+              <w:sz w:val="24"/>
+              <w:szCs w:val="24"/>
+            </w:rPr>
+            <m:t>=</m:t>
+          </m:r>
+          <m:nary>
+            <m:naryPr>
+              <m:chr m:val="∑"/>
+              <m:limLoc m:val="subSup"/>
+              <m:ctrlPr>
+                <w:rPr>
+                  <w:rFonts w:ascii="Cambria Math" w:eastAsiaTheme="minorEastAsia" w:hAnsi="Cambria Math"/>
+                  <w:i/>
+                  <w:sz w:val="24"/>
+                  <w:szCs w:val="24"/>
+                </w:rPr>
+              </m:ctrlPr>
+            </m:naryPr>
+            <m:sub>
+              <m:r>
+                <w:rPr>
+                  <w:rFonts w:ascii="Cambria Math" w:eastAsiaTheme="minorEastAsia" w:hAnsi="Cambria Math"/>
+                  <w:sz w:val="24"/>
+                  <w:szCs w:val="24"/>
+                </w:rPr>
+                <m:t>i=1</m:t>
+              </m:r>
+            </m:sub>
+            <m:sup>
+              <m:r>
+                <w:rPr>
+                  <w:rFonts w:ascii="Cambria Math" w:eastAsiaTheme="minorEastAsia" w:hAnsi="Cambria Math"/>
+                  <w:sz w:val="24"/>
+                  <w:szCs w:val="24"/>
+                </w:rPr>
+                <m:t>n</m:t>
+              </m:r>
+            </m:sup>
+            <m:e>
+              <m:r>
+                <w:rPr>
+                  <w:rFonts w:ascii="Cambria Math" w:eastAsiaTheme="minorEastAsia" w:hAnsi="Cambria Math"/>
+                  <w:sz w:val="24"/>
+                  <w:szCs w:val="24"/>
+                </w:rPr>
+                <m:t>P</m:t>
+              </m:r>
+              <m:d>
+                <m:dPr>
+                  <m:ctrlPr>
+                    <w:rPr>
+                      <w:rFonts w:ascii="Cambria Math" w:eastAsiaTheme="minorEastAsia" w:hAnsi="Cambria Math"/>
+                      <w:i/>
+                      <w:sz w:val="24"/>
+                      <w:szCs w:val="24"/>
+                    </w:rPr>
+                  </m:ctrlPr>
+                </m:dPr>
+                <m:e>
+                  <m:r>
+                    <w:rPr>
+                      <w:rFonts w:ascii="Cambria Math" w:eastAsiaTheme="minorEastAsia" w:hAnsi="Cambria Math"/>
+                      <w:sz w:val="24"/>
+                      <w:szCs w:val="24"/>
+                    </w:rPr>
+                    <m:t>A</m:t>
+                  </m:r>
+                </m:e>
+                <m:e>
+                  <m:r>
+                    <w:rPr>
+                      <w:rFonts w:ascii="Cambria Math" w:eastAsiaTheme="minorEastAsia" w:hAnsi="Cambria Math"/>
+                      <w:sz w:val="24"/>
+                      <w:szCs w:val="24"/>
+                    </w:rPr>
+                    <m:t>Bi</m:t>
+                  </m:r>
+                </m:e>
+              </m:d>
+              <m:r>
+                <w:rPr>
+                  <w:rFonts w:ascii="Cambria Math" w:eastAsiaTheme="minorEastAsia" w:hAnsi="Cambria Math"/>
+                  <w:sz w:val="24"/>
+                  <w:szCs w:val="24"/>
+                </w:rPr>
+                <m:t>P</m:t>
+              </m:r>
+              <m:d>
+                <m:dPr>
+                  <m:ctrlPr>
+                    <w:rPr>
+                      <w:rFonts w:ascii="Cambria Math" w:eastAsiaTheme="minorEastAsia" w:hAnsi="Cambria Math"/>
+                      <w:i/>
+                      <w:sz w:val="24"/>
+                      <w:szCs w:val="24"/>
+                    </w:rPr>
+                  </m:ctrlPr>
+                </m:dPr>
+                <m:e>
+                  <m:r>
+                    <w:rPr>
+                      <w:rFonts w:ascii="Cambria Math" w:eastAsiaTheme="minorEastAsia" w:hAnsi="Cambria Math"/>
+                      <w:sz w:val="24"/>
+                      <w:szCs w:val="24"/>
+                    </w:rPr>
+                    <m:t>Bi</m:t>
+                  </m:r>
+                </m:e>
+              </m:d>
+            </m:e>
+          </m:nary>
+        </m:oMath>
+      </m:oMathPara>
+    </w:p>
+    <w:p>
+      <w:pPr>
+        <w:rPr>
+          <w:rFonts w:ascii="Roboto" w:eastAsiaTheme="minorEastAsia" w:hAnsi="Roboto"/>
+          <w:sz w:val="24"/>
+          <w:szCs w:val="24"/>
+        </w:rPr>
+      </w:pPr>
+      <w:r>
+        <w:rPr>
+          <w:rFonts w:ascii="Roboto" w:eastAsiaTheme="minorEastAsia" w:hAnsi="Roboto"/>
+          <w:sz w:val="24"/>
+          <w:szCs w:val="24"/>
+        </w:rPr>
+        <w:tab/>
+        <w:t xml:space="preserve">The formula assumes that </w:t>
+      </w:r>
+      <m:oMath>
+        <m:r>
+          <w:rPr>
+            <w:rFonts w:ascii="Cambria Math" w:eastAsiaTheme="minorEastAsia" w:hAnsi="Cambria Math"/>
+            <w:sz w:val="24"/>
+            <w:szCs w:val="24"/>
+          </w:rPr>
+          <m:t>P</m:t>
+        </m:r>
+        <m:d>
+          <m:dPr>
+            <m:ctrlPr>
+              <w:rPr>
+                <w:rFonts w:ascii="Cambria Math" w:eastAsiaTheme="minorEastAsia" w:hAnsi="Cambria Math"/>
+                <w:i/>
+                <w:sz w:val="24"/>
+                <w:szCs w:val="24"/>
+              </w:rPr>
+            </m:ctrlPr>
+          </m:dPr>
+          <m:e>
+            <m:r>
+              <w:rPr>
+                <w:rFonts w:ascii="Cambria Math" w:eastAsiaTheme="minorEastAsia" w:hAnsi="Cambria Math"/>
+                <w:sz w:val="24"/>
+                <w:szCs w:val="24"/>
+              </w:rPr>
+              <m:t>Bi</m:t>
+            </m:r>
+          </m:e>
+        </m:d>
+        <m:r>
+          <w:rPr>
+            <w:rFonts w:ascii="Cambria Math" w:eastAsiaTheme="minorEastAsia" w:hAnsi="Cambria Math"/>
+            <w:sz w:val="24"/>
+            <w:szCs w:val="24"/>
+          </w:rPr>
+          <m:t>&gt;0</m:t>
+        </m:r>
+      </m:oMath>
+      <w:r>
+        <w:rPr>
+          <w:rFonts w:ascii="Roboto" w:eastAsiaTheme="minorEastAsia" w:hAnsi="Roboto"/>
+          <w:sz w:val="24"/>
+          <w:szCs w:val="24"/>
+        </w:rPr>
+        <w:t xml:space="preserve"> for </w:t>
+      </w:r>
+      <m:oMath>
+        <m:r>
+          <w:rPr>
+            <w:rFonts w:ascii="Cambria Math" w:eastAsiaTheme="minorEastAsia" w:hAnsi="Cambria Math"/>
+            <w:sz w:val="24"/>
+            <w:szCs w:val="24"/>
+          </w:rPr>
+          <m:t>i=1,…,n</m:t>
+        </m:r>
+      </m:oMath>
+      <w:r>
+        <w:rPr>
+          <w:rFonts w:ascii="Roboto" w:eastAsiaTheme="minorEastAsia" w:hAnsi="Roboto"/>
+          <w:sz w:val="24"/>
+          <w:szCs w:val="24"/>
+        </w:rPr>
+        <w:t xml:space="preserve"> most used as….</w:t>
+      </w:r>
+    </w:p>
+    <w:p>
+      <w:pPr>
+        <w:rPr>
+          <w:rFonts w:ascii="Roboto" w:eastAsiaTheme="minorEastAsia" w:hAnsi="Roboto"/>
+          <w:sz w:val="24"/>
+          <w:szCs w:val="24"/>
+        </w:rPr>
+      </w:pPr>
+      <m:oMathPara>
+        <m:oMath>
+          <m:r>
+            <w:rPr>
+              <w:rFonts w:ascii="Cambria Math" w:eastAsiaTheme="minorEastAsia" w:hAnsi="Cambria Math"/>
+              <w:sz w:val="24"/>
+              <w:szCs w:val="24"/>
+            </w:rPr>
+            <m:t>P</m:t>
+          </m:r>
+          <m:d>
+            <m:dPr>
+              <m:ctrlPr>
+                <w:rPr>
+                  <w:rFonts w:ascii="Cambria Math" w:eastAsiaTheme="minorEastAsia" w:hAnsi="Cambria Math"/>
+                  <w:i/>
+                  <w:sz w:val="24"/>
+                  <w:szCs w:val="24"/>
+                </w:rPr>
+              </m:ctrlPr>
+            </m:dPr>
+            <m:e>
+              <m:r>
+                <w:rPr>
+                  <w:rFonts w:ascii="Cambria Math" w:eastAsiaTheme="minorEastAsia" w:hAnsi="Cambria Math"/>
+                  <w:sz w:val="24"/>
+                  <w:szCs w:val="24"/>
+                </w:rPr>
+                <m:t>A</m:t>
+              </m:r>
+            </m:e>
+            <m:e>
+              <m:r>
+                <w:rPr>
+                  <w:rFonts w:ascii="Cambria Math" w:eastAsiaTheme="minorEastAsia" w:hAnsi="Cambria Math"/>
+                  <w:sz w:val="24"/>
+                  <w:szCs w:val="24"/>
+                </w:rPr>
+                <m:t>B</m:t>
+              </m:r>
+            </m:e>
+          </m:d>
+          <m:r>
+            <w:rPr>
+              <w:rFonts w:ascii="Cambria Math" w:eastAsiaTheme="minorEastAsia" w:hAnsi="Cambria Math"/>
+              <w:sz w:val="24"/>
+              <w:szCs w:val="24"/>
+            </w:rPr>
+            <m:t>P</m:t>
+          </m:r>
+          <m:d>
+            <m:dPr>
+              <m:ctrlPr>
+                <w:rPr>
+                  <w:rFonts w:ascii="Cambria Math" w:eastAsiaTheme="minorEastAsia" w:hAnsi="Cambria Math"/>
+                  <w:i/>
+                  <w:sz w:val="24"/>
+                  <w:szCs w:val="24"/>
+                </w:rPr>
+              </m:ctrlPr>
+            </m:dPr>
+            <m:e>
+              <m:r>
+                <w:rPr>
+                  <w:rFonts w:ascii="Cambria Math" w:eastAsiaTheme="minorEastAsia" w:hAnsi="Cambria Math"/>
+                  <w:sz w:val="24"/>
+                  <w:szCs w:val="24"/>
+                </w:rPr>
+                <m:t>B</m:t>
+              </m:r>
+            </m:e>
+          </m:d>
+          <m:r>
+            <w:rPr>
+              <w:rFonts w:ascii="Cambria Math" w:eastAsiaTheme="minorEastAsia" w:hAnsi="Cambria Math"/>
+              <w:sz w:val="24"/>
+              <w:szCs w:val="24"/>
+            </w:rPr>
+            <m:t>+ P</m:t>
+          </m:r>
+          <m:d>
+            <m:dPr>
+              <m:ctrlPr>
+                <w:rPr>
+                  <w:rFonts w:ascii="Cambria Math" w:eastAsiaTheme="minorEastAsia" w:hAnsi="Cambria Math"/>
+                  <w:i/>
+                  <w:sz w:val="24"/>
+                  <w:szCs w:val="24"/>
+                </w:rPr>
+              </m:ctrlPr>
+            </m:dPr>
+            <m:e>
+              <m:r>
+                <w:rPr>
+                  <w:rFonts w:ascii="Cambria Math" w:eastAsiaTheme="minorEastAsia" w:hAnsi="Cambria Math"/>
+                  <w:sz w:val="24"/>
+                  <w:szCs w:val="24"/>
+                </w:rPr>
+                <m:t>A</m:t>
+              </m:r>
+            </m:e>
+            <m:e>
+              <m:r>
+                <w:rPr>
+                  <w:rFonts w:ascii="Cambria Math" w:eastAsiaTheme="minorEastAsia" w:hAnsi="Cambria Math"/>
+                  <w:sz w:val="24"/>
+                  <w:szCs w:val="24"/>
+                </w:rPr>
+                <m:t>B</m:t>
+              </m:r>
+              <m:r>
+                <w:rPr>
+                  <w:rFonts w:ascii="Cambria Math" w:eastAsiaTheme="minorEastAsia" w:hAnsi="Cambria Math"/>
+                  <w:sz w:val="24"/>
+                  <w:szCs w:val="24"/>
+                </w:rPr>
+                <m:t>'</m:t>
+              </m:r>
+            </m:e>
+          </m:d>
+          <m:r>
+            <w:rPr>
+              <w:rFonts w:ascii="Cambria Math" w:eastAsiaTheme="minorEastAsia" w:hAnsi="Cambria Math"/>
+              <w:sz w:val="24"/>
+              <w:szCs w:val="24"/>
+            </w:rPr>
+            <m:t>P</m:t>
+          </m:r>
+          <m:d>
+            <m:dPr>
+              <m:ctrlPr>
+                <w:rPr>
+                  <w:rFonts w:ascii="Cambria Math" w:eastAsiaTheme="minorEastAsia" w:hAnsi="Cambria Math"/>
+                  <w:i/>
+                  <w:sz w:val="24"/>
+                  <w:szCs w:val="24"/>
+                </w:rPr>
+              </m:ctrlPr>
+            </m:dPr>
+            <m:e>
+              <m:r>
+                <w:rPr>
+                  <w:rFonts w:ascii="Cambria Math" w:eastAsiaTheme="minorEastAsia" w:hAnsi="Cambria Math"/>
+                  <w:sz w:val="24"/>
+                  <w:szCs w:val="24"/>
+                </w:rPr>
+                <m:t>B</m:t>
+              </m:r>
+              <m:r>
+                <w:rPr>
+                  <w:rFonts w:ascii="Cambria Math" w:eastAsiaTheme="minorEastAsia" w:hAnsi="Cambria Math"/>
+                  <w:sz w:val="24"/>
+                  <w:szCs w:val="24"/>
+                </w:rPr>
+                <m:t>'</m:t>
+              </m:r>
+            </m:e>
+          </m:d>
+        </m:oMath>
+      </m:oMathPara>
+    </w:p>
+    <w:p>
+      <w:pPr>
+        <w:rPr>
+          <w:rFonts w:ascii="Roboto" w:eastAsiaTheme="minorEastAsia" w:hAnsi="Roboto"/>
+          <w:b/>
+          <w:bCs/>
+          <w:sz w:val="24"/>
+          <w:szCs w:val="24"/>
+        </w:rPr>
+      </w:pPr>
+      <w:r>
+        <w:rPr>
+          <w:rFonts w:ascii="Roboto" w:eastAsiaTheme="minorEastAsia" w:hAnsi="Roboto"/>
+          <w:b/>
+          <w:bCs/>
+          <w:sz w:val="24"/>
+          <w:szCs w:val="24"/>
+        </w:rPr>
+        <w:t>Bayes Theorem</w:t>
+      </w:r>
+    </w:p>
+    <w:p>
+      <w:pPr>
+        <w:ind w:firstLine="720"/>
+        <w:rPr>
+          <w:rFonts w:ascii="Roboto" w:eastAsiaTheme="minorEastAsia" w:hAnsi="Roboto"/>
+          <w:sz w:val="24"/>
+          <w:szCs w:val="24"/>
+        </w:rPr>
+      </w:pPr>
+      <w:r>
+        <w:rPr>
+          <w:rFonts w:ascii="Roboto" w:eastAsiaTheme="minorEastAsia" w:hAnsi="Roboto"/>
+          <w:sz w:val="24"/>
+          <w:szCs w:val="24"/>
+        </w:rPr>
+        <w:t xml:space="preserve">For two events A and B in sample space S, with </w:t>
+      </w:r>
+      <m:oMath>
+        <m:r>
+          <w:rPr>
+            <w:rFonts w:ascii="Cambria Math" w:eastAsiaTheme="minorEastAsia" w:hAnsi="Cambria Math"/>
+            <w:sz w:val="24"/>
+            <w:szCs w:val="24"/>
+          </w:rPr>
+          <m:t>P</m:t>
+        </m:r>
+        <m:d>
+          <m:dPr>
+            <m:ctrlPr>
+              <w:rPr>
+                <w:rFonts w:ascii="Cambria Math" w:eastAsiaTheme="minorEastAsia" w:hAnsi="Cambria Math"/>
+                <w:i/>
+                <w:sz w:val="24"/>
+                <w:szCs w:val="24"/>
+              </w:rPr>
+            </m:ctrlPr>
+          </m:dPr>
+          <m:e>
+            <m:r>
+              <w:rPr>
+                <w:rFonts w:ascii="Cambria Math" w:eastAsiaTheme="minorEastAsia" w:hAnsi="Cambria Math"/>
+                <w:sz w:val="24"/>
+                <w:szCs w:val="24"/>
+              </w:rPr>
+              <m:t>A</m:t>
+            </m:r>
+          </m:e>
+        </m:d>
+        <m:r>
+          <w:rPr>
+            <w:rFonts w:ascii="Cambria Math" w:eastAsiaTheme="minorEastAsia" w:hAnsi="Cambria Math"/>
+            <w:sz w:val="24"/>
+            <w:szCs w:val="24"/>
+          </w:rPr>
+          <m:t>&gt;0</m:t>
+        </m:r>
+      </m:oMath>
+      <w:r>
+        <w:rPr>
+          <w:rFonts w:ascii="Roboto" w:eastAsiaTheme="minorEastAsia" w:hAnsi="Roboto"/>
+          <w:sz w:val="24"/>
+          <w:szCs w:val="24"/>
+        </w:rPr>
+        <w:t xml:space="preserve"> and </w:t>
+      </w:r>
+      <m:oMath>
+        <m:r>
+          <w:rPr>
+            <w:rFonts w:ascii="Cambria Math" w:eastAsiaTheme="minorEastAsia" w:hAnsi="Cambria Math"/>
+            <w:sz w:val="24"/>
+            <w:szCs w:val="24"/>
+          </w:rPr>
+          <m:t>P</m:t>
+        </m:r>
+        <m:d>
+          <m:dPr>
+            <m:ctrlPr>
+              <w:rPr>
+                <w:rFonts w:ascii="Cambria Math" w:eastAsiaTheme="minorEastAsia" w:hAnsi="Cambria Math"/>
+                <w:i/>
+                <w:sz w:val="24"/>
+                <w:szCs w:val="24"/>
+              </w:rPr>
+            </m:ctrlPr>
+          </m:dPr>
+          <m:e>
+            <m:r>
+              <w:rPr>
+                <w:rFonts w:ascii="Cambria Math" w:eastAsiaTheme="minorEastAsia" w:hAnsi="Cambria Math"/>
+                <w:sz w:val="24"/>
+                <w:szCs w:val="24"/>
+              </w:rPr>
+              <m:t>B</m:t>
+            </m:r>
+          </m:e>
+        </m:d>
+        <m:r>
+          <w:rPr>
+            <w:rFonts w:ascii="Cambria Math" w:eastAsiaTheme="minorEastAsia" w:hAnsi="Cambria Math"/>
+            <w:sz w:val="24"/>
+            <w:szCs w:val="24"/>
+          </w:rPr>
+          <m:t>&gt;0</m:t>
+        </m:r>
+      </m:oMath>
+      <w:r>
+        <w:rPr>
+          <w:rFonts w:ascii="Roboto" w:eastAsiaTheme="minorEastAsia" w:hAnsi="Roboto"/>
+          <w:sz w:val="24"/>
+          <w:szCs w:val="24"/>
+        </w:rPr>
+        <w:t>,</w:t>
+      </w:r>
+    </w:p>
+    <w:p>
+      <w:pPr>
+        <w:rPr>
+          <w:rFonts w:ascii="Roboto" w:eastAsiaTheme="minorEastAsia" w:hAnsi="Roboto"/>
+          <w:sz w:val="24"/>
+          <w:szCs w:val="24"/>
+        </w:rPr>
+      </w:pPr>
+      <m:oMathPara>
+        <m:oMath>
+          <m:r>
+            <w:rPr>
+              <w:rFonts w:ascii="Cambria Math" w:eastAsiaTheme="minorEastAsia" w:hAnsi="Cambria Math"/>
+              <w:sz w:val="24"/>
+              <w:szCs w:val="24"/>
+            </w:rPr>
+            <m:t>P</m:t>
+          </m:r>
+          <m:d>
+            <m:dPr>
+              <m:ctrlPr>
+                <w:rPr>
+                  <w:rFonts w:ascii="Cambria Math" w:eastAsiaTheme="minorEastAsia" w:hAnsi="Cambria Math"/>
+                  <w:i/>
+                  <w:sz w:val="24"/>
+                  <w:szCs w:val="24"/>
+                </w:rPr>
+              </m:ctrlPr>
+            </m:dPr>
+            <m:e>
+              <m:r>
+                <w:rPr>
+                  <w:rFonts w:ascii="Cambria Math" w:eastAsiaTheme="minorEastAsia" w:hAnsi="Cambria Math"/>
+                  <w:sz w:val="24"/>
+                  <w:szCs w:val="24"/>
+                </w:rPr>
+                <m:t>B</m:t>
+              </m:r>
+            </m:e>
+            <m:e>
+              <m:r>
+                <w:rPr>
+                  <w:rFonts w:ascii="Cambria Math" w:eastAsiaTheme="minorEastAsia" w:hAnsi="Cambria Math"/>
+                  <w:sz w:val="24"/>
+                  <w:szCs w:val="24"/>
+                </w:rPr>
+                <m:t>A</m:t>
+              </m:r>
+            </m:e>
+          </m:d>
+          <m:r>
+            <w:rPr>
+              <w:rFonts w:ascii="Cambria Math" w:eastAsiaTheme="minorEastAsia" w:hAnsi="Cambria Math"/>
+              <w:sz w:val="24"/>
+              <w:szCs w:val="24"/>
+            </w:rPr>
+            <m:t>=</m:t>
+          </m:r>
+          <m:f>
+            <m:fPr>
+              <m:ctrlPr>
+                <w:rPr>
+                  <w:rFonts w:ascii="Cambria Math" w:eastAsiaTheme="minorEastAsia" w:hAnsi="Cambria Math"/>
+                  <w:i/>
+                  <w:sz w:val="24"/>
+                  <w:szCs w:val="24"/>
+                </w:rPr>
+              </m:ctrlPr>
+            </m:fPr>
+            <m:num>
+              <m:r>
+                <w:rPr>
+                  <w:rFonts w:ascii="Cambria Math" w:eastAsiaTheme="minorEastAsia" w:hAnsi="Cambria Math"/>
+                  <w:sz w:val="24"/>
+                  <w:szCs w:val="24"/>
+                </w:rPr>
+                <m:t>P</m:t>
+              </m:r>
+              <m:d>
+                <m:dPr>
+                  <m:ctrlPr>
+                    <w:rPr>
+                      <w:rFonts w:ascii="Cambria Math" w:eastAsiaTheme="minorEastAsia" w:hAnsi="Cambria Math"/>
+                      <w:i/>
+                      <w:sz w:val="24"/>
+                      <w:szCs w:val="24"/>
+                    </w:rPr>
+                  </m:ctrlPr>
+                </m:dPr>
+                <m:e>
+                  <m:r>
+                    <w:rPr>
+                      <w:rFonts w:ascii="Cambria Math" w:eastAsiaTheme="minorEastAsia" w:hAnsi="Cambria Math"/>
+                      <w:sz w:val="24"/>
+                      <w:szCs w:val="24"/>
+                    </w:rPr>
+                    <m:t>A</m:t>
+                  </m:r>
+                </m:e>
+                <m:e>
+                  <m:r>
+                    <w:rPr>
+                      <w:rFonts w:ascii="Cambria Math" w:eastAsiaTheme="minorEastAsia" w:hAnsi="Cambria Math"/>
+                      <w:sz w:val="24"/>
+                      <w:szCs w:val="24"/>
+                    </w:rPr>
+                    <m:t>B</m:t>
+                  </m:r>
+                </m:e>
+              </m:d>
+              <m:r>
+                <w:rPr>
+                  <w:rFonts w:ascii="Cambria Math" w:eastAsiaTheme="minorEastAsia" w:hAnsi="Cambria Math"/>
+                  <w:sz w:val="24"/>
+                  <w:szCs w:val="24"/>
+                </w:rPr>
+                <m:t>P</m:t>
+              </m:r>
+              <m:d>
+                <m:dPr>
+                  <m:ctrlPr>
+                    <w:rPr>
+                      <w:rFonts w:ascii="Cambria Math" w:eastAsiaTheme="minorEastAsia" w:hAnsi="Cambria Math"/>
+                      <w:i/>
+                      <w:sz w:val="24"/>
+                      <w:szCs w:val="24"/>
+                    </w:rPr>
+                  </m:ctrlPr>
+                </m:dPr>
+                <m:e>
+                  <m:r>
+                    <w:rPr>
+                      <w:rFonts w:ascii="Cambria Math" w:eastAsiaTheme="minorEastAsia" w:hAnsi="Cambria Math"/>
+                      <w:sz w:val="24"/>
+                      <w:szCs w:val="24"/>
+                    </w:rPr>
+                    <m:t>B</m:t>
+                  </m:r>
+                </m:e>
+              </m:d>
+            </m:num>
+            <m:den>
+              <m:r>
+                <w:rPr>
+                  <w:rFonts w:ascii="Cambria Math" w:eastAsiaTheme="minorEastAsia" w:hAnsi="Cambria Math"/>
+                  <w:sz w:val="24"/>
+                  <w:szCs w:val="24"/>
+                </w:rPr>
+                <m:t>P</m:t>
+              </m:r>
+              <m:d>
+                <m:dPr>
+                  <m:ctrlPr>
+                    <w:rPr>
+                      <w:rFonts w:ascii="Cambria Math" w:eastAsiaTheme="minorEastAsia" w:hAnsi="Cambria Math"/>
+                      <w:i/>
+                      <w:sz w:val="24"/>
+                      <w:szCs w:val="24"/>
+                    </w:rPr>
+                  </m:ctrlPr>
+                </m:dPr>
+                <m:e>
+                  <m:r>
+                    <w:rPr>
+                      <w:rFonts w:ascii="Cambria Math" w:eastAsiaTheme="minorEastAsia" w:hAnsi="Cambria Math"/>
+                      <w:sz w:val="24"/>
+                      <w:szCs w:val="24"/>
+                    </w:rPr>
+                    <m:t>A</m:t>
+                  </m:r>
+                </m:e>
+              </m:d>
+            </m:den>
+          </m:f>
+        </m:oMath>
+      </m:oMathPara>
+    </w:p>
+    <w:p>
+      <w:pPr>
+        <w:rPr>
+          <w:rFonts w:ascii="Roboto" w:eastAsiaTheme="minorEastAsia" w:hAnsi="Roboto"/>
+          <w:sz w:val="24"/>
+          <w:szCs w:val="24"/>
+        </w:rPr>
+      </w:pPr>
+      <w:r>
+        <w:rPr>
+          <w:rFonts w:ascii="Roboto" w:eastAsiaTheme="minorEastAsia" w:hAnsi="Roboto"/>
+          <w:sz w:val="24"/>
+          <w:szCs w:val="24"/>
+        </w:rPr>
+        <w:tab/>
+        <w:t xml:space="preserve">If </w:t>
+      </w:r>
+      <m:oMath>
+        <m:r>
+          <w:rPr>
+            <w:rFonts w:ascii="Cambria Math" w:eastAsiaTheme="minorEastAsia" w:hAnsi="Cambria Math"/>
+            <w:sz w:val="24"/>
+            <w:szCs w:val="24"/>
+          </w:rPr>
+          <m:t>0&lt;</m:t>
+        </m:r>
+        <m:r>
+          <w:rPr>
+            <w:rFonts w:ascii="Cambria Math" w:eastAsiaTheme="minorEastAsia" w:hAnsi="Cambria Math"/>
+            <w:sz w:val="24"/>
+            <w:szCs w:val="24"/>
+          </w:rPr>
+          <m:t>P</m:t>
+        </m:r>
+        <m:d>
+          <m:dPr>
+            <m:ctrlPr>
+              <w:rPr>
+                <w:rFonts w:ascii="Cambria Math" w:eastAsiaTheme="minorEastAsia" w:hAnsi="Cambria Math"/>
+                <w:i/>
+                <w:sz w:val="24"/>
+                <w:szCs w:val="24"/>
+              </w:rPr>
+            </m:ctrlPr>
+          </m:dPr>
+          <m:e>
+            <m:r>
+              <w:rPr>
+                <w:rFonts w:ascii="Cambria Math" w:eastAsiaTheme="minorEastAsia" w:hAnsi="Cambria Math"/>
+                <w:sz w:val="24"/>
+                <w:szCs w:val="24"/>
+              </w:rPr>
+              <m:t>B</m:t>
+            </m:r>
+          </m:e>
+        </m:d>
+        <m:r>
+          <w:rPr>
+            <w:rFonts w:ascii="Cambria Math" w:eastAsiaTheme="minorEastAsia" w:hAnsi="Cambria Math"/>
+            <w:sz w:val="24"/>
+            <w:szCs w:val="24"/>
+          </w:rPr>
+          <m:t>&lt;1</m:t>
+        </m:r>
+      </m:oMath>
+      <w:r>
+        <w:rPr>
+          <w:rFonts w:ascii="Roboto" w:eastAsiaTheme="minorEastAsia" w:hAnsi="Roboto"/>
+          <w:sz w:val="24"/>
+          <w:szCs w:val="24"/>
+        </w:rPr>
+        <w:t>, we can write the theorem of total probability as,</w:t>
+      </w:r>
+    </w:p>
+    <w:p>
+      <w:pPr>
+        <w:rPr>
+          <w:rFonts w:ascii="Roboto" w:eastAsiaTheme="minorEastAsia" w:hAnsi="Roboto"/>
+          <w:sz w:val="24"/>
+          <w:szCs w:val="24"/>
+        </w:rPr>
+      </w:pPr>
+      <m:oMathPara>
+        <m:oMath>
+          <m:r>
+            <w:rPr>
+              <w:rFonts w:ascii="Cambria Math" w:eastAsiaTheme="minorEastAsia" w:hAnsi="Cambria Math"/>
+              <w:sz w:val="24"/>
+              <w:szCs w:val="24"/>
+            </w:rPr>
+            <m:t>P</m:t>
+          </m:r>
+          <m:d>
+            <m:dPr>
+              <m:ctrlPr>
+                <w:rPr>
+                  <w:rFonts w:ascii="Cambria Math" w:eastAsiaTheme="minorEastAsia" w:hAnsi="Cambria Math"/>
+                  <w:i/>
+                  <w:sz w:val="24"/>
+                  <w:szCs w:val="24"/>
+                </w:rPr>
+              </m:ctrlPr>
+            </m:dPr>
+            <m:e>
+              <m:r>
+                <w:rPr>
+                  <w:rFonts w:ascii="Cambria Math" w:eastAsiaTheme="minorEastAsia" w:hAnsi="Cambria Math"/>
+                  <w:sz w:val="24"/>
+                  <w:szCs w:val="24"/>
+                </w:rPr>
+                <m:t>B</m:t>
+              </m:r>
+            </m:e>
+            <m:e>
+              <m:r>
+                <w:rPr>
+                  <w:rFonts w:ascii="Cambria Math" w:eastAsiaTheme="minorEastAsia" w:hAnsi="Cambria Math"/>
+                  <w:sz w:val="24"/>
+                  <w:szCs w:val="24"/>
+                </w:rPr>
+                <m:t>A</m:t>
+              </m:r>
+            </m:e>
+          </m:d>
+          <m:r>
+            <w:rPr>
+              <w:rFonts w:ascii="Cambria Math" w:eastAsiaTheme="minorEastAsia" w:hAnsi="Cambria Math"/>
+              <w:sz w:val="24"/>
+              <w:szCs w:val="24"/>
+            </w:rPr>
+            <m:t>=</m:t>
+          </m:r>
+          <m:f>
+            <m:fPr>
+              <m:ctrlPr>
+                <w:rPr>
+                  <w:rFonts w:ascii="Cambria Math" w:eastAsiaTheme="minorEastAsia" w:hAnsi="Cambria Math"/>
+                  <w:i/>
+                  <w:sz w:val="24"/>
+                  <w:szCs w:val="24"/>
+                </w:rPr>
+              </m:ctrlPr>
+            </m:fPr>
+            <m:num>
+              <m:r>
+                <w:rPr>
+                  <w:rFonts w:ascii="Cambria Math" w:eastAsiaTheme="minorEastAsia" w:hAnsi="Cambria Math"/>
+                  <w:sz w:val="24"/>
+                  <w:szCs w:val="24"/>
+                </w:rPr>
+                <m:t>P</m:t>
+              </m:r>
+              <m:d>
+                <m:dPr>
+                  <m:ctrlPr>
+                    <w:rPr>
+                      <w:rFonts w:ascii="Cambria Math" w:eastAsiaTheme="minorEastAsia" w:hAnsi="Cambria Math"/>
+                      <w:i/>
+                      <w:sz w:val="24"/>
+                      <w:szCs w:val="24"/>
+                    </w:rPr>
+                  </m:ctrlPr>
+                </m:dPr>
+                <m:e>
+                  <m:r>
+                    <w:rPr>
+                      <w:rFonts w:ascii="Cambria Math" w:eastAsiaTheme="minorEastAsia" w:hAnsi="Cambria Math"/>
+                      <w:sz w:val="24"/>
+                      <w:szCs w:val="24"/>
+                    </w:rPr>
+                    <m:t>A</m:t>
+                  </m:r>
+                </m:e>
+                <m:e>
+                  <m:r>
+                    <w:rPr>
+                      <w:rFonts w:ascii="Cambria Math" w:eastAsiaTheme="minorEastAsia" w:hAnsi="Cambria Math"/>
+                      <w:sz w:val="24"/>
+                      <w:szCs w:val="24"/>
+                    </w:rPr>
+                    <m:t>B</m:t>
+                  </m:r>
+                </m:e>
+              </m:d>
+              <m:r>
+                <w:rPr>
+                  <w:rFonts w:ascii="Cambria Math" w:eastAsiaTheme="minorEastAsia" w:hAnsi="Cambria Math"/>
+                  <w:sz w:val="24"/>
+                  <w:szCs w:val="24"/>
+                </w:rPr>
+                <m:t>P</m:t>
+              </m:r>
+              <m:d>
+                <m:dPr>
+                  <m:ctrlPr>
+                    <w:rPr>
+                      <w:rFonts w:ascii="Cambria Math" w:eastAsiaTheme="minorEastAsia" w:hAnsi="Cambria Math"/>
+                      <w:i/>
+                      <w:sz w:val="24"/>
+                      <w:szCs w:val="24"/>
+                    </w:rPr>
+                  </m:ctrlPr>
+                </m:dPr>
+                <m:e>
+                  <m:r>
+                    <w:rPr>
+                      <w:rFonts w:ascii="Cambria Math" w:eastAsiaTheme="minorEastAsia" w:hAnsi="Cambria Math"/>
+                      <w:sz w:val="24"/>
+                      <w:szCs w:val="24"/>
+                    </w:rPr>
+                    <m:t>B</m:t>
+                  </m:r>
+                </m:e>
+              </m:d>
+            </m:num>
+            <m:den>
+              <m:r>
+                <w:rPr>
+                  <w:rFonts w:ascii="Cambria Math" w:eastAsiaTheme="minorEastAsia" w:hAnsi="Cambria Math"/>
+                  <w:sz w:val="24"/>
+                  <w:szCs w:val="24"/>
+                </w:rPr>
+                <m:t>P</m:t>
+              </m:r>
+              <m:d>
+                <m:dPr>
+                  <m:ctrlPr>
+                    <w:rPr>
+                      <w:rFonts w:ascii="Cambria Math" w:eastAsiaTheme="minorEastAsia" w:hAnsi="Cambria Math"/>
+                      <w:i/>
+                      <w:sz w:val="24"/>
+                      <w:szCs w:val="24"/>
+                    </w:rPr>
+                  </m:ctrlPr>
+                </m:dPr>
+                <m:e>
+                  <m:r>
+                    <w:rPr>
+                      <w:rFonts w:ascii="Cambria Math" w:eastAsiaTheme="minorEastAsia" w:hAnsi="Cambria Math"/>
+                      <w:sz w:val="24"/>
+                      <w:szCs w:val="24"/>
+                    </w:rPr>
+                    <m:t>A</m:t>
+                  </m:r>
+                </m:e>
+                <m:e>
+                  <m:r>
+                    <w:rPr>
+                      <w:rFonts w:ascii="Cambria Math" w:eastAsiaTheme="minorEastAsia" w:hAnsi="Cambria Math"/>
+                      <w:sz w:val="24"/>
+                      <w:szCs w:val="24"/>
+                    </w:rPr>
+                    <m:t>B</m:t>
+                  </m:r>
+                </m:e>
+              </m:d>
+              <m:r>
+                <w:rPr>
+                  <w:rFonts w:ascii="Cambria Math" w:eastAsiaTheme="minorEastAsia" w:hAnsi="Cambria Math"/>
+                  <w:sz w:val="24"/>
+                  <w:szCs w:val="24"/>
+                </w:rPr>
+                <m:t>P</m:t>
+              </m:r>
+              <m:d>
+                <m:dPr>
+                  <m:ctrlPr>
+                    <w:rPr>
+                      <w:rFonts w:ascii="Cambria Math" w:eastAsiaTheme="minorEastAsia" w:hAnsi="Cambria Math"/>
+                      <w:i/>
+                      <w:sz w:val="24"/>
+                      <w:szCs w:val="24"/>
+                    </w:rPr>
+                  </m:ctrlPr>
+                </m:dPr>
+                <m:e>
+                  <m:r>
+                    <w:rPr>
+                      <w:rFonts w:ascii="Cambria Math" w:eastAsiaTheme="minorEastAsia" w:hAnsi="Cambria Math"/>
+                      <w:sz w:val="24"/>
+                      <w:szCs w:val="24"/>
+                    </w:rPr>
+                    <m:t>B</m:t>
+                  </m:r>
+                </m:e>
+              </m:d>
+              <m:r>
+                <w:rPr>
+                  <w:rFonts w:ascii="Cambria Math" w:eastAsiaTheme="minorEastAsia" w:hAnsi="Cambria Math"/>
+                  <w:sz w:val="24"/>
+                  <w:szCs w:val="24"/>
+                </w:rPr>
+                <m:t>+</m:t>
+              </m:r>
+              <m:r>
+                <w:rPr>
+                  <w:rFonts w:ascii="Cambria Math" w:eastAsiaTheme="minorEastAsia" w:hAnsi="Cambria Math"/>
+                  <w:sz w:val="24"/>
+                  <w:szCs w:val="24"/>
+                </w:rPr>
+                <m:t>P</m:t>
+              </m:r>
+              <m:d>
+                <m:dPr>
+                  <m:ctrlPr>
+                    <w:rPr>
+                      <w:rFonts w:ascii="Cambria Math" w:eastAsiaTheme="minorEastAsia" w:hAnsi="Cambria Math"/>
+                      <w:i/>
+                      <w:sz w:val="24"/>
+                      <w:szCs w:val="24"/>
+                    </w:rPr>
+                  </m:ctrlPr>
+                </m:dPr>
+                <m:e>
+                  <m:r>
+                    <w:rPr>
+                      <w:rFonts w:ascii="Cambria Math" w:eastAsiaTheme="minorEastAsia" w:hAnsi="Cambria Math"/>
+                      <w:sz w:val="24"/>
+                      <w:szCs w:val="24"/>
+                    </w:rPr>
+                    <m:t>A</m:t>
+                  </m:r>
+                </m:e>
+                <m:e>
+                  <m:r>
+                    <w:rPr>
+                      <w:rFonts w:ascii="Cambria Math" w:eastAsiaTheme="minorEastAsia" w:hAnsi="Cambria Math"/>
+                      <w:sz w:val="24"/>
+                      <w:szCs w:val="24"/>
+                    </w:rPr>
+                    <m:t>B'</m:t>
+                  </m:r>
+                </m:e>
+              </m:d>
+              <m:r>
+                <w:rPr>
+                  <w:rFonts w:ascii="Cambria Math" w:eastAsiaTheme="minorEastAsia" w:hAnsi="Cambria Math"/>
+                  <w:sz w:val="24"/>
+                  <w:szCs w:val="24"/>
+                </w:rPr>
+                <m:t>P</m:t>
+              </m:r>
+              <m:d>
+                <m:dPr>
+                  <m:ctrlPr>
+                    <w:rPr>
+                      <w:rFonts w:ascii="Cambria Math" w:eastAsiaTheme="minorEastAsia" w:hAnsi="Cambria Math"/>
+                      <w:i/>
+                      <w:sz w:val="24"/>
+                      <w:szCs w:val="24"/>
+                    </w:rPr>
+                  </m:ctrlPr>
+                </m:dPr>
+                <m:e>
+                  <m:r>
+                    <w:rPr>
+                      <w:rFonts w:ascii="Cambria Math" w:eastAsiaTheme="minorEastAsia" w:hAnsi="Cambria Math"/>
+                      <w:sz w:val="24"/>
+                      <w:szCs w:val="24"/>
+                    </w:rPr>
+                    <m:t>B'</m:t>
+                  </m:r>
+                </m:e>
+              </m:d>
+            </m:den>
+          </m:f>
+        </m:oMath>
+      </m:oMathPara>
+    </w:p>
+    <w:p>
+      <w:pPr>
+        <w:rPr>
+          <w:rFonts w:ascii="Roboto" w:eastAsiaTheme="minorEastAsia" w:hAnsi="Roboto"/>
           <w:sz w:val="24"/>
           <w:szCs w:val="24"/>
         </w:rPr>
@@ -6035,4 +8490,16 @@
     </a:ext>
   </a:extLst>
 </a:theme>
+</file>
+
+<file path=customXml/item1.xml><?xml version="1.0" encoding="utf-8"?>
+<b:Sources xmlns:b="http://schemas.openxmlformats.org/officeDocument/2006/bibliography" xmlns="http://schemas.openxmlformats.org/officeDocument/2006/bibliography" SelectedStyle="\APASixthEditionOfficeOnline.xsl" StyleName="APA" Version="6"/>
+</file>
+
+<file path=customXml/itemProps1.xml><?xml version="1.0" encoding="utf-8"?>
+<ds:datastoreItem xmlns:ds="http://schemas.openxmlformats.org/officeDocument/2006/customXml" ds:itemID="{C9528135-5E5C-4364-9BE6-7041DD9BE16B}">
+  <ds:schemaRefs>
+    <ds:schemaRef ds:uri="http://schemas.openxmlformats.org/officeDocument/2006/bibliography"/>
+  </ds:schemaRefs>
+</ds:datastoreItem>
 </file>
</xml_diff>

<commit_message>
added geometric distribution in foermula sheet
</commit_message>
<xml_diff>
--- a/Project 1/Documents/Formula Sheet.docx
+++ b/Project 1/Documents/Formula Sheet.docx
@@ -1162,19 +1162,7 @@
             <w:rPr>
               <w:rFonts w:ascii="Cambria Math" w:hAnsi="Cambria Math"/>
             </w:rPr>
-            <m:t>=</m:t>
-          </m:r>
-          <m:r>
-            <w:rPr>
-              <w:rFonts w:ascii="Cambria Math" w:hAnsi="Cambria Math"/>
-            </w:rPr>
-            <m:t>s</m:t>
-          </m:r>
-          <m:r>
-            <w:rPr>
-              <w:rFonts w:ascii="Cambria Math" w:hAnsi="Cambria Math"/>
-            </w:rPr>
-            <m:t>=</m:t>
+            <m:t>=s=</m:t>
           </m:r>
           <m:rad>
             <m:radPr>
@@ -3889,47 +3877,7 @@
           <w:szCs w:val="24"/>
         </w:rPr>
         <w:lastRenderedPageBreak/>
-        <w:t>Pro</w:t>
-      </w:r>
-      <w:r>
-        <w:rPr>
-          <w:rFonts w:ascii="Roboto" w:hAnsi="Roboto"/>
-          <w:b/>
-          <w:bCs/>
-          <w:sz w:val="24"/>
-          <w:szCs w:val="24"/>
-        </w:rPr>
-        <w:t>bability of Mutually Exclu</w:t>
-      </w:r>
-      <w:r>
-        <w:rPr>
-          <w:rFonts w:ascii="Roboto" w:hAnsi="Roboto"/>
-          <w:b/>
-          <w:bCs/>
-          <w:sz w:val="24"/>
-          <w:szCs w:val="24"/>
-        </w:rPr>
-        <w:t>s</w:t>
-      </w:r>
-      <w:r>
-        <w:rPr>
-          <w:rFonts w:ascii="Roboto" w:hAnsi="Roboto"/>
-          <w:b/>
-          <w:bCs/>
-          <w:sz w:val="24"/>
-          <w:szCs w:val="24"/>
-        </w:rPr>
-        <w:t>ive Event</w:t>
-      </w:r>
-      <w:r>
-        <w:rPr>
-          <w:rFonts w:ascii="Roboto" w:hAnsi="Roboto"/>
-          <w:b/>
-          <w:bCs/>
-          <w:sz w:val="24"/>
-          <w:szCs w:val="24"/>
-        </w:rPr>
-        <w:t>s</w:t>
+        <w:t>Probability of Mutually Exclusive Events</w:t>
       </w:r>
     </w:p>
     <w:p>
@@ -3956,15 +3904,7 @@
           <w:sz w:val="24"/>
           <w:szCs w:val="24"/>
         </w:rPr>
-        <w:t xml:space="preserve">Given </w:t>
-      </w:r>
-      <w:r>
-        <w:rPr>
-          <w:rFonts w:ascii="Roboto" w:hAnsi="Roboto"/>
-          <w:sz w:val="24"/>
-          <w:szCs w:val="24"/>
-        </w:rPr>
-        <w:t>event A and event B are mutually exclusive (</w:t>
+        <w:t>Given event A and event B are mutually exclusive (</w:t>
       </w:r>
       <m:oMath>
         <m:r>
@@ -6555,71 +6495,7 @@
           <w:sz w:val="24"/>
           <w:szCs w:val="24"/>
         </w:rPr>
-        <w:t xml:space="preserve">For </w:t>
-      </w:r>
-      <w:r>
-        <w:rPr>
-          <w:rFonts w:ascii="Roboto" w:eastAsiaTheme="minorEastAsia" w:hAnsi="Roboto"/>
-          <w:sz w:val="24"/>
-          <w:szCs w:val="24"/>
-        </w:rPr>
-        <w:t>s</w:t>
-      </w:r>
-      <w:r>
-        <w:rPr>
-          <w:rFonts w:ascii="Roboto" w:eastAsiaTheme="minorEastAsia" w:hAnsi="Roboto"/>
-          <w:sz w:val="24"/>
-          <w:szCs w:val="24"/>
-        </w:rPr>
-        <w:t>ome po</w:t>
-      </w:r>
-      <w:r>
-        <w:rPr>
-          <w:rFonts w:ascii="Roboto" w:eastAsiaTheme="minorEastAsia" w:hAnsi="Roboto"/>
-          <w:sz w:val="24"/>
-          <w:szCs w:val="24"/>
-        </w:rPr>
-        <w:t>s</w:t>
-      </w:r>
-      <w:r>
-        <w:rPr>
-          <w:rFonts w:ascii="Roboto" w:eastAsiaTheme="minorEastAsia" w:hAnsi="Roboto"/>
-          <w:sz w:val="24"/>
-          <w:szCs w:val="24"/>
-        </w:rPr>
-        <w:t xml:space="preserve">itive integer k, let the </w:t>
-      </w:r>
-      <w:r>
-        <w:rPr>
-          <w:rFonts w:ascii="Roboto" w:eastAsiaTheme="minorEastAsia" w:hAnsi="Roboto"/>
-          <w:sz w:val="24"/>
-          <w:szCs w:val="24"/>
-        </w:rPr>
-        <w:t>s</w:t>
-      </w:r>
-      <w:r>
-        <w:rPr>
-          <w:rFonts w:ascii="Roboto" w:eastAsiaTheme="minorEastAsia" w:hAnsi="Roboto"/>
-          <w:sz w:val="24"/>
-          <w:szCs w:val="24"/>
-        </w:rPr>
-        <w:t>et</w:t>
-      </w:r>
-      <w:r>
-        <w:rPr>
-          <w:rFonts w:ascii="Roboto" w:eastAsiaTheme="minorEastAsia" w:hAnsi="Roboto"/>
-          <w:sz w:val="24"/>
-          <w:szCs w:val="24"/>
-        </w:rPr>
-        <w:t>s</w:t>
-      </w:r>
-      <w:r>
-        <w:rPr>
-          <w:rFonts w:ascii="Roboto" w:eastAsiaTheme="minorEastAsia" w:hAnsi="Roboto"/>
-          <w:sz w:val="24"/>
-          <w:szCs w:val="24"/>
-        </w:rPr>
-        <w:t xml:space="preserve"> </w:t>
+        <w:t xml:space="preserve">For some positive integer k, let the sets </w:t>
       </w:r>
       <m:oMath>
         <m:sSub>
@@ -6741,23 +6617,7 @@
           <w:sz w:val="24"/>
           <w:szCs w:val="24"/>
         </w:rPr>
-        <w:t xml:space="preserve"> be </w:t>
-      </w:r>
-      <w:r>
-        <w:rPr>
-          <w:rFonts w:ascii="Roboto" w:eastAsiaTheme="minorEastAsia" w:hAnsi="Roboto"/>
-          <w:sz w:val="24"/>
-          <w:szCs w:val="24"/>
-        </w:rPr>
-        <w:t>s</w:t>
-      </w:r>
-      <w:r>
-        <w:rPr>
-          <w:rFonts w:ascii="Roboto" w:eastAsiaTheme="minorEastAsia" w:hAnsi="Roboto"/>
-          <w:sz w:val="24"/>
-          <w:szCs w:val="24"/>
-        </w:rPr>
-        <w:t>uch that</w:t>
+        <w:t xml:space="preserve"> be such that</w:t>
       </w:r>
     </w:p>
     <w:p>
@@ -6860,23 +6720,7 @@
             <w:sz w:val="24"/>
             <w:szCs w:val="24"/>
           </w:rPr>
-          <m:t>∪</m:t>
-        </m:r>
-        <m:r>
-          <w:rPr>
-            <w:rFonts w:ascii="Cambria Math" w:eastAsiaTheme="minorEastAsia" w:hAnsi="Cambria Math"/>
-            <w:sz w:val="24"/>
-            <w:szCs w:val="24"/>
-          </w:rPr>
-          <m:t>…</m:t>
-        </m:r>
-        <m:r>
-          <w:rPr>
-            <w:rFonts w:ascii="Cambria Math" w:eastAsiaTheme="minorEastAsia" w:hAnsi="Cambria Math"/>
-            <w:sz w:val="24"/>
-            <w:szCs w:val="24"/>
-          </w:rPr>
-          <m:t>∪</m:t>
+          <m:t>∪…∪</m:t>
         </m:r>
         <m:sSub>
           <m:sSubPr>
@@ -9595,15 +9439,7 @@
               <w:sz w:val="24"/>
               <w:szCs w:val="24"/>
             </w:rPr>
-            <m:t>p           y=1,2,3,</m:t>
-          </m:r>
-          <m:r>
-            <w:rPr>
-              <w:rFonts w:ascii="Cambria Math" w:eastAsiaTheme="minorEastAsia" w:hAnsi="Cambria Math"/>
-              <w:sz w:val="24"/>
-              <w:szCs w:val="24"/>
-            </w:rPr>
-            <m:t>…,    0≤p≤1</m:t>
+            <m:t>p           y=1,2,3,…,    0≤p≤1</m:t>
           </m:r>
         </m:oMath>
       </m:oMathPara>
@@ -9616,6 +9452,519 @@
           <w:szCs w:val="24"/>
         </w:rPr>
       </w:pPr>
+    </w:p>
+    <w:p>
+      <w:pPr>
+        <w:rPr>
+          <w:rFonts w:ascii="Roboto" w:eastAsiaTheme="minorEastAsia" w:hAnsi="Roboto"/>
+          <w:b/>
+          <w:bCs/>
+          <w:sz w:val="24"/>
+          <w:szCs w:val="24"/>
+        </w:rPr>
+      </w:pPr>
+      <w:r>
+        <w:rPr>
+          <w:rFonts w:ascii="Roboto" w:eastAsiaTheme="minorEastAsia" w:hAnsi="Roboto"/>
+          <w:b/>
+          <w:bCs/>
+          <w:sz w:val="24"/>
+          <w:szCs w:val="24"/>
+        </w:rPr>
+        <w:lastRenderedPageBreak/>
+        <w:t>Geometric Probability Distributio</w:t>
+      </w:r>
+      <w:r>
+        <w:rPr>
+          <w:rFonts w:ascii="Roboto" w:eastAsiaTheme="minorEastAsia" w:hAnsi="Roboto"/>
+          <w:b/>
+          <w:bCs/>
+          <w:sz w:val="24"/>
+          <w:szCs w:val="24"/>
+        </w:rPr>
+        <w:t>n Expected</w:t>
+      </w:r>
+    </w:p>
+    <w:p>
+      <w:pPr>
+        <w:rPr>
+          <w:rFonts w:ascii="Roboto" w:eastAsiaTheme="minorEastAsia" w:hAnsi="Roboto"/>
+          <w:sz w:val="24"/>
+          <w:szCs w:val="24"/>
+        </w:rPr>
+      </w:pPr>
+      <w:r>
+        <w:rPr>
+          <w:rFonts w:ascii="Roboto" w:eastAsiaTheme="minorEastAsia" w:hAnsi="Roboto"/>
+          <w:b/>
+          <w:bCs/>
+          <w:sz w:val="24"/>
+          <w:szCs w:val="24"/>
+        </w:rPr>
+        <w:tab/>
+      </w:r>
+    </w:p>
+    <w:p>
+      <w:pPr>
+        <w:rPr>
+          <w:rFonts w:ascii="Roboto" w:eastAsiaTheme="minorEastAsia" w:hAnsi="Roboto"/>
+          <w:sz w:val="24"/>
+          <w:szCs w:val="24"/>
+        </w:rPr>
+      </w:pPr>
+      <m:oMathPara>
+        <m:oMath>
+          <m:r>
+            <w:rPr>
+              <w:rFonts w:ascii="Cambria Math" w:eastAsiaTheme="minorEastAsia" w:hAnsi="Cambria Math"/>
+              <w:sz w:val="24"/>
+              <w:szCs w:val="24"/>
+            </w:rPr>
+            <m:t>μ=E</m:t>
+          </m:r>
+          <m:d>
+            <m:dPr>
+              <m:ctrlPr>
+                <w:rPr>
+                  <w:rFonts w:ascii="Cambria Math" w:eastAsiaTheme="minorEastAsia" w:hAnsi="Cambria Math"/>
+                  <w:i/>
+                  <w:sz w:val="24"/>
+                  <w:szCs w:val="24"/>
+                </w:rPr>
+              </m:ctrlPr>
+            </m:dPr>
+            <m:e>
+              <m:r>
+                <w:rPr>
+                  <w:rFonts w:ascii="Cambria Math" w:eastAsiaTheme="minorEastAsia" w:hAnsi="Cambria Math"/>
+                  <w:sz w:val="24"/>
+                  <w:szCs w:val="24"/>
+                </w:rPr>
+                <m:t>Y</m:t>
+              </m:r>
+            </m:e>
+          </m:d>
+          <m:r>
+            <w:rPr>
+              <w:rFonts w:ascii="Cambria Math" w:eastAsiaTheme="minorEastAsia" w:hAnsi="Cambria Math"/>
+              <w:sz w:val="24"/>
+              <w:szCs w:val="24"/>
+            </w:rPr>
+            <m:t>=</m:t>
+          </m:r>
+          <m:f>
+            <m:fPr>
+              <m:ctrlPr>
+                <w:rPr>
+                  <w:rFonts w:ascii="Cambria Math" w:eastAsiaTheme="minorEastAsia" w:hAnsi="Cambria Math"/>
+                  <w:i/>
+                  <w:sz w:val="24"/>
+                  <w:szCs w:val="24"/>
+                </w:rPr>
+              </m:ctrlPr>
+            </m:fPr>
+            <m:num>
+              <m:r>
+                <w:rPr>
+                  <w:rFonts w:ascii="Cambria Math" w:eastAsiaTheme="minorEastAsia" w:hAnsi="Cambria Math"/>
+                  <w:sz w:val="24"/>
+                  <w:szCs w:val="24"/>
+                </w:rPr>
+                <m:t>1</m:t>
+              </m:r>
+            </m:num>
+            <m:den>
+              <m:r>
+                <w:rPr>
+                  <w:rFonts w:ascii="Cambria Math" w:eastAsiaTheme="minorEastAsia" w:hAnsi="Cambria Math"/>
+                  <w:sz w:val="24"/>
+                  <w:szCs w:val="24"/>
+                </w:rPr>
+                <m:t>p</m:t>
+              </m:r>
+            </m:den>
+          </m:f>
+        </m:oMath>
+      </m:oMathPara>
+    </w:p>
+    <w:p>
+      <w:pPr>
+        <w:rPr>
+          <w:rFonts w:ascii="Roboto" w:eastAsiaTheme="minorEastAsia" w:hAnsi="Roboto"/>
+          <w:sz w:val="24"/>
+          <w:szCs w:val="24"/>
+        </w:rPr>
+      </w:pPr>
+    </w:p>
+    <w:p>
+      <w:pPr>
+        <w:rPr>
+          <w:rFonts w:ascii="Roboto" w:eastAsiaTheme="minorEastAsia" w:hAnsi="Roboto"/>
+          <w:sz w:val="24"/>
+          <w:szCs w:val="24"/>
+        </w:rPr>
+      </w:pPr>
+    </w:p>
+    <w:p>
+      <w:pPr>
+        <w:rPr>
+          <w:rFonts w:ascii="Roboto" w:eastAsiaTheme="minorEastAsia" w:hAnsi="Roboto"/>
+          <w:b/>
+          <w:bCs/>
+          <w:sz w:val="24"/>
+          <w:szCs w:val="24"/>
+        </w:rPr>
+      </w:pPr>
+      <w:r>
+        <w:rPr>
+          <w:rFonts w:ascii="Roboto" w:eastAsiaTheme="minorEastAsia" w:hAnsi="Roboto"/>
+          <w:b/>
+          <w:bCs/>
+          <w:sz w:val="24"/>
+          <w:szCs w:val="24"/>
+        </w:rPr>
+        <w:t xml:space="preserve">Geometric Probability Distribution </w:t>
+      </w:r>
+      <w:r>
+        <w:rPr>
+          <w:rFonts w:ascii="Roboto" w:eastAsiaTheme="minorEastAsia" w:hAnsi="Roboto"/>
+          <w:b/>
+          <w:bCs/>
+          <w:sz w:val="24"/>
+          <w:szCs w:val="24"/>
+        </w:rPr>
+        <w:t>Variance</w:t>
+      </w:r>
+    </w:p>
+    <w:p>
+      <w:pPr>
+        <w:rPr>
+          <w:rFonts w:ascii="Roboto" w:eastAsiaTheme="minorEastAsia" w:hAnsi="Roboto"/>
+          <w:b/>
+          <w:bCs/>
+          <w:sz w:val="24"/>
+          <w:szCs w:val="24"/>
+        </w:rPr>
+      </w:pPr>
+    </w:p>
+    <w:p>
+      <w:pPr>
+        <w:rPr>
+          <w:rFonts w:ascii="Roboto" w:eastAsiaTheme="minorEastAsia" w:hAnsi="Roboto"/>
+          <w:sz w:val="24"/>
+          <w:szCs w:val="24"/>
+        </w:rPr>
+      </w:pPr>
+      <m:oMathPara>
+        <m:oMath>
+          <m:sSup>
+            <m:sSupPr>
+              <m:ctrlPr>
+                <w:rPr>
+                  <w:rFonts w:ascii="Cambria Math" w:eastAsiaTheme="minorEastAsia" w:hAnsi="Cambria Math"/>
+                  <w:i/>
+                  <w:sz w:val="24"/>
+                  <w:szCs w:val="24"/>
+                </w:rPr>
+              </m:ctrlPr>
+            </m:sSupPr>
+            <m:e>
+              <m:r>
+                <w:rPr>
+                  <w:rFonts w:ascii="Cambria Math" w:eastAsiaTheme="minorEastAsia" w:hAnsi="Cambria Math"/>
+                  <w:sz w:val="24"/>
+                  <w:szCs w:val="24"/>
+                </w:rPr>
+                <m:t>σ</m:t>
+              </m:r>
+            </m:e>
+            <m:sup>
+              <m:r>
+                <w:rPr>
+                  <w:rFonts w:ascii="Cambria Math" w:eastAsiaTheme="minorEastAsia" w:hAnsi="Cambria Math"/>
+                  <w:sz w:val="24"/>
+                  <w:szCs w:val="24"/>
+                </w:rPr>
+                <m:t>2</m:t>
+              </m:r>
+            </m:sup>
+          </m:sSup>
+          <m:r>
+            <w:rPr>
+              <w:rFonts w:ascii="Cambria Math" w:eastAsiaTheme="minorEastAsia" w:hAnsi="Cambria Math"/>
+              <w:sz w:val="24"/>
+              <w:szCs w:val="24"/>
+            </w:rPr>
+            <m:t>=V</m:t>
+          </m:r>
+          <m:d>
+            <m:dPr>
+              <m:ctrlPr>
+                <w:rPr>
+                  <w:rFonts w:ascii="Cambria Math" w:eastAsiaTheme="minorEastAsia" w:hAnsi="Cambria Math"/>
+                  <w:i/>
+                  <w:sz w:val="24"/>
+                  <w:szCs w:val="24"/>
+                </w:rPr>
+              </m:ctrlPr>
+            </m:dPr>
+            <m:e>
+              <m:r>
+                <w:rPr>
+                  <w:rFonts w:ascii="Cambria Math" w:eastAsiaTheme="minorEastAsia" w:hAnsi="Cambria Math"/>
+                  <w:sz w:val="24"/>
+                  <w:szCs w:val="24"/>
+                </w:rPr>
+                <m:t>Y</m:t>
+              </m:r>
+            </m:e>
+          </m:d>
+          <m:r>
+            <w:rPr>
+              <w:rFonts w:ascii="Cambria Math" w:eastAsiaTheme="minorEastAsia" w:hAnsi="Cambria Math"/>
+              <w:sz w:val="24"/>
+              <w:szCs w:val="24"/>
+            </w:rPr>
+            <m:t>=</m:t>
+          </m:r>
+          <m:f>
+            <m:fPr>
+              <m:ctrlPr>
+                <w:rPr>
+                  <w:rFonts w:ascii="Cambria Math" w:eastAsiaTheme="minorEastAsia" w:hAnsi="Cambria Math"/>
+                  <w:i/>
+                  <w:sz w:val="24"/>
+                  <w:szCs w:val="24"/>
+                </w:rPr>
+              </m:ctrlPr>
+            </m:fPr>
+            <m:num>
+              <m:d>
+                <m:dPr>
+                  <m:ctrlPr>
+                    <w:rPr>
+                      <w:rFonts w:ascii="Cambria Math" w:eastAsiaTheme="minorEastAsia" w:hAnsi="Cambria Math"/>
+                      <w:i/>
+                      <w:sz w:val="24"/>
+                      <w:szCs w:val="24"/>
+                    </w:rPr>
+                  </m:ctrlPr>
+                </m:dPr>
+                <m:e>
+                  <m:r>
+                    <w:rPr>
+                      <w:rFonts w:ascii="Cambria Math" w:eastAsiaTheme="minorEastAsia" w:hAnsi="Cambria Math"/>
+                      <w:sz w:val="24"/>
+                      <w:szCs w:val="24"/>
+                    </w:rPr>
+                    <m:t>1-p</m:t>
+                  </m:r>
+                </m:e>
+              </m:d>
+            </m:num>
+            <m:den>
+              <m:sSup>
+                <m:sSupPr>
+                  <m:ctrlPr>
+                    <w:rPr>
+                      <w:rFonts w:ascii="Cambria Math" w:eastAsiaTheme="minorEastAsia" w:hAnsi="Cambria Math"/>
+                      <w:i/>
+                      <w:sz w:val="24"/>
+                      <w:szCs w:val="24"/>
+                    </w:rPr>
+                  </m:ctrlPr>
+                </m:sSupPr>
+                <m:e>
+                  <m:r>
+                    <w:rPr>
+                      <w:rFonts w:ascii="Cambria Math" w:eastAsiaTheme="minorEastAsia" w:hAnsi="Cambria Math"/>
+                      <w:sz w:val="24"/>
+                      <w:szCs w:val="24"/>
+                    </w:rPr>
+                    <m:t>p</m:t>
+                  </m:r>
+                </m:e>
+                <m:sup>
+                  <m:r>
+                    <w:rPr>
+                      <w:rFonts w:ascii="Cambria Math" w:eastAsiaTheme="minorEastAsia" w:hAnsi="Cambria Math"/>
+                      <w:sz w:val="24"/>
+                      <w:szCs w:val="24"/>
+                    </w:rPr>
+                    <m:t>2</m:t>
+                  </m:r>
+                </m:sup>
+              </m:sSup>
+            </m:den>
+          </m:f>
+        </m:oMath>
+      </m:oMathPara>
+    </w:p>
+    <w:p>
+      <w:pPr>
+        <w:rPr>
+          <w:rFonts w:ascii="Roboto" w:eastAsiaTheme="minorEastAsia" w:hAnsi="Roboto"/>
+          <w:sz w:val="24"/>
+          <w:szCs w:val="24"/>
+        </w:rPr>
+      </w:pPr>
+    </w:p>
+    <w:p>
+      <w:pPr>
+        <w:rPr>
+          <w:rFonts w:ascii="Roboto" w:eastAsiaTheme="minorEastAsia" w:hAnsi="Roboto"/>
+          <w:b/>
+          <w:bCs/>
+          <w:sz w:val="24"/>
+          <w:szCs w:val="24"/>
+        </w:rPr>
+      </w:pPr>
+      <w:r>
+        <w:rPr>
+          <w:rFonts w:ascii="Roboto" w:eastAsiaTheme="minorEastAsia" w:hAnsi="Roboto"/>
+          <w:b/>
+          <w:bCs/>
+          <w:sz w:val="24"/>
+          <w:szCs w:val="24"/>
+        </w:rPr>
+        <w:t>Geometric Probability Distribution</w:t>
+      </w:r>
+      <w:r>
+        <w:rPr>
+          <w:rFonts w:ascii="Roboto" w:eastAsiaTheme="minorEastAsia" w:hAnsi="Roboto"/>
+          <w:b/>
+          <w:bCs/>
+          <w:sz w:val="24"/>
+          <w:szCs w:val="24"/>
+        </w:rPr>
+        <w:t xml:space="preserve"> Standard Deviation</w:t>
+      </w:r>
+    </w:p>
+    <w:p>
+      <w:pPr>
+        <w:rPr>
+          <w:rFonts w:ascii="Roboto" w:eastAsiaTheme="minorEastAsia" w:hAnsi="Roboto"/>
+          <w:b/>
+          <w:bCs/>
+          <w:sz w:val="24"/>
+          <w:szCs w:val="24"/>
+        </w:rPr>
+      </w:pPr>
+    </w:p>
+    <w:p>
+      <w:pPr>
+        <w:rPr>
+          <w:rFonts w:ascii="Roboto" w:eastAsiaTheme="minorEastAsia" w:hAnsi="Roboto"/>
+          <w:sz w:val="24"/>
+          <w:szCs w:val="24"/>
+        </w:rPr>
+      </w:pPr>
+      <m:oMathPara>
+        <m:oMath>
+          <m:r>
+            <w:rPr>
+              <w:rFonts w:ascii="Cambria Math" w:eastAsiaTheme="minorEastAsia" w:hAnsi="Cambria Math"/>
+              <w:sz w:val="24"/>
+              <w:szCs w:val="24"/>
+            </w:rPr>
+            <m:t>σ</m:t>
+          </m:r>
+          <m:r>
+            <w:rPr>
+              <w:rFonts w:ascii="Cambria Math" w:eastAsiaTheme="minorEastAsia" w:hAnsi="Cambria Math"/>
+              <w:sz w:val="24"/>
+              <w:szCs w:val="24"/>
+            </w:rPr>
+            <m:t>=</m:t>
+          </m:r>
+          <m:rad>
+            <m:radPr>
+              <m:degHide m:val="1"/>
+              <m:ctrlPr>
+                <w:rPr>
+                  <w:rFonts w:ascii="Cambria Math" w:eastAsiaTheme="minorEastAsia" w:hAnsi="Cambria Math"/>
+                  <w:i/>
+                  <w:sz w:val="24"/>
+                  <w:szCs w:val="24"/>
+                </w:rPr>
+              </m:ctrlPr>
+            </m:radPr>
+            <m:deg/>
+            <m:e>
+              <m:f>
+                <m:fPr>
+                  <m:ctrlPr>
+                    <w:rPr>
+                      <w:rFonts w:ascii="Cambria Math" w:eastAsiaTheme="minorEastAsia" w:hAnsi="Cambria Math"/>
+                      <w:i/>
+                      <w:sz w:val="24"/>
+                      <w:szCs w:val="24"/>
+                    </w:rPr>
+                  </m:ctrlPr>
+                </m:fPr>
+                <m:num>
+                  <m:d>
+                    <m:dPr>
+                      <m:ctrlPr>
+                        <w:rPr>
+                          <w:rFonts w:ascii="Cambria Math" w:eastAsiaTheme="minorEastAsia" w:hAnsi="Cambria Math"/>
+                          <w:i/>
+                          <w:sz w:val="24"/>
+                          <w:szCs w:val="24"/>
+                        </w:rPr>
+                      </m:ctrlPr>
+                    </m:dPr>
+                    <m:e>
+                      <m:r>
+                        <w:rPr>
+                          <w:rFonts w:ascii="Cambria Math" w:eastAsiaTheme="minorEastAsia" w:hAnsi="Cambria Math"/>
+                          <w:sz w:val="24"/>
+                          <w:szCs w:val="24"/>
+                        </w:rPr>
+                        <m:t>1-p</m:t>
+                      </m:r>
+                    </m:e>
+                  </m:d>
+                </m:num>
+                <m:den>
+                  <m:sSup>
+                    <m:sSupPr>
+                      <m:ctrlPr>
+                        <w:rPr>
+                          <w:rFonts w:ascii="Cambria Math" w:eastAsiaTheme="minorEastAsia" w:hAnsi="Cambria Math"/>
+                          <w:i/>
+                          <w:sz w:val="24"/>
+                          <w:szCs w:val="24"/>
+                        </w:rPr>
+                      </m:ctrlPr>
+                    </m:sSupPr>
+                    <m:e>
+                      <m:r>
+                        <w:rPr>
+                          <w:rFonts w:ascii="Cambria Math" w:eastAsiaTheme="minorEastAsia" w:hAnsi="Cambria Math"/>
+                          <w:sz w:val="24"/>
+                          <w:szCs w:val="24"/>
+                        </w:rPr>
+                        <m:t>p</m:t>
+                      </m:r>
+                    </m:e>
+                    <m:sup>
+                      <m:r>
+                        <w:rPr>
+                          <w:rFonts w:ascii="Cambria Math" w:eastAsiaTheme="minorEastAsia" w:hAnsi="Cambria Math"/>
+                          <w:sz w:val="24"/>
+                          <w:szCs w:val="24"/>
+                        </w:rPr>
+                        <m:t>2</m:t>
+                      </m:r>
+                    </m:sup>
+                  </m:sSup>
+                </m:den>
+              </m:f>
+            </m:e>
+          </m:rad>
+        </m:oMath>
+      </m:oMathPara>
     </w:p>
     <w:p>
       <w:pPr>
@@ -10336,6 +10685,7 @@
   <w:style w:type="character" w:default="1" w:styleId="DefaultParagraphFont">
     <w:name w:val="Default Paragraph Font"/>
     <w:uiPriority w:val="1"/>
+    <w:semiHidden/>
     <w:unhideWhenUsed/>
   </w:style>
   <w:style w:type="table" w:default="1" w:styleId="TableNormal">

</xml_diff>

<commit_message>
updated formula sheet, statslibrary (and manual)
</commit_message>
<xml_diff>
--- a/Project 1/Documents/Formula Sheet.docx
+++ b/Project 1/Documents/Formula Sheet.docx
@@ -5722,25 +5722,7 @@
           <w:szCs w:val="24"/>
         </w:rPr>
         <w:tab/>
-        <w:t xml:space="preserve">The probability of the intersection of two </w:t>
-      </w:r>
-      <w:proofErr w:type="gramStart"/>
-      <w:r>
-        <w:rPr>
-          <w:rFonts w:ascii="Roboto" w:hAnsi="Roboto"/>
-          <w:sz w:val="24"/>
-          <w:szCs w:val="24"/>
-        </w:rPr>
-        <w:t>events</w:t>
-      </w:r>
-      <w:proofErr w:type="gramEnd"/>
-      <w:r>
-        <w:rPr>
-          <w:rFonts w:ascii="Roboto" w:hAnsi="Roboto"/>
-          <w:sz w:val="24"/>
-          <w:szCs w:val="24"/>
-        </w:rPr>
-        <w:t xml:space="preserve"> A and B is</w:t>
+        <w:t>The probability of the intersection of two events A and B is</w:t>
       </w:r>
     </w:p>
     <w:p>
@@ -8599,27 +8581,7 @@
           <w:szCs w:val="24"/>
         </w:rPr>
         <w:lastRenderedPageBreak/>
-        <w:t>Probability Ma</w:t>
-      </w:r>
-      <w:r>
-        <w:rPr>
-          <w:rFonts w:ascii="Roboto" w:eastAsiaTheme="minorEastAsia" w:hAnsi="Roboto"/>
-          <w:b/>
-          <w:bCs/>
-          <w:sz w:val="24"/>
-          <w:szCs w:val="24"/>
-        </w:rPr>
-        <w:t>ss</w:t>
-      </w:r>
-      <w:r>
-        <w:rPr>
-          <w:rFonts w:ascii="Roboto" w:eastAsiaTheme="minorEastAsia" w:hAnsi="Roboto"/>
-          <w:b/>
-          <w:bCs/>
-          <w:sz w:val="24"/>
-          <w:szCs w:val="24"/>
-        </w:rPr>
-        <w:t xml:space="preserve"> Function</w:t>
+        <w:t>Probability Mass Function</w:t>
       </w:r>
     </w:p>
     <w:p>
@@ -9630,17 +9592,7 @@
           <w:sz w:val="24"/>
           <w:szCs w:val="24"/>
         </w:rPr>
-        <w:t xml:space="preserve">Expectations </w:t>
-      </w:r>
-      <w:r>
-        <w:rPr>
-          <w:rFonts w:ascii="Roboto" w:eastAsiaTheme="minorEastAsia" w:hAnsi="Roboto"/>
-          <w:b/>
-          <w:bCs/>
-          <w:sz w:val="24"/>
-          <w:szCs w:val="24"/>
-        </w:rPr>
-        <w:t xml:space="preserve">for </w:t>
+        <w:t xml:space="preserve">Expectations for </w:t>
       </w:r>
       <w:r>
         <w:rPr>
@@ -9724,15 +9676,7 @@
               <w:sz w:val="24"/>
               <w:szCs w:val="24"/>
             </w:rPr>
-            <m:t>=</m:t>
-          </m:r>
-          <m:r>
-            <w:rPr>
-              <w:rFonts w:ascii="Cambria Math" w:eastAsiaTheme="minorEastAsia" w:hAnsi="Cambria Math"/>
-              <w:sz w:val="24"/>
-              <w:szCs w:val="24"/>
-            </w:rPr>
-            <m:t>np</m:t>
+            <m:t>=np</m:t>
           </m:r>
         </m:oMath>
       </m:oMathPara>
@@ -9812,17 +9756,7 @@
           <w:sz w:val="24"/>
           <w:szCs w:val="24"/>
         </w:rPr>
-        <w:t xml:space="preserve"> </w:t>
-      </w:r>
-      <w:r>
-        <w:rPr>
-          <w:rFonts w:ascii="Roboto" w:eastAsiaTheme="minorEastAsia" w:hAnsi="Roboto"/>
-          <w:b/>
-          <w:bCs/>
-          <w:sz w:val="24"/>
-          <w:szCs w:val="24"/>
-        </w:rPr>
-        <w:t>Variance</w:t>
+        <w:t xml:space="preserve"> Variance</w:t>
       </w:r>
     </w:p>
     <w:p>
@@ -9951,17 +9885,7 @@
           <w:sz w:val="24"/>
           <w:szCs w:val="24"/>
         </w:rPr>
-        <w:t xml:space="preserve"> </w:t>
-      </w:r>
-      <w:r>
-        <w:rPr>
-          <w:rFonts w:ascii="Roboto" w:eastAsiaTheme="minorEastAsia" w:hAnsi="Roboto"/>
-          <w:b/>
-          <w:bCs/>
-          <w:sz w:val="24"/>
-          <w:szCs w:val="24"/>
-        </w:rPr>
-        <w:t>Standard Deviation</w:t>
+        <w:t xml:space="preserve"> Standard Deviation</w:t>
       </w:r>
     </w:p>
     <w:p>
@@ -10612,7 +10536,27 @@
           <w:sz w:val="24"/>
           <w:szCs w:val="24"/>
         </w:rPr>
-        <w:t>Geometric Probability Distribution Standard Deviation</w:t>
+        <w:t xml:space="preserve">Geometric Probability Distribution </w:t>
+      </w:r>
+      <w:r>
+        <w:rPr>
+          <w:rFonts w:ascii="Roboto" w:eastAsiaTheme="minorEastAsia" w:hAnsi="Roboto"/>
+          <w:b/>
+          <w:bCs/>
+          <w:sz w:val="24"/>
+          <w:szCs w:val="24"/>
+        </w:rPr>
+        <w:t>S</w:t>
+      </w:r>
+      <w:r>
+        <w:rPr>
+          <w:rFonts w:ascii="Roboto" w:eastAsiaTheme="minorEastAsia" w:hAnsi="Roboto"/>
+          <w:b/>
+          <w:bCs/>
+          <w:sz w:val="24"/>
+          <w:szCs w:val="24"/>
+        </w:rPr>
+        <w:t>tandard Deviation</w:t>
       </w:r>
     </w:p>
     <w:p>
@@ -10670,6 +10614,2570 @@
                   </m:ctrlPr>
                 </m:fPr>
                 <m:num>
+                  <m:d>
+                    <m:dPr>
+                      <m:ctrlPr>
+                        <w:rPr>
+                          <w:rFonts w:ascii="Cambria Math" w:eastAsiaTheme="minorEastAsia" w:hAnsi="Cambria Math"/>
+                          <w:i/>
+                          <w:sz w:val="24"/>
+                          <w:szCs w:val="24"/>
+                        </w:rPr>
+                      </m:ctrlPr>
+                    </m:dPr>
+                    <m:e>
+                      <m:r>
+                        <w:rPr>
+                          <w:rFonts w:ascii="Cambria Math" w:eastAsiaTheme="minorEastAsia" w:hAnsi="Cambria Math"/>
+                          <w:sz w:val="24"/>
+                          <w:szCs w:val="24"/>
+                        </w:rPr>
+                        <m:t>1-p</m:t>
+                      </m:r>
+                    </m:e>
+                  </m:d>
+                </m:num>
+                <m:den>
+                  <m:sSup>
+                    <m:sSupPr>
+                      <m:ctrlPr>
+                        <w:rPr>
+                          <w:rFonts w:ascii="Cambria Math" w:eastAsiaTheme="minorEastAsia" w:hAnsi="Cambria Math"/>
+                          <w:i/>
+                          <w:sz w:val="24"/>
+                          <w:szCs w:val="24"/>
+                        </w:rPr>
+                      </m:ctrlPr>
+                    </m:sSupPr>
+                    <m:e>
+                      <m:r>
+                        <w:rPr>
+                          <w:rFonts w:ascii="Cambria Math" w:eastAsiaTheme="minorEastAsia" w:hAnsi="Cambria Math"/>
+                          <w:sz w:val="24"/>
+                          <w:szCs w:val="24"/>
+                        </w:rPr>
+                        <m:t>p</m:t>
+                      </m:r>
+                    </m:e>
+                    <m:sup>
+                      <m:r>
+                        <w:rPr>
+                          <w:rFonts w:ascii="Cambria Math" w:eastAsiaTheme="minorEastAsia" w:hAnsi="Cambria Math"/>
+                          <w:sz w:val="24"/>
+                          <w:szCs w:val="24"/>
+                        </w:rPr>
+                        <m:t>2</m:t>
+                      </m:r>
+                    </m:sup>
+                  </m:sSup>
+                </m:den>
+              </m:f>
+            </m:e>
+          </m:rad>
+        </m:oMath>
+      </m:oMathPara>
+    </w:p>
+    <w:p>
+      <w:pPr>
+        <w:rPr>
+          <w:rFonts w:ascii="Roboto" w:eastAsiaTheme="minorEastAsia" w:hAnsi="Roboto"/>
+          <w:b/>
+          <w:bCs/>
+          <w:sz w:val="24"/>
+          <w:szCs w:val="24"/>
+        </w:rPr>
+      </w:pPr>
+      <w:r>
+        <w:rPr>
+          <w:rFonts w:ascii="Roboto" w:eastAsiaTheme="minorEastAsia" w:hAnsi="Roboto"/>
+          <w:b/>
+          <w:bCs/>
+          <w:sz w:val="24"/>
+          <w:szCs w:val="24"/>
+        </w:rPr>
+        <w:lastRenderedPageBreak/>
+        <w:t>Geometric Probability Distribution</w:t>
+      </w:r>
+      <w:r>
+        <w:rPr>
+          <w:rFonts w:ascii="Roboto" w:eastAsiaTheme="minorEastAsia" w:hAnsi="Roboto"/>
+          <w:b/>
+          <w:bCs/>
+          <w:sz w:val="24"/>
+          <w:szCs w:val="24"/>
+        </w:rPr>
+        <w:t xml:space="preserve"> </w:t>
+      </w:r>
+      <w:r>
+        <w:rPr>
+          <w:rFonts w:ascii="Roboto" w:eastAsiaTheme="minorEastAsia" w:hAnsi="Roboto"/>
+          <w:b/>
+          <w:bCs/>
+          <w:sz w:val="24"/>
+          <w:szCs w:val="24"/>
+        </w:rPr>
+        <w:t>S</w:t>
+      </w:r>
+      <w:r>
+        <w:rPr>
+          <w:rFonts w:ascii="Roboto" w:eastAsiaTheme="minorEastAsia" w:hAnsi="Roboto"/>
+          <w:b/>
+          <w:bCs/>
+          <w:sz w:val="24"/>
+          <w:szCs w:val="24"/>
+        </w:rPr>
+        <w:t>ucce</w:t>
+      </w:r>
+      <w:r>
+        <w:rPr>
+          <w:rFonts w:ascii="Roboto" w:eastAsiaTheme="minorEastAsia" w:hAnsi="Roboto"/>
+          <w:b/>
+          <w:bCs/>
+          <w:sz w:val="24"/>
+          <w:szCs w:val="24"/>
+        </w:rPr>
+        <w:t>ss</w:t>
+      </w:r>
+      <w:r>
+        <w:rPr>
+          <w:rFonts w:ascii="Roboto" w:eastAsiaTheme="minorEastAsia" w:hAnsi="Roboto"/>
+          <w:b/>
+          <w:bCs/>
+          <w:sz w:val="24"/>
+          <w:szCs w:val="24"/>
+        </w:rPr>
+        <w:t xml:space="preserve"> on or before nth trial</w:t>
+      </w:r>
+    </w:p>
+    <w:p>
+      <w:pPr>
+        <w:rPr>
+          <w:rFonts w:ascii="Roboto" w:eastAsiaTheme="minorEastAsia" w:hAnsi="Roboto"/>
+          <w:b/>
+          <w:bCs/>
+          <w:sz w:val="24"/>
+          <w:szCs w:val="24"/>
+        </w:rPr>
+      </w:pPr>
+    </w:p>
+    <w:p>
+      <w:pPr>
+        <w:rPr>
+          <w:rFonts w:ascii="Roboto" w:eastAsiaTheme="minorEastAsia" w:hAnsi="Roboto"/>
+          <w:sz w:val="24"/>
+          <w:szCs w:val="24"/>
+        </w:rPr>
+      </w:pPr>
+      <m:oMathPara>
+        <m:oMath>
+          <m:r>
+            <w:rPr>
+              <w:rFonts w:ascii="Cambria Math" w:eastAsiaTheme="minorEastAsia" w:hAnsi="Cambria Math"/>
+              <w:sz w:val="24"/>
+              <w:szCs w:val="24"/>
+            </w:rPr>
+            <m:t>P</m:t>
+          </m:r>
+          <m:d>
+            <m:dPr>
+              <m:ctrlPr>
+                <w:rPr>
+                  <w:rFonts w:ascii="Cambria Math" w:eastAsiaTheme="minorEastAsia" w:hAnsi="Cambria Math"/>
+                  <w:i/>
+                  <w:sz w:val="24"/>
+                  <w:szCs w:val="24"/>
+                </w:rPr>
+              </m:ctrlPr>
+            </m:dPr>
+            <m:e>
+              <m:r>
+                <w:rPr>
+                  <w:rFonts w:ascii="Cambria Math" w:eastAsiaTheme="minorEastAsia" w:hAnsi="Cambria Math"/>
+                  <w:sz w:val="24"/>
+                  <w:szCs w:val="24"/>
+                </w:rPr>
+                <m:t>X≤n</m:t>
+              </m:r>
+            </m:e>
+          </m:d>
+          <m:r>
+            <w:rPr>
+              <w:rFonts w:ascii="Cambria Math" w:eastAsiaTheme="minorEastAsia" w:hAnsi="Cambria Math"/>
+              <w:sz w:val="24"/>
+              <w:szCs w:val="24"/>
+            </w:rPr>
+            <m:t xml:space="preserve">=1- </m:t>
+          </m:r>
+          <m:sSup>
+            <m:sSupPr>
+              <m:ctrlPr>
+                <w:rPr>
+                  <w:rFonts w:ascii="Cambria Math" w:eastAsiaTheme="minorEastAsia" w:hAnsi="Cambria Math"/>
+                  <w:i/>
+                  <w:sz w:val="24"/>
+                  <w:szCs w:val="24"/>
+                </w:rPr>
+              </m:ctrlPr>
+            </m:sSupPr>
+            <m:e>
+              <m:d>
+                <m:dPr>
+                  <m:ctrlPr>
+                    <w:rPr>
+                      <w:rFonts w:ascii="Cambria Math" w:eastAsiaTheme="minorEastAsia" w:hAnsi="Cambria Math"/>
+                      <w:i/>
+                      <w:sz w:val="24"/>
+                      <w:szCs w:val="24"/>
+                    </w:rPr>
+                  </m:ctrlPr>
+                </m:dPr>
+                <m:e>
+                  <m:r>
+                    <w:rPr>
+                      <w:rFonts w:ascii="Cambria Math" w:eastAsiaTheme="minorEastAsia" w:hAnsi="Cambria Math"/>
+                      <w:sz w:val="24"/>
+                      <w:szCs w:val="24"/>
+                    </w:rPr>
+                    <m:t>1-p</m:t>
+                  </m:r>
+                </m:e>
+              </m:d>
+            </m:e>
+            <m:sup>
+              <m:r>
+                <w:rPr>
+                  <w:rFonts w:ascii="Cambria Math" w:eastAsiaTheme="minorEastAsia" w:hAnsi="Cambria Math"/>
+                  <w:sz w:val="24"/>
+                  <w:szCs w:val="24"/>
+                </w:rPr>
+                <m:t>n</m:t>
+              </m:r>
+            </m:sup>
+          </m:sSup>
+        </m:oMath>
+      </m:oMathPara>
+    </w:p>
+    <w:p>
+      <w:pPr>
+        <w:rPr>
+          <w:rFonts w:ascii="Roboto" w:eastAsiaTheme="minorEastAsia" w:hAnsi="Roboto"/>
+          <w:sz w:val="24"/>
+          <w:szCs w:val="24"/>
+        </w:rPr>
+      </w:pPr>
+    </w:p>
+    <w:p>
+      <w:pPr>
+        <w:rPr>
+          <w:rFonts w:ascii="Roboto" w:eastAsiaTheme="minorEastAsia" w:hAnsi="Roboto"/>
+          <w:b/>
+          <w:bCs/>
+          <w:sz w:val="24"/>
+          <w:szCs w:val="24"/>
+        </w:rPr>
+      </w:pPr>
+      <w:r>
+        <w:rPr>
+          <w:rFonts w:ascii="Roboto" w:eastAsiaTheme="minorEastAsia" w:hAnsi="Roboto"/>
+          <w:b/>
+          <w:bCs/>
+          <w:sz w:val="24"/>
+          <w:szCs w:val="24"/>
+        </w:rPr>
+        <w:t>Geometric Probability Distribution Success before nth trial</w:t>
+      </w:r>
+    </w:p>
+    <w:p>
+      <w:pPr>
+        <w:rPr>
+          <w:rFonts w:ascii="Roboto" w:eastAsiaTheme="minorEastAsia" w:hAnsi="Roboto"/>
+          <w:b/>
+          <w:bCs/>
+          <w:sz w:val="24"/>
+          <w:szCs w:val="24"/>
+        </w:rPr>
+      </w:pPr>
+    </w:p>
+    <w:p>
+      <w:pPr>
+        <w:rPr>
+          <w:rFonts w:ascii="Roboto" w:eastAsiaTheme="minorEastAsia" w:hAnsi="Roboto"/>
+          <w:sz w:val="24"/>
+          <w:szCs w:val="24"/>
+        </w:rPr>
+      </w:pPr>
+      <m:oMathPara>
+        <m:oMath>
+          <m:r>
+            <w:rPr>
+              <w:rFonts w:ascii="Cambria Math" w:eastAsiaTheme="minorEastAsia" w:hAnsi="Cambria Math"/>
+              <w:sz w:val="24"/>
+              <w:szCs w:val="24"/>
+            </w:rPr>
+            <m:t>P</m:t>
+          </m:r>
+          <m:d>
+            <m:dPr>
+              <m:ctrlPr>
+                <w:rPr>
+                  <w:rFonts w:ascii="Cambria Math" w:eastAsiaTheme="minorEastAsia" w:hAnsi="Cambria Math"/>
+                  <w:i/>
+                  <w:sz w:val="24"/>
+                  <w:szCs w:val="24"/>
+                </w:rPr>
+              </m:ctrlPr>
+            </m:dPr>
+            <m:e>
+              <m:r>
+                <w:rPr>
+                  <w:rFonts w:ascii="Cambria Math" w:eastAsiaTheme="minorEastAsia" w:hAnsi="Cambria Math"/>
+                  <w:sz w:val="24"/>
+                  <w:szCs w:val="24"/>
+                </w:rPr>
+                <m:t>X</m:t>
+              </m:r>
+              <m:r>
+                <w:rPr>
+                  <w:rFonts w:ascii="Cambria Math" w:eastAsiaTheme="minorEastAsia" w:hAnsi="Cambria Math"/>
+                  <w:sz w:val="24"/>
+                  <w:szCs w:val="24"/>
+                </w:rPr>
+                <m:t>&lt;</m:t>
+              </m:r>
+              <m:r>
+                <w:rPr>
+                  <w:rFonts w:ascii="Cambria Math" w:eastAsiaTheme="minorEastAsia" w:hAnsi="Cambria Math"/>
+                  <w:sz w:val="24"/>
+                  <w:szCs w:val="24"/>
+                </w:rPr>
+                <m:t>n</m:t>
+              </m:r>
+            </m:e>
+          </m:d>
+          <m:r>
+            <w:rPr>
+              <w:rFonts w:ascii="Cambria Math" w:eastAsiaTheme="minorEastAsia" w:hAnsi="Cambria Math"/>
+              <w:sz w:val="24"/>
+              <w:szCs w:val="24"/>
+            </w:rPr>
+            <m:t xml:space="preserve">=1- </m:t>
+          </m:r>
+          <m:sSup>
+            <m:sSupPr>
+              <m:ctrlPr>
+                <w:rPr>
+                  <w:rFonts w:ascii="Cambria Math" w:eastAsiaTheme="minorEastAsia" w:hAnsi="Cambria Math"/>
+                  <w:i/>
+                  <w:sz w:val="24"/>
+                  <w:szCs w:val="24"/>
+                </w:rPr>
+              </m:ctrlPr>
+            </m:sSupPr>
+            <m:e>
+              <m:d>
+                <m:dPr>
+                  <m:ctrlPr>
+                    <w:rPr>
+                      <w:rFonts w:ascii="Cambria Math" w:eastAsiaTheme="minorEastAsia" w:hAnsi="Cambria Math"/>
+                      <w:i/>
+                      <w:sz w:val="24"/>
+                      <w:szCs w:val="24"/>
+                    </w:rPr>
+                  </m:ctrlPr>
+                </m:dPr>
+                <m:e>
+                  <m:r>
+                    <w:rPr>
+                      <w:rFonts w:ascii="Cambria Math" w:eastAsiaTheme="minorEastAsia" w:hAnsi="Cambria Math"/>
+                      <w:sz w:val="24"/>
+                      <w:szCs w:val="24"/>
+                    </w:rPr>
+                    <m:t>1-p</m:t>
+                  </m:r>
+                </m:e>
+              </m:d>
+            </m:e>
+            <m:sup>
+              <m:r>
+                <w:rPr>
+                  <w:rFonts w:ascii="Cambria Math" w:eastAsiaTheme="minorEastAsia" w:hAnsi="Cambria Math"/>
+                  <w:sz w:val="24"/>
+                  <w:szCs w:val="24"/>
+                </w:rPr>
+                <m:t>n</m:t>
+              </m:r>
+              <m:r>
+                <w:rPr>
+                  <w:rFonts w:ascii="Cambria Math" w:eastAsiaTheme="minorEastAsia" w:hAnsi="Cambria Math"/>
+                  <w:sz w:val="24"/>
+                  <w:szCs w:val="24"/>
+                </w:rPr>
+                <m:t>-1</m:t>
+              </m:r>
+            </m:sup>
+          </m:sSup>
+        </m:oMath>
+      </m:oMathPara>
+    </w:p>
+    <w:p>
+      <w:pPr>
+        <w:rPr>
+          <w:rFonts w:ascii="Roboto" w:eastAsiaTheme="minorEastAsia" w:hAnsi="Roboto"/>
+          <w:b/>
+          <w:bCs/>
+          <w:sz w:val="24"/>
+          <w:szCs w:val="24"/>
+        </w:rPr>
+      </w:pPr>
+    </w:p>
+    <w:p>
+      <w:pPr>
+        <w:rPr>
+          <w:rFonts w:ascii="Roboto" w:eastAsiaTheme="minorEastAsia" w:hAnsi="Roboto"/>
+          <w:b/>
+          <w:bCs/>
+          <w:sz w:val="24"/>
+          <w:szCs w:val="24"/>
+        </w:rPr>
+      </w:pPr>
+      <w:r>
+        <w:rPr>
+          <w:rFonts w:ascii="Roboto" w:eastAsiaTheme="minorEastAsia" w:hAnsi="Roboto"/>
+          <w:b/>
+          <w:bCs/>
+          <w:sz w:val="24"/>
+          <w:szCs w:val="24"/>
+        </w:rPr>
+        <w:t xml:space="preserve">Geometric Probability Distribution Success on or </w:t>
+      </w:r>
+      <w:r>
+        <w:rPr>
+          <w:rFonts w:ascii="Roboto" w:eastAsiaTheme="minorEastAsia" w:hAnsi="Roboto"/>
+          <w:b/>
+          <w:bCs/>
+          <w:sz w:val="24"/>
+          <w:szCs w:val="24"/>
+        </w:rPr>
+        <w:t>after</w:t>
+      </w:r>
+      <w:r>
+        <w:rPr>
+          <w:rFonts w:ascii="Roboto" w:eastAsiaTheme="minorEastAsia" w:hAnsi="Roboto"/>
+          <w:b/>
+          <w:bCs/>
+          <w:sz w:val="24"/>
+          <w:szCs w:val="24"/>
+        </w:rPr>
+        <w:t xml:space="preserve"> nth trial</w:t>
+      </w:r>
+    </w:p>
+    <w:p>
+      <w:pPr>
+        <w:rPr>
+          <w:rFonts w:ascii="Roboto" w:eastAsiaTheme="minorEastAsia" w:hAnsi="Roboto"/>
+          <w:b/>
+          <w:bCs/>
+          <w:sz w:val="24"/>
+          <w:szCs w:val="24"/>
+        </w:rPr>
+      </w:pPr>
+    </w:p>
+    <w:p>
+      <w:pPr>
+        <w:rPr>
+          <w:rFonts w:ascii="Roboto" w:eastAsiaTheme="minorEastAsia" w:hAnsi="Roboto"/>
+          <w:sz w:val="24"/>
+          <w:szCs w:val="24"/>
+        </w:rPr>
+      </w:pPr>
+      <m:oMathPara>
+        <m:oMath>
+          <m:r>
+            <w:rPr>
+              <w:rFonts w:ascii="Cambria Math" w:eastAsiaTheme="minorEastAsia" w:hAnsi="Cambria Math"/>
+              <w:sz w:val="24"/>
+              <w:szCs w:val="24"/>
+            </w:rPr>
+            <m:t>P</m:t>
+          </m:r>
+          <m:d>
+            <m:dPr>
+              <m:ctrlPr>
+                <w:rPr>
+                  <w:rFonts w:ascii="Cambria Math" w:eastAsiaTheme="minorEastAsia" w:hAnsi="Cambria Math"/>
+                  <w:i/>
+                  <w:sz w:val="24"/>
+                  <w:szCs w:val="24"/>
+                </w:rPr>
+              </m:ctrlPr>
+            </m:dPr>
+            <m:e>
+              <m:r>
+                <w:rPr>
+                  <w:rFonts w:ascii="Cambria Math" w:eastAsiaTheme="minorEastAsia" w:hAnsi="Cambria Math"/>
+                  <w:sz w:val="24"/>
+                  <w:szCs w:val="24"/>
+                </w:rPr>
+                <m:t>X</m:t>
+              </m:r>
+              <m:r>
+                <w:rPr>
+                  <w:rFonts w:ascii="Cambria Math" w:eastAsiaTheme="minorEastAsia" w:hAnsi="Cambria Math"/>
+                  <w:sz w:val="24"/>
+                  <w:szCs w:val="24"/>
+                </w:rPr>
+                <m:t>≥</m:t>
+              </m:r>
+              <m:r>
+                <w:rPr>
+                  <w:rFonts w:ascii="Cambria Math" w:eastAsiaTheme="minorEastAsia" w:hAnsi="Cambria Math"/>
+                  <w:sz w:val="24"/>
+                  <w:szCs w:val="24"/>
+                </w:rPr>
+                <m:t>n</m:t>
+              </m:r>
+            </m:e>
+          </m:d>
+          <m:r>
+            <w:rPr>
+              <w:rFonts w:ascii="Cambria Math" w:eastAsiaTheme="minorEastAsia" w:hAnsi="Cambria Math"/>
+              <w:sz w:val="24"/>
+              <w:szCs w:val="24"/>
+            </w:rPr>
+            <m:t>=</m:t>
+          </m:r>
+          <m:r>
+            <w:rPr>
+              <w:rFonts w:ascii="Cambria Math" w:eastAsiaTheme="minorEastAsia" w:hAnsi="Cambria Math"/>
+              <w:sz w:val="24"/>
+              <w:szCs w:val="24"/>
+            </w:rPr>
+            <m:t xml:space="preserve"> </m:t>
+          </m:r>
+          <m:sSup>
+            <m:sSupPr>
+              <m:ctrlPr>
+                <w:rPr>
+                  <w:rFonts w:ascii="Cambria Math" w:eastAsiaTheme="minorEastAsia" w:hAnsi="Cambria Math"/>
+                  <w:i/>
+                  <w:sz w:val="24"/>
+                  <w:szCs w:val="24"/>
+                </w:rPr>
+              </m:ctrlPr>
+            </m:sSupPr>
+            <m:e>
+              <m:d>
+                <m:dPr>
+                  <m:ctrlPr>
+                    <w:rPr>
+                      <w:rFonts w:ascii="Cambria Math" w:eastAsiaTheme="minorEastAsia" w:hAnsi="Cambria Math"/>
+                      <w:i/>
+                      <w:sz w:val="24"/>
+                      <w:szCs w:val="24"/>
+                    </w:rPr>
+                  </m:ctrlPr>
+                </m:dPr>
+                <m:e>
+                  <m:r>
+                    <w:rPr>
+                      <w:rFonts w:ascii="Cambria Math" w:eastAsiaTheme="minorEastAsia" w:hAnsi="Cambria Math"/>
+                      <w:sz w:val="24"/>
+                      <w:szCs w:val="24"/>
+                    </w:rPr>
+                    <m:t>1-p</m:t>
+                  </m:r>
+                </m:e>
+              </m:d>
+            </m:e>
+            <m:sup>
+              <m:r>
+                <w:rPr>
+                  <w:rFonts w:ascii="Cambria Math" w:eastAsiaTheme="minorEastAsia" w:hAnsi="Cambria Math"/>
+                  <w:sz w:val="24"/>
+                  <w:szCs w:val="24"/>
+                </w:rPr>
+                <m:t>n</m:t>
+              </m:r>
+              <m:r>
+                <w:rPr>
+                  <w:rFonts w:ascii="Cambria Math" w:eastAsiaTheme="minorEastAsia" w:hAnsi="Cambria Math"/>
+                  <w:sz w:val="24"/>
+                  <w:szCs w:val="24"/>
+                </w:rPr>
+                <m:t>-1</m:t>
+              </m:r>
+            </m:sup>
+          </m:sSup>
+        </m:oMath>
+      </m:oMathPara>
+    </w:p>
+    <w:p>
+      <w:pPr>
+        <w:rPr>
+          <w:rFonts w:ascii="Roboto" w:eastAsiaTheme="minorEastAsia" w:hAnsi="Roboto"/>
+          <w:b/>
+          <w:bCs/>
+          <w:sz w:val="24"/>
+          <w:szCs w:val="24"/>
+        </w:rPr>
+      </w:pPr>
+    </w:p>
+    <w:p>
+      <w:pPr>
+        <w:rPr>
+          <w:rFonts w:ascii="Roboto" w:eastAsiaTheme="minorEastAsia" w:hAnsi="Roboto"/>
+          <w:b/>
+          <w:bCs/>
+          <w:sz w:val="24"/>
+          <w:szCs w:val="24"/>
+        </w:rPr>
+      </w:pPr>
+    </w:p>
+    <w:p>
+      <w:pPr>
+        <w:rPr>
+          <w:rFonts w:ascii="Roboto" w:eastAsiaTheme="minorEastAsia" w:hAnsi="Roboto"/>
+          <w:b/>
+          <w:bCs/>
+          <w:sz w:val="24"/>
+          <w:szCs w:val="24"/>
+        </w:rPr>
+      </w:pPr>
+      <w:r>
+        <w:rPr>
+          <w:rFonts w:ascii="Roboto" w:eastAsiaTheme="minorEastAsia" w:hAnsi="Roboto"/>
+          <w:b/>
+          <w:bCs/>
+          <w:sz w:val="24"/>
+          <w:szCs w:val="24"/>
+        </w:rPr>
+        <w:t xml:space="preserve">Geometric Probability Distribution Success </w:t>
+      </w:r>
+      <w:r>
+        <w:rPr>
+          <w:rFonts w:ascii="Roboto" w:eastAsiaTheme="minorEastAsia" w:hAnsi="Roboto"/>
+          <w:b/>
+          <w:bCs/>
+          <w:sz w:val="24"/>
+          <w:szCs w:val="24"/>
+        </w:rPr>
+        <w:t>after</w:t>
+      </w:r>
+      <w:r>
+        <w:rPr>
+          <w:rFonts w:ascii="Roboto" w:eastAsiaTheme="minorEastAsia" w:hAnsi="Roboto"/>
+          <w:b/>
+          <w:bCs/>
+          <w:sz w:val="24"/>
+          <w:szCs w:val="24"/>
+        </w:rPr>
+        <w:t xml:space="preserve"> nth trial</w:t>
+      </w:r>
+    </w:p>
+    <w:p>
+      <w:pPr>
+        <w:rPr>
+          <w:rFonts w:ascii="Roboto" w:eastAsiaTheme="minorEastAsia" w:hAnsi="Roboto"/>
+          <w:sz w:val="24"/>
+          <w:szCs w:val="24"/>
+        </w:rPr>
+      </w:pPr>
+    </w:p>
+    <w:p>
+      <w:pPr>
+        <w:rPr>
+          <w:rFonts w:ascii="Roboto" w:eastAsiaTheme="minorEastAsia" w:hAnsi="Roboto"/>
+          <w:sz w:val="24"/>
+          <w:szCs w:val="24"/>
+        </w:rPr>
+      </w:pPr>
+      <m:oMathPara>
+        <m:oMath>
+          <m:r>
+            <w:rPr>
+              <w:rFonts w:ascii="Cambria Math" w:eastAsiaTheme="minorEastAsia" w:hAnsi="Cambria Math"/>
+              <w:sz w:val="24"/>
+              <w:szCs w:val="24"/>
+            </w:rPr>
+            <m:t>P</m:t>
+          </m:r>
+          <m:d>
+            <m:dPr>
+              <m:ctrlPr>
+                <w:rPr>
+                  <w:rFonts w:ascii="Cambria Math" w:eastAsiaTheme="minorEastAsia" w:hAnsi="Cambria Math"/>
+                  <w:i/>
+                  <w:sz w:val="24"/>
+                  <w:szCs w:val="24"/>
+                </w:rPr>
+              </m:ctrlPr>
+            </m:dPr>
+            <m:e>
+              <m:r>
+                <w:rPr>
+                  <w:rFonts w:ascii="Cambria Math" w:eastAsiaTheme="minorEastAsia" w:hAnsi="Cambria Math"/>
+                  <w:sz w:val="24"/>
+                  <w:szCs w:val="24"/>
+                </w:rPr>
+                <m:t>X</m:t>
+              </m:r>
+              <m:r>
+                <w:rPr>
+                  <w:rFonts w:ascii="Cambria Math" w:eastAsiaTheme="minorEastAsia" w:hAnsi="Cambria Math"/>
+                  <w:sz w:val="24"/>
+                  <w:szCs w:val="24"/>
+                </w:rPr>
+                <m:t>&gt;</m:t>
+              </m:r>
+              <m:r>
+                <w:rPr>
+                  <w:rFonts w:ascii="Cambria Math" w:eastAsiaTheme="minorEastAsia" w:hAnsi="Cambria Math"/>
+                  <w:sz w:val="24"/>
+                  <w:szCs w:val="24"/>
+                </w:rPr>
+                <m:t>n</m:t>
+              </m:r>
+            </m:e>
+          </m:d>
+          <m:r>
+            <w:rPr>
+              <w:rFonts w:ascii="Cambria Math" w:eastAsiaTheme="minorEastAsia" w:hAnsi="Cambria Math"/>
+              <w:sz w:val="24"/>
+              <w:szCs w:val="24"/>
+            </w:rPr>
+            <m:t xml:space="preserve">= </m:t>
+          </m:r>
+          <m:sSup>
+            <m:sSupPr>
+              <m:ctrlPr>
+                <w:rPr>
+                  <w:rFonts w:ascii="Cambria Math" w:eastAsiaTheme="minorEastAsia" w:hAnsi="Cambria Math"/>
+                  <w:i/>
+                  <w:sz w:val="24"/>
+                  <w:szCs w:val="24"/>
+                </w:rPr>
+              </m:ctrlPr>
+            </m:sSupPr>
+            <m:e>
+              <m:d>
+                <m:dPr>
+                  <m:ctrlPr>
+                    <w:rPr>
+                      <w:rFonts w:ascii="Cambria Math" w:eastAsiaTheme="minorEastAsia" w:hAnsi="Cambria Math"/>
+                      <w:i/>
+                      <w:sz w:val="24"/>
+                      <w:szCs w:val="24"/>
+                    </w:rPr>
+                  </m:ctrlPr>
+                </m:dPr>
+                <m:e>
+                  <m:r>
+                    <w:rPr>
+                      <w:rFonts w:ascii="Cambria Math" w:eastAsiaTheme="minorEastAsia" w:hAnsi="Cambria Math"/>
+                      <w:sz w:val="24"/>
+                      <w:szCs w:val="24"/>
+                    </w:rPr>
+                    <m:t>1-p</m:t>
+                  </m:r>
+                </m:e>
+              </m:d>
+            </m:e>
+            <m:sup>
+              <m:r>
+                <w:rPr>
+                  <w:rFonts w:ascii="Cambria Math" w:eastAsiaTheme="minorEastAsia" w:hAnsi="Cambria Math"/>
+                  <w:sz w:val="24"/>
+                  <w:szCs w:val="24"/>
+                </w:rPr>
+                <m:t>n</m:t>
+              </m:r>
+            </m:sup>
+          </m:sSup>
+        </m:oMath>
+      </m:oMathPara>
+    </w:p>
+    <w:p>
+      <w:pPr>
+        <w:rPr>
+          <w:rFonts w:ascii="Roboto" w:eastAsiaTheme="minorEastAsia" w:hAnsi="Roboto"/>
+          <w:sz w:val="24"/>
+          <w:szCs w:val="24"/>
+        </w:rPr>
+      </w:pPr>
+    </w:p>
+    <w:p>
+      <w:pPr>
+        <w:rPr>
+          <w:rFonts w:ascii="Roboto" w:eastAsiaTheme="minorEastAsia" w:hAnsi="Roboto"/>
+          <w:b/>
+          <w:bCs/>
+          <w:sz w:val="24"/>
+          <w:szCs w:val="24"/>
+        </w:rPr>
+      </w:pPr>
+      <w:r>
+        <w:rPr>
+          <w:rFonts w:ascii="Roboto" w:eastAsiaTheme="minorEastAsia" w:hAnsi="Roboto"/>
+          <w:b/>
+          <w:bCs/>
+          <w:sz w:val="24"/>
+          <w:szCs w:val="24"/>
+        </w:rPr>
+        <w:t xml:space="preserve">Hyper </w:t>
+      </w:r>
+      <w:r>
+        <w:rPr>
+          <w:rFonts w:ascii="Roboto" w:eastAsiaTheme="minorEastAsia" w:hAnsi="Roboto"/>
+          <w:b/>
+          <w:bCs/>
+          <w:sz w:val="24"/>
+          <w:szCs w:val="24"/>
+        </w:rPr>
+        <w:t>Geometric Probability Distribution</w:t>
+      </w:r>
+    </w:p>
+    <w:p>
+      <w:pPr>
+        <w:rPr>
+          <w:rFonts w:ascii="Roboto" w:eastAsiaTheme="minorEastAsia" w:hAnsi="Roboto"/>
+          <w:b/>
+          <w:bCs/>
+          <w:sz w:val="24"/>
+          <w:szCs w:val="24"/>
+        </w:rPr>
+      </w:pPr>
+    </w:p>
+    <w:p>
+      <w:pPr>
+        <w:rPr>
+          <w:rFonts w:ascii="Roboto" w:eastAsiaTheme="minorEastAsia" w:hAnsi="Roboto"/>
+          <w:sz w:val="24"/>
+          <w:szCs w:val="24"/>
+        </w:rPr>
+      </w:pPr>
+      <m:oMathPara>
+        <m:oMath>
+          <m:r>
+            <w:rPr>
+              <w:rFonts w:ascii="Cambria Math" w:eastAsiaTheme="minorEastAsia" w:hAnsi="Cambria Math"/>
+              <w:sz w:val="24"/>
+              <w:szCs w:val="24"/>
+            </w:rPr>
+            <m:t>p</m:t>
+          </m:r>
+          <m:d>
+            <m:dPr>
+              <m:ctrlPr>
+                <w:rPr>
+                  <w:rFonts w:ascii="Cambria Math" w:eastAsiaTheme="minorEastAsia" w:hAnsi="Cambria Math"/>
+                  <w:i/>
+                  <w:sz w:val="24"/>
+                  <w:szCs w:val="24"/>
+                </w:rPr>
+              </m:ctrlPr>
+            </m:dPr>
+            <m:e>
+              <m:r>
+                <w:rPr>
+                  <w:rFonts w:ascii="Cambria Math" w:eastAsiaTheme="minorEastAsia" w:hAnsi="Cambria Math"/>
+                  <w:sz w:val="24"/>
+                  <w:szCs w:val="24"/>
+                </w:rPr>
+                <m:t>y</m:t>
+              </m:r>
+            </m:e>
+          </m:d>
+          <m:r>
+            <w:rPr>
+              <w:rFonts w:ascii="Cambria Math" w:eastAsiaTheme="minorEastAsia" w:hAnsi="Cambria Math"/>
+              <w:sz w:val="24"/>
+              <w:szCs w:val="24"/>
+            </w:rPr>
+            <m:t>=</m:t>
+          </m:r>
+          <m:f>
+            <m:fPr>
+              <m:ctrlPr>
+                <w:rPr>
+                  <w:rFonts w:ascii="Cambria Math" w:eastAsiaTheme="minorEastAsia" w:hAnsi="Cambria Math"/>
+                  <w:i/>
+                  <w:sz w:val="24"/>
+                  <w:szCs w:val="24"/>
+                </w:rPr>
+              </m:ctrlPr>
+            </m:fPr>
+            <m:num>
+              <m:d>
+                <m:dPr>
+                  <m:ctrlPr>
+                    <w:rPr>
+                      <w:rFonts w:ascii="Cambria Math" w:eastAsiaTheme="minorEastAsia" w:hAnsi="Cambria Math"/>
+                      <w:i/>
+                      <w:sz w:val="24"/>
+                      <w:szCs w:val="24"/>
+                    </w:rPr>
+                  </m:ctrlPr>
+                </m:dPr>
+                <m:e>
+                  <m:f>
+                    <m:fPr>
+                      <m:type m:val="noBar"/>
+                      <m:ctrlPr>
+                        <w:rPr>
+                          <w:rFonts w:ascii="Cambria Math" w:eastAsiaTheme="minorEastAsia" w:hAnsi="Cambria Math"/>
+                          <w:i/>
+                          <w:sz w:val="24"/>
+                          <w:szCs w:val="24"/>
+                        </w:rPr>
+                      </m:ctrlPr>
+                    </m:fPr>
+                    <m:num>
+                      <m:r>
+                        <w:rPr>
+                          <w:rFonts w:ascii="Cambria Math" w:eastAsiaTheme="minorEastAsia" w:hAnsi="Cambria Math"/>
+                          <w:sz w:val="24"/>
+                          <w:szCs w:val="24"/>
+                        </w:rPr>
+                        <m:t>r</m:t>
+                      </m:r>
+                    </m:num>
+                    <m:den>
+                      <m:r>
+                        <w:rPr>
+                          <w:rFonts w:ascii="Cambria Math" w:eastAsiaTheme="minorEastAsia" w:hAnsi="Cambria Math"/>
+                          <w:sz w:val="24"/>
+                          <w:szCs w:val="24"/>
+                        </w:rPr>
+                        <m:t>y</m:t>
+                      </m:r>
+                    </m:den>
+                  </m:f>
+                </m:e>
+              </m:d>
+              <m:d>
+                <m:dPr>
+                  <m:ctrlPr>
+                    <w:rPr>
+                      <w:rFonts w:ascii="Cambria Math" w:eastAsiaTheme="minorEastAsia" w:hAnsi="Cambria Math"/>
+                      <w:i/>
+                      <w:sz w:val="24"/>
+                      <w:szCs w:val="24"/>
+                    </w:rPr>
+                  </m:ctrlPr>
+                </m:dPr>
+                <m:e>
+                  <m:f>
+                    <m:fPr>
+                      <m:type m:val="noBar"/>
+                      <m:ctrlPr>
+                        <w:rPr>
+                          <w:rFonts w:ascii="Cambria Math" w:eastAsiaTheme="minorEastAsia" w:hAnsi="Cambria Math"/>
+                          <w:i/>
+                          <w:sz w:val="24"/>
+                          <w:szCs w:val="24"/>
+                        </w:rPr>
+                      </m:ctrlPr>
+                    </m:fPr>
+                    <m:num>
+                      <m:r>
+                        <w:rPr>
+                          <w:rFonts w:ascii="Cambria Math" w:eastAsiaTheme="minorEastAsia" w:hAnsi="Cambria Math"/>
+                          <w:sz w:val="24"/>
+                          <w:szCs w:val="24"/>
+                        </w:rPr>
+                        <m:t>N-r</m:t>
+                      </m:r>
+                    </m:num>
+                    <m:den>
+                      <m:r>
+                        <w:rPr>
+                          <w:rFonts w:ascii="Cambria Math" w:eastAsiaTheme="minorEastAsia" w:hAnsi="Cambria Math"/>
+                          <w:sz w:val="24"/>
+                          <w:szCs w:val="24"/>
+                        </w:rPr>
+                        <m:t>n-y</m:t>
+                      </m:r>
+                    </m:den>
+                  </m:f>
+                </m:e>
+              </m:d>
+            </m:num>
+            <m:den>
+              <m:d>
+                <m:dPr>
+                  <m:ctrlPr>
+                    <w:rPr>
+                      <w:rFonts w:ascii="Cambria Math" w:eastAsiaTheme="minorEastAsia" w:hAnsi="Cambria Math"/>
+                      <w:i/>
+                      <w:sz w:val="24"/>
+                      <w:szCs w:val="24"/>
+                    </w:rPr>
+                  </m:ctrlPr>
+                </m:dPr>
+                <m:e>
+                  <m:f>
+                    <m:fPr>
+                      <m:type m:val="noBar"/>
+                      <m:ctrlPr>
+                        <w:rPr>
+                          <w:rFonts w:ascii="Cambria Math" w:eastAsiaTheme="minorEastAsia" w:hAnsi="Cambria Math"/>
+                          <w:i/>
+                          <w:sz w:val="24"/>
+                          <w:szCs w:val="24"/>
+                        </w:rPr>
+                      </m:ctrlPr>
+                    </m:fPr>
+                    <m:num>
+                      <m:r>
+                        <w:rPr>
+                          <w:rFonts w:ascii="Cambria Math" w:eastAsiaTheme="minorEastAsia" w:hAnsi="Cambria Math"/>
+                          <w:sz w:val="24"/>
+                          <w:szCs w:val="24"/>
+                        </w:rPr>
+                        <m:t>N</m:t>
+                      </m:r>
+                    </m:num>
+                    <m:den>
+                      <m:r>
+                        <w:rPr>
+                          <w:rFonts w:ascii="Cambria Math" w:eastAsiaTheme="minorEastAsia" w:hAnsi="Cambria Math"/>
+                          <w:sz w:val="24"/>
+                          <w:szCs w:val="24"/>
+                        </w:rPr>
+                        <m:t>n</m:t>
+                      </m:r>
+                    </m:den>
+                  </m:f>
+                </m:e>
+              </m:d>
+            </m:den>
+          </m:f>
+        </m:oMath>
+      </m:oMathPara>
+    </w:p>
+    <w:p>
+      <w:pPr>
+        <w:rPr>
+          <w:rFonts w:ascii="Roboto" w:eastAsiaTheme="minorEastAsia" w:hAnsi="Roboto"/>
+          <w:sz w:val="24"/>
+          <w:szCs w:val="24"/>
+        </w:rPr>
+      </w:pPr>
+    </w:p>
+    <w:p>
+      <w:pPr>
+        <w:rPr>
+          <w:rFonts w:ascii="Roboto" w:eastAsiaTheme="minorEastAsia" w:hAnsi="Roboto"/>
+          <w:b/>
+          <w:bCs/>
+          <w:sz w:val="24"/>
+          <w:szCs w:val="24"/>
+        </w:rPr>
+      </w:pPr>
+      <w:r>
+        <w:rPr>
+          <w:rFonts w:ascii="Roboto" w:eastAsiaTheme="minorEastAsia" w:hAnsi="Roboto"/>
+          <w:b/>
+          <w:bCs/>
+          <w:sz w:val="24"/>
+          <w:szCs w:val="24"/>
+        </w:rPr>
+        <w:t>Hyper</w:t>
+      </w:r>
+      <w:r>
+        <w:rPr>
+          <w:rFonts w:ascii="Roboto" w:eastAsiaTheme="minorEastAsia" w:hAnsi="Roboto"/>
+          <w:b/>
+          <w:bCs/>
+          <w:sz w:val="24"/>
+          <w:szCs w:val="24"/>
+        </w:rPr>
+        <w:t xml:space="preserve"> </w:t>
+      </w:r>
+      <w:r>
+        <w:rPr>
+          <w:rFonts w:ascii="Roboto" w:eastAsiaTheme="minorEastAsia" w:hAnsi="Roboto"/>
+          <w:b/>
+          <w:bCs/>
+          <w:sz w:val="24"/>
+          <w:szCs w:val="24"/>
+        </w:rPr>
+        <w:t>Geometric Probability Distribution Expected</w:t>
+      </w:r>
+    </w:p>
+    <w:p>
+      <w:pPr>
+        <w:rPr>
+          <w:rFonts w:ascii="Roboto" w:eastAsiaTheme="minorEastAsia" w:hAnsi="Roboto"/>
+          <w:sz w:val="24"/>
+          <w:szCs w:val="24"/>
+        </w:rPr>
+      </w:pPr>
+      <w:r>
+        <w:rPr>
+          <w:rFonts w:ascii="Roboto" w:eastAsiaTheme="minorEastAsia" w:hAnsi="Roboto"/>
+          <w:b/>
+          <w:bCs/>
+          <w:sz w:val="24"/>
+          <w:szCs w:val="24"/>
+        </w:rPr>
+        <w:tab/>
+      </w:r>
+    </w:p>
+    <w:p>
+      <w:pPr>
+        <w:rPr>
+          <w:rFonts w:ascii="Roboto" w:eastAsiaTheme="minorEastAsia" w:hAnsi="Roboto"/>
+          <w:sz w:val="24"/>
+          <w:szCs w:val="24"/>
+        </w:rPr>
+      </w:pPr>
+      <m:oMathPara>
+        <m:oMath>
+          <m:r>
+            <w:rPr>
+              <w:rFonts w:ascii="Cambria Math" w:eastAsiaTheme="minorEastAsia" w:hAnsi="Cambria Math"/>
+              <w:sz w:val="24"/>
+              <w:szCs w:val="24"/>
+            </w:rPr>
+            <m:t>μ=E</m:t>
+          </m:r>
+          <m:d>
+            <m:dPr>
+              <m:ctrlPr>
+                <w:rPr>
+                  <w:rFonts w:ascii="Cambria Math" w:eastAsiaTheme="minorEastAsia" w:hAnsi="Cambria Math"/>
+                  <w:i/>
+                  <w:sz w:val="24"/>
+                  <w:szCs w:val="24"/>
+                </w:rPr>
+              </m:ctrlPr>
+            </m:dPr>
+            <m:e>
+              <m:r>
+                <w:rPr>
+                  <w:rFonts w:ascii="Cambria Math" w:eastAsiaTheme="minorEastAsia" w:hAnsi="Cambria Math"/>
+                  <w:sz w:val="24"/>
+                  <w:szCs w:val="24"/>
+                </w:rPr>
+                <m:t>Y</m:t>
+              </m:r>
+            </m:e>
+          </m:d>
+          <m:r>
+            <w:rPr>
+              <w:rFonts w:ascii="Cambria Math" w:eastAsiaTheme="minorEastAsia" w:hAnsi="Cambria Math"/>
+              <w:sz w:val="24"/>
+              <w:szCs w:val="24"/>
+            </w:rPr>
+            <m:t>=</m:t>
+          </m:r>
+          <m:f>
+            <m:fPr>
+              <m:ctrlPr>
+                <w:rPr>
+                  <w:rFonts w:ascii="Cambria Math" w:eastAsiaTheme="minorEastAsia" w:hAnsi="Cambria Math"/>
+                  <w:i/>
+                  <w:sz w:val="24"/>
+                  <w:szCs w:val="24"/>
+                </w:rPr>
+              </m:ctrlPr>
+            </m:fPr>
+            <m:num>
+              <m:r>
+                <w:rPr>
+                  <w:rFonts w:ascii="Cambria Math" w:eastAsiaTheme="minorEastAsia" w:hAnsi="Cambria Math"/>
+                  <w:sz w:val="24"/>
+                  <w:szCs w:val="24"/>
+                </w:rPr>
+                <m:t>nr</m:t>
+              </m:r>
+            </m:num>
+            <m:den>
+              <m:r>
+                <w:rPr>
+                  <w:rFonts w:ascii="Cambria Math" w:eastAsiaTheme="minorEastAsia" w:hAnsi="Cambria Math"/>
+                  <w:sz w:val="24"/>
+                  <w:szCs w:val="24"/>
+                </w:rPr>
+                <m:t>N</m:t>
+              </m:r>
+            </m:den>
+          </m:f>
+        </m:oMath>
+      </m:oMathPara>
+    </w:p>
+    <w:p>
+      <w:pPr>
+        <w:rPr>
+          <w:rFonts w:ascii="Roboto" w:eastAsiaTheme="minorEastAsia" w:hAnsi="Roboto"/>
+          <w:sz w:val="24"/>
+          <w:szCs w:val="24"/>
+        </w:rPr>
+      </w:pPr>
+    </w:p>
+    <w:p>
+      <w:pPr>
+        <w:rPr>
+          <w:rFonts w:ascii="Roboto" w:eastAsiaTheme="minorEastAsia" w:hAnsi="Roboto"/>
+          <w:b/>
+          <w:bCs/>
+          <w:sz w:val="24"/>
+          <w:szCs w:val="24"/>
+        </w:rPr>
+      </w:pPr>
+    </w:p>
+    <w:p>
+      <w:pPr>
+        <w:rPr>
+          <w:rFonts w:ascii="Roboto" w:eastAsiaTheme="minorEastAsia" w:hAnsi="Roboto"/>
+          <w:b/>
+          <w:bCs/>
+          <w:sz w:val="24"/>
+          <w:szCs w:val="24"/>
+        </w:rPr>
+      </w:pPr>
+      <w:r>
+        <w:rPr>
+          <w:rFonts w:ascii="Roboto" w:eastAsiaTheme="minorEastAsia" w:hAnsi="Roboto"/>
+          <w:b/>
+          <w:bCs/>
+          <w:sz w:val="24"/>
+          <w:szCs w:val="24"/>
+        </w:rPr>
+        <w:lastRenderedPageBreak/>
+        <w:t>Hyper</w:t>
+      </w:r>
+      <w:r>
+        <w:rPr>
+          <w:rFonts w:ascii="Roboto" w:eastAsiaTheme="minorEastAsia" w:hAnsi="Roboto"/>
+          <w:b/>
+          <w:bCs/>
+          <w:sz w:val="24"/>
+          <w:szCs w:val="24"/>
+        </w:rPr>
+        <w:t xml:space="preserve"> </w:t>
+      </w:r>
+      <w:r>
+        <w:rPr>
+          <w:rFonts w:ascii="Roboto" w:eastAsiaTheme="minorEastAsia" w:hAnsi="Roboto"/>
+          <w:b/>
+          <w:bCs/>
+          <w:sz w:val="24"/>
+          <w:szCs w:val="24"/>
+        </w:rPr>
+        <w:t>Geometric Probability Distribution Variance</w:t>
+      </w:r>
+    </w:p>
+    <w:p>
+      <w:pPr>
+        <w:rPr>
+          <w:rFonts w:ascii="Roboto" w:eastAsiaTheme="minorEastAsia" w:hAnsi="Roboto"/>
+          <w:b/>
+          <w:bCs/>
+          <w:sz w:val="24"/>
+          <w:szCs w:val="24"/>
+        </w:rPr>
+      </w:pPr>
+    </w:p>
+    <w:p>
+      <w:pPr>
+        <w:rPr>
+          <w:rFonts w:ascii="Roboto" w:eastAsiaTheme="minorEastAsia" w:hAnsi="Roboto"/>
+          <w:sz w:val="24"/>
+          <w:szCs w:val="24"/>
+        </w:rPr>
+      </w:pPr>
+      <m:oMathPara>
+        <m:oMath>
+          <m:sSup>
+            <m:sSupPr>
+              <m:ctrlPr>
+                <w:rPr>
+                  <w:rFonts w:ascii="Cambria Math" w:eastAsiaTheme="minorEastAsia" w:hAnsi="Cambria Math"/>
+                  <w:i/>
+                  <w:sz w:val="24"/>
+                  <w:szCs w:val="24"/>
+                </w:rPr>
+              </m:ctrlPr>
+            </m:sSupPr>
+            <m:e>
+              <m:r>
+                <w:rPr>
+                  <w:rFonts w:ascii="Cambria Math" w:eastAsiaTheme="minorEastAsia" w:hAnsi="Cambria Math"/>
+                  <w:sz w:val="24"/>
+                  <w:szCs w:val="24"/>
+                </w:rPr>
+                <m:t>σ</m:t>
+              </m:r>
+            </m:e>
+            <m:sup>
+              <m:r>
+                <w:rPr>
+                  <w:rFonts w:ascii="Cambria Math" w:eastAsiaTheme="minorEastAsia" w:hAnsi="Cambria Math"/>
+                  <w:sz w:val="24"/>
+                  <w:szCs w:val="24"/>
+                </w:rPr>
+                <m:t>2</m:t>
+              </m:r>
+            </m:sup>
+          </m:sSup>
+          <m:r>
+            <w:rPr>
+              <w:rFonts w:ascii="Cambria Math" w:eastAsiaTheme="minorEastAsia" w:hAnsi="Cambria Math"/>
+              <w:sz w:val="24"/>
+              <w:szCs w:val="24"/>
+            </w:rPr>
+            <m:t>=V</m:t>
+          </m:r>
+          <m:d>
+            <m:dPr>
+              <m:ctrlPr>
+                <w:rPr>
+                  <w:rFonts w:ascii="Cambria Math" w:eastAsiaTheme="minorEastAsia" w:hAnsi="Cambria Math"/>
+                  <w:i/>
+                  <w:sz w:val="24"/>
+                  <w:szCs w:val="24"/>
+                </w:rPr>
+              </m:ctrlPr>
+            </m:dPr>
+            <m:e>
+              <m:r>
+                <w:rPr>
+                  <w:rFonts w:ascii="Cambria Math" w:eastAsiaTheme="minorEastAsia" w:hAnsi="Cambria Math"/>
+                  <w:sz w:val="24"/>
+                  <w:szCs w:val="24"/>
+                </w:rPr>
+                <m:t>Y</m:t>
+              </m:r>
+            </m:e>
+          </m:d>
+          <m:r>
+            <w:rPr>
+              <w:rFonts w:ascii="Cambria Math" w:eastAsiaTheme="minorEastAsia" w:hAnsi="Cambria Math"/>
+              <w:sz w:val="24"/>
+              <w:szCs w:val="24"/>
+            </w:rPr>
+            <m:t>=n</m:t>
+          </m:r>
+          <m:d>
+            <m:dPr>
+              <m:ctrlPr>
+                <w:rPr>
+                  <w:rFonts w:ascii="Cambria Math" w:eastAsiaTheme="minorEastAsia" w:hAnsi="Cambria Math"/>
+                  <w:i/>
+                  <w:sz w:val="24"/>
+                  <w:szCs w:val="24"/>
+                </w:rPr>
+              </m:ctrlPr>
+            </m:dPr>
+            <m:e>
+              <m:f>
+                <m:fPr>
+                  <m:ctrlPr>
+                    <w:rPr>
+                      <w:rFonts w:ascii="Cambria Math" w:eastAsiaTheme="minorEastAsia" w:hAnsi="Cambria Math"/>
+                      <w:i/>
+                      <w:sz w:val="24"/>
+                      <w:szCs w:val="24"/>
+                    </w:rPr>
+                  </m:ctrlPr>
+                </m:fPr>
+                <m:num>
+                  <m:r>
+                    <w:rPr>
+                      <w:rFonts w:ascii="Cambria Math" w:eastAsiaTheme="minorEastAsia" w:hAnsi="Cambria Math"/>
+                      <w:sz w:val="24"/>
+                      <w:szCs w:val="24"/>
+                    </w:rPr>
+                    <m:t>r</m:t>
+                  </m:r>
+                </m:num>
+                <m:den>
+                  <m:r>
+                    <w:rPr>
+                      <w:rFonts w:ascii="Cambria Math" w:eastAsiaTheme="minorEastAsia" w:hAnsi="Cambria Math"/>
+                      <w:sz w:val="24"/>
+                      <w:szCs w:val="24"/>
+                    </w:rPr>
+                    <m:t>n</m:t>
+                  </m:r>
+                </m:den>
+              </m:f>
+            </m:e>
+          </m:d>
+          <m:d>
+            <m:dPr>
+              <m:ctrlPr>
+                <w:rPr>
+                  <w:rFonts w:ascii="Cambria Math" w:eastAsiaTheme="minorEastAsia" w:hAnsi="Cambria Math"/>
+                  <w:i/>
+                  <w:sz w:val="24"/>
+                  <w:szCs w:val="24"/>
+                </w:rPr>
+              </m:ctrlPr>
+            </m:dPr>
+            <m:e>
+              <m:f>
+                <m:fPr>
+                  <m:ctrlPr>
+                    <w:rPr>
+                      <w:rFonts w:ascii="Cambria Math" w:eastAsiaTheme="minorEastAsia" w:hAnsi="Cambria Math"/>
+                      <w:i/>
+                      <w:sz w:val="24"/>
+                      <w:szCs w:val="24"/>
+                    </w:rPr>
+                  </m:ctrlPr>
+                </m:fPr>
+                <m:num>
+                  <m:r>
+                    <w:rPr>
+                      <w:rFonts w:ascii="Cambria Math" w:eastAsiaTheme="minorEastAsia" w:hAnsi="Cambria Math"/>
+                      <w:sz w:val="24"/>
+                      <w:szCs w:val="24"/>
+                    </w:rPr>
+                    <m:t>N-r</m:t>
+                  </m:r>
+                </m:num>
+                <m:den>
+                  <m:r>
+                    <w:rPr>
+                      <w:rFonts w:ascii="Cambria Math" w:eastAsiaTheme="minorEastAsia" w:hAnsi="Cambria Math"/>
+                      <w:sz w:val="24"/>
+                      <w:szCs w:val="24"/>
+                    </w:rPr>
+                    <m:t>N</m:t>
+                  </m:r>
+                </m:den>
+              </m:f>
+            </m:e>
+          </m:d>
+          <m:d>
+            <m:dPr>
+              <m:ctrlPr>
+                <w:rPr>
+                  <w:rFonts w:ascii="Cambria Math" w:eastAsiaTheme="minorEastAsia" w:hAnsi="Cambria Math"/>
+                  <w:i/>
+                  <w:sz w:val="24"/>
+                  <w:szCs w:val="24"/>
+                </w:rPr>
+              </m:ctrlPr>
+            </m:dPr>
+            <m:e>
+              <m:f>
+                <m:fPr>
+                  <m:ctrlPr>
+                    <w:rPr>
+                      <w:rFonts w:ascii="Cambria Math" w:eastAsiaTheme="minorEastAsia" w:hAnsi="Cambria Math"/>
+                      <w:i/>
+                      <w:sz w:val="24"/>
+                      <w:szCs w:val="24"/>
+                    </w:rPr>
+                  </m:ctrlPr>
+                </m:fPr>
+                <m:num>
+                  <m:r>
+                    <w:rPr>
+                      <w:rFonts w:ascii="Cambria Math" w:eastAsiaTheme="minorEastAsia" w:hAnsi="Cambria Math"/>
+                      <w:sz w:val="24"/>
+                      <w:szCs w:val="24"/>
+                    </w:rPr>
+                    <m:t>N-n</m:t>
+                  </m:r>
+                </m:num>
+                <m:den>
+                  <m:r>
+                    <w:rPr>
+                      <w:rFonts w:ascii="Cambria Math" w:eastAsiaTheme="minorEastAsia" w:hAnsi="Cambria Math"/>
+                      <w:sz w:val="24"/>
+                      <w:szCs w:val="24"/>
+                    </w:rPr>
+                    <m:t>N-1</m:t>
+                  </m:r>
+                </m:den>
+              </m:f>
+            </m:e>
+          </m:d>
+        </m:oMath>
+      </m:oMathPara>
+    </w:p>
+    <w:p>
+      <w:pPr>
+        <w:rPr>
+          <w:rFonts w:ascii="Roboto" w:eastAsiaTheme="minorEastAsia" w:hAnsi="Roboto"/>
+          <w:sz w:val="24"/>
+          <w:szCs w:val="24"/>
+        </w:rPr>
+      </w:pPr>
+    </w:p>
+    <w:p>
+      <w:pPr>
+        <w:rPr>
+          <w:rFonts w:ascii="Roboto" w:eastAsiaTheme="minorEastAsia" w:hAnsi="Roboto"/>
+          <w:b/>
+          <w:bCs/>
+          <w:sz w:val="24"/>
+          <w:szCs w:val="24"/>
+        </w:rPr>
+      </w:pPr>
+      <w:r>
+        <w:rPr>
+          <w:rFonts w:ascii="Roboto" w:eastAsiaTheme="minorEastAsia" w:hAnsi="Roboto"/>
+          <w:b/>
+          <w:bCs/>
+          <w:sz w:val="24"/>
+          <w:szCs w:val="24"/>
+        </w:rPr>
+        <w:t>Hyper</w:t>
+      </w:r>
+      <w:r>
+        <w:rPr>
+          <w:rFonts w:ascii="Roboto" w:eastAsiaTheme="minorEastAsia" w:hAnsi="Roboto"/>
+          <w:b/>
+          <w:bCs/>
+          <w:sz w:val="24"/>
+          <w:szCs w:val="24"/>
+        </w:rPr>
+        <w:t xml:space="preserve"> </w:t>
+      </w:r>
+      <w:r>
+        <w:rPr>
+          <w:rFonts w:ascii="Roboto" w:eastAsiaTheme="minorEastAsia" w:hAnsi="Roboto"/>
+          <w:b/>
+          <w:bCs/>
+          <w:sz w:val="24"/>
+          <w:szCs w:val="24"/>
+        </w:rPr>
+        <w:t>Geometric Probability Distribution Standard Deviation</w:t>
+      </w:r>
+    </w:p>
+    <w:p>
+      <w:pPr>
+        <w:rPr>
+          <w:rFonts w:ascii="Roboto" w:eastAsiaTheme="minorEastAsia" w:hAnsi="Roboto"/>
+          <w:b/>
+          <w:bCs/>
+          <w:sz w:val="24"/>
+          <w:szCs w:val="24"/>
+        </w:rPr>
+      </w:pPr>
+    </w:p>
+    <w:p>
+      <w:pPr>
+        <w:rPr>
+          <w:rFonts w:ascii="Roboto" w:eastAsiaTheme="minorEastAsia" w:hAnsi="Roboto"/>
+          <w:sz w:val="24"/>
+          <w:szCs w:val="24"/>
+        </w:rPr>
+      </w:pPr>
+      <m:oMathPara>
+        <m:oMath>
+          <m:r>
+            <w:rPr>
+              <w:rFonts w:ascii="Cambria Math" w:eastAsiaTheme="minorEastAsia" w:hAnsi="Cambria Math"/>
+              <w:sz w:val="24"/>
+              <w:szCs w:val="24"/>
+            </w:rPr>
+            <m:t>σ=</m:t>
+          </m:r>
+          <m:rad>
+            <m:radPr>
+              <m:degHide m:val="1"/>
+              <m:ctrlPr>
+                <w:rPr>
+                  <w:rFonts w:ascii="Cambria Math" w:eastAsiaTheme="minorEastAsia" w:hAnsi="Cambria Math"/>
+                  <w:i/>
+                  <w:sz w:val="24"/>
+                  <w:szCs w:val="24"/>
+                </w:rPr>
+              </m:ctrlPr>
+            </m:radPr>
+            <m:deg/>
+            <m:e>
+              <m:r>
+                <w:rPr>
+                  <w:rFonts w:ascii="Cambria Math" w:eastAsiaTheme="minorEastAsia" w:hAnsi="Cambria Math"/>
+                  <w:sz w:val="24"/>
+                  <w:szCs w:val="24"/>
+                </w:rPr>
+                <m:t>n</m:t>
+              </m:r>
+              <m:d>
+                <m:dPr>
+                  <m:ctrlPr>
+                    <w:rPr>
+                      <w:rFonts w:ascii="Cambria Math" w:eastAsiaTheme="minorEastAsia" w:hAnsi="Cambria Math"/>
+                      <w:i/>
+                      <w:sz w:val="24"/>
+                      <w:szCs w:val="24"/>
+                    </w:rPr>
+                  </m:ctrlPr>
+                </m:dPr>
+                <m:e>
+                  <m:f>
+                    <m:fPr>
+                      <m:ctrlPr>
+                        <w:rPr>
+                          <w:rFonts w:ascii="Cambria Math" w:eastAsiaTheme="minorEastAsia" w:hAnsi="Cambria Math"/>
+                          <w:i/>
+                          <w:sz w:val="24"/>
+                          <w:szCs w:val="24"/>
+                        </w:rPr>
+                      </m:ctrlPr>
+                    </m:fPr>
+                    <m:num>
+                      <m:r>
+                        <w:rPr>
+                          <w:rFonts w:ascii="Cambria Math" w:eastAsiaTheme="minorEastAsia" w:hAnsi="Cambria Math"/>
+                          <w:sz w:val="24"/>
+                          <w:szCs w:val="24"/>
+                        </w:rPr>
+                        <m:t>r</m:t>
+                      </m:r>
+                    </m:num>
+                    <m:den>
+                      <m:r>
+                        <w:rPr>
+                          <w:rFonts w:ascii="Cambria Math" w:eastAsiaTheme="minorEastAsia" w:hAnsi="Cambria Math"/>
+                          <w:sz w:val="24"/>
+                          <w:szCs w:val="24"/>
+                        </w:rPr>
+                        <m:t>n</m:t>
+                      </m:r>
+                    </m:den>
+                  </m:f>
+                </m:e>
+              </m:d>
+              <m:d>
+                <m:dPr>
+                  <m:ctrlPr>
+                    <w:rPr>
+                      <w:rFonts w:ascii="Cambria Math" w:eastAsiaTheme="minorEastAsia" w:hAnsi="Cambria Math"/>
+                      <w:i/>
+                      <w:sz w:val="24"/>
+                      <w:szCs w:val="24"/>
+                    </w:rPr>
+                  </m:ctrlPr>
+                </m:dPr>
+                <m:e>
+                  <m:f>
+                    <m:fPr>
+                      <m:ctrlPr>
+                        <w:rPr>
+                          <w:rFonts w:ascii="Cambria Math" w:eastAsiaTheme="minorEastAsia" w:hAnsi="Cambria Math"/>
+                          <w:i/>
+                          <w:sz w:val="24"/>
+                          <w:szCs w:val="24"/>
+                        </w:rPr>
+                      </m:ctrlPr>
+                    </m:fPr>
+                    <m:num>
+                      <m:r>
+                        <w:rPr>
+                          <w:rFonts w:ascii="Cambria Math" w:eastAsiaTheme="minorEastAsia" w:hAnsi="Cambria Math"/>
+                          <w:sz w:val="24"/>
+                          <w:szCs w:val="24"/>
+                        </w:rPr>
+                        <m:t>N-r</m:t>
+                      </m:r>
+                    </m:num>
+                    <m:den>
+                      <m:r>
+                        <w:rPr>
+                          <w:rFonts w:ascii="Cambria Math" w:eastAsiaTheme="minorEastAsia" w:hAnsi="Cambria Math"/>
+                          <w:sz w:val="24"/>
+                          <w:szCs w:val="24"/>
+                        </w:rPr>
+                        <m:t>N</m:t>
+                      </m:r>
+                    </m:den>
+                  </m:f>
+                </m:e>
+              </m:d>
+              <m:d>
+                <m:dPr>
+                  <m:ctrlPr>
+                    <w:rPr>
+                      <w:rFonts w:ascii="Cambria Math" w:eastAsiaTheme="minorEastAsia" w:hAnsi="Cambria Math"/>
+                      <w:i/>
+                      <w:sz w:val="24"/>
+                      <w:szCs w:val="24"/>
+                    </w:rPr>
+                  </m:ctrlPr>
+                </m:dPr>
+                <m:e>
+                  <m:f>
+                    <m:fPr>
+                      <m:ctrlPr>
+                        <w:rPr>
+                          <w:rFonts w:ascii="Cambria Math" w:eastAsiaTheme="minorEastAsia" w:hAnsi="Cambria Math"/>
+                          <w:i/>
+                          <w:sz w:val="24"/>
+                          <w:szCs w:val="24"/>
+                        </w:rPr>
+                      </m:ctrlPr>
+                    </m:fPr>
+                    <m:num>
+                      <m:r>
+                        <w:rPr>
+                          <w:rFonts w:ascii="Cambria Math" w:eastAsiaTheme="minorEastAsia" w:hAnsi="Cambria Math"/>
+                          <w:sz w:val="24"/>
+                          <w:szCs w:val="24"/>
+                        </w:rPr>
+                        <m:t>N-n</m:t>
+                      </m:r>
+                    </m:num>
+                    <m:den>
+                      <m:r>
+                        <w:rPr>
+                          <w:rFonts w:ascii="Cambria Math" w:eastAsiaTheme="minorEastAsia" w:hAnsi="Cambria Math"/>
+                          <w:sz w:val="24"/>
+                          <w:szCs w:val="24"/>
+                        </w:rPr>
+                        <m:t>N-1</m:t>
+                      </m:r>
+                    </m:den>
+                  </m:f>
+                </m:e>
+              </m:d>
+            </m:e>
+          </m:rad>
+        </m:oMath>
+      </m:oMathPara>
+    </w:p>
+    <w:p>
+      <w:pPr>
+        <w:rPr>
+          <w:rFonts w:ascii="Roboto" w:eastAsiaTheme="minorEastAsia" w:hAnsi="Roboto"/>
+          <w:sz w:val="24"/>
+          <w:szCs w:val="24"/>
+        </w:rPr>
+      </w:pPr>
+    </w:p>
+    <w:p>
+      <w:pPr>
+        <w:rPr>
+          <w:rFonts w:ascii="Roboto" w:eastAsiaTheme="minorEastAsia" w:hAnsi="Roboto"/>
+          <w:b/>
+          <w:bCs/>
+          <w:sz w:val="24"/>
+          <w:szCs w:val="24"/>
+        </w:rPr>
+      </w:pPr>
+      <w:r>
+        <w:rPr>
+          <w:rFonts w:ascii="Roboto" w:eastAsiaTheme="minorEastAsia" w:hAnsi="Roboto"/>
+          <w:b/>
+          <w:bCs/>
+          <w:sz w:val="24"/>
+          <w:szCs w:val="24"/>
+        </w:rPr>
+        <w:t xml:space="preserve">Negative </w:t>
+      </w:r>
+      <w:r>
+        <w:rPr>
+          <w:rFonts w:ascii="Roboto" w:eastAsiaTheme="minorEastAsia" w:hAnsi="Roboto"/>
+          <w:b/>
+          <w:bCs/>
+          <w:sz w:val="24"/>
+          <w:szCs w:val="24"/>
+        </w:rPr>
+        <w:t xml:space="preserve">Binomial </w:t>
+      </w:r>
+      <w:r>
+        <w:rPr>
+          <w:rFonts w:ascii="Roboto" w:eastAsiaTheme="minorEastAsia" w:hAnsi="Roboto"/>
+          <w:b/>
+          <w:bCs/>
+          <w:sz w:val="24"/>
+          <w:szCs w:val="24"/>
+        </w:rPr>
+        <w:t xml:space="preserve">Probability </w:t>
+      </w:r>
+      <w:r>
+        <w:rPr>
+          <w:rFonts w:ascii="Roboto" w:eastAsiaTheme="minorEastAsia" w:hAnsi="Roboto"/>
+          <w:b/>
+          <w:bCs/>
+          <w:sz w:val="24"/>
+          <w:szCs w:val="24"/>
+        </w:rPr>
+        <w:t>Distribution</w:t>
+      </w:r>
+    </w:p>
+    <w:p>
+      <w:pPr>
+        <w:rPr>
+          <w:rFonts w:ascii="Roboto" w:eastAsiaTheme="minorEastAsia" w:hAnsi="Roboto"/>
+          <w:b/>
+          <w:bCs/>
+          <w:sz w:val="24"/>
+          <w:szCs w:val="24"/>
+        </w:rPr>
+      </w:pPr>
+    </w:p>
+    <w:p>
+      <w:pPr>
+        <w:rPr>
+          <w:rFonts w:ascii="Roboto" w:eastAsiaTheme="minorEastAsia" w:hAnsi="Roboto"/>
+          <w:sz w:val="24"/>
+          <w:szCs w:val="24"/>
+        </w:rPr>
+      </w:pPr>
+      <m:oMathPara>
+        <m:oMath>
+          <m:r>
+            <w:rPr>
+              <w:rFonts w:ascii="Cambria Math" w:eastAsiaTheme="minorEastAsia" w:hAnsi="Cambria Math"/>
+              <w:sz w:val="24"/>
+              <w:szCs w:val="24"/>
+            </w:rPr>
+            <m:t>p</m:t>
+          </m:r>
+          <m:d>
+            <m:dPr>
+              <m:ctrlPr>
+                <w:rPr>
+                  <w:rFonts w:ascii="Cambria Math" w:eastAsiaTheme="minorEastAsia" w:hAnsi="Cambria Math"/>
+                  <w:i/>
+                  <w:sz w:val="24"/>
+                  <w:szCs w:val="24"/>
+                </w:rPr>
+              </m:ctrlPr>
+            </m:dPr>
+            <m:e>
+              <m:r>
+                <w:rPr>
+                  <w:rFonts w:ascii="Cambria Math" w:eastAsiaTheme="minorEastAsia" w:hAnsi="Cambria Math"/>
+                  <w:sz w:val="24"/>
+                  <w:szCs w:val="24"/>
+                </w:rPr>
+                <m:t>y</m:t>
+              </m:r>
+            </m:e>
+          </m:d>
+          <m:r>
+            <w:rPr>
+              <w:rFonts w:ascii="Cambria Math" w:eastAsiaTheme="minorEastAsia" w:hAnsi="Cambria Math"/>
+              <w:sz w:val="24"/>
+              <w:szCs w:val="24"/>
+            </w:rPr>
+            <m:t>≡P</m:t>
+          </m:r>
+          <m:d>
+            <m:dPr>
+              <m:ctrlPr>
+                <w:rPr>
+                  <w:rFonts w:ascii="Cambria Math" w:eastAsiaTheme="minorEastAsia" w:hAnsi="Cambria Math"/>
+                  <w:i/>
+                  <w:sz w:val="24"/>
+                  <w:szCs w:val="24"/>
+                </w:rPr>
+              </m:ctrlPr>
+            </m:dPr>
+            <m:e>
+              <m:r>
+                <w:rPr>
+                  <w:rFonts w:ascii="Cambria Math" w:eastAsiaTheme="minorEastAsia" w:hAnsi="Cambria Math"/>
+                  <w:sz w:val="24"/>
+                  <w:szCs w:val="24"/>
+                </w:rPr>
+                <m:t>Y=γ</m:t>
+              </m:r>
+            </m:e>
+          </m:d>
+          <m:r>
+            <w:rPr>
+              <w:rFonts w:ascii="Cambria Math" w:eastAsiaTheme="minorEastAsia" w:hAnsi="Cambria Math"/>
+              <w:sz w:val="24"/>
+              <w:szCs w:val="24"/>
+            </w:rPr>
+            <m:t>=</m:t>
+          </m:r>
+          <m:d>
+            <m:dPr>
+              <m:ctrlPr>
+                <w:rPr>
+                  <w:rFonts w:ascii="Cambria Math" w:eastAsiaTheme="minorEastAsia" w:hAnsi="Cambria Math"/>
+                  <w:i/>
+                  <w:sz w:val="24"/>
+                  <w:szCs w:val="24"/>
+                </w:rPr>
+              </m:ctrlPr>
+            </m:dPr>
+            <m:e>
+              <m:f>
+                <m:fPr>
+                  <m:type m:val="noBar"/>
+                  <m:ctrlPr>
+                    <w:rPr>
+                      <w:rFonts w:ascii="Cambria Math" w:eastAsiaTheme="minorEastAsia" w:hAnsi="Cambria Math"/>
+                      <w:i/>
+                      <w:sz w:val="24"/>
+                      <w:szCs w:val="24"/>
+                    </w:rPr>
+                  </m:ctrlPr>
+                </m:fPr>
+                <m:num>
+                  <m:r>
+                    <w:rPr>
+                      <w:rFonts w:ascii="Cambria Math" w:eastAsiaTheme="minorEastAsia" w:hAnsi="Cambria Math"/>
+                      <w:sz w:val="24"/>
+                      <w:szCs w:val="24"/>
+                    </w:rPr>
+                    <m:t>y-1</m:t>
+                  </m:r>
+                </m:num>
+                <m:den>
+                  <m:r>
+                    <w:rPr>
+                      <w:rFonts w:ascii="Cambria Math" w:eastAsiaTheme="minorEastAsia" w:hAnsi="Cambria Math"/>
+                      <w:sz w:val="24"/>
+                      <w:szCs w:val="24"/>
+                    </w:rPr>
+                    <m:t>n-1</m:t>
+                  </m:r>
+                </m:den>
+              </m:f>
+            </m:e>
+          </m:d>
+          <m:sSup>
+            <m:sSupPr>
+              <m:ctrlPr>
+                <w:rPr>
+                  <w:rFonts w:ascii="Cambria Math" w:eastAsiaTheme="minorEastAsia" w:hAnsi="Cambria Math"/>
+                  <w:i/>
+                  <w:sz w:val="24"/>
+                  <w:szCs w:val="24"/>
+                </w:rPr>
+              </m:ctrlPr>
+            </m:sSupPr>
+            <m:e>
+              <m:r>
+                <w:rPr>
+                  <w:rFonts w:ascii="Cambria Math" w:eastAsiaTheme="minorEastAsia" w:hAnsi="Cambria Math"/>
+                  <w:sz w:val="24"/>
+                  <w:szCs w:val="24"/>
+                </w:rPr>
+                <m:t>p</m:t>
+              </m:r>
+            </m:e>
+            <m:sup>
+              <m:r>
+                <w:rPr>
+                  <w:rFonts w:ascii="Cambria Math" w:eastAsiaTheme="minorEastAsia" w:hAnsi="Cambria Math"/>
+                  <w:sz w:val="24"/>
+                  <w:szCs w:val="24"/>
+                </w:rPr>
+                <m:t>r</m:t>
+              </m:r>
+            </m:sup>
+          </m:sSup>
+          <m:sSup>
+            <m:sSupPr>
+              <m:ctrlPr>
+                <w:rPr>
+                  <w:rFonts w:ascii="Cambria Math" w:eastAsiaTheme="minorEastAsia" w:hAnsi="Cambria Math"/>
+                  <w:i/>
+                  <w:sz w:val="24"/>
+                  <w:szCs w:val="24"/>
+                </w:rPr>
+              </m:ctrlPr>
+            </m:sSupPr>
+            <m:e>
+              <m:r>
+                <w:rPr>
+                  <w:rFonts w:ascii="Cambria Math" w:eastAsiaTheme="minorEastAsia" w:hAnsi="Cambria Math"/>
+                  <w:sz w:val="24"/>
+                  <w:szCs w:val="24"/>
+                </w:rPr>
+                <m:t>q</m:t>
+              </m:r>
+            </m:e>
+            <m:sup>
+              <m:r>
+                <w:rPr>
+                  <w:rFonts w:ascii="Cambria Math" w:eastAsiaTheme="minorEastAsia" w:hAnsi="Cambria Math"/>
+                  <w:sz w:val="24"/>
+                  <w:szCs w:val="24"/>
+                </w:rPr>
+                <m:t>y-r</m:t>
+              </m:r>
+            </m:sup>
+          </m:sSup>
+        </m:oMath>
+      </m:oMathPara>
+    </w:p>
+    <w:p>
+      <w:pPr>
+        <w:rPr>
+          <w:rFonts w:ascii="Roboto" w:eastAsiaTheme="minorEastAsia" w:hAnsi="Roboto"/>
+          <w:sz w:val="24"/>
+          <w:szCs w:val="24"/>
+        </w:rPr>
+      </w:pPr>
+    </w:p>
+    <w:p>
+      <w:pPr>
+        <w:rPr>
+          <w:rFonts w:ascii="Roboto" w:eastAsiaTheme="minorEastAsia" w:hAnsi="Roboto"/>
+          <w:b/>
+          <w:bCs/>
+          <w:sz w:val="24"/>
+          <w:szCs w:val="24"/>
+        </w:rPr>
+      </w:pPr>
+      <w:r>
+        <w:rPr>
+          <w:rFonts w:ascii="Roboto" w:eastAsiaTheme="minorEastAsia" w:hAnsi="Roboto"/>
+          <w:b/>
+          <w:bCs/>
+          <w:sz w:val="24"/>
+          <w:szCs w:val="24"/>
+        </w:rPr>
+        <w:t xml:space="preserve">Expectations for </w:t>
+      </w:r>
+      <w:r>
+        <w:rPr>
+          <w:rFonts w:ascii="Roboto" w:eastAsiaTheme="minorEastAsia" w:hAnsi="Roboto"/>
+          <w:b/>
+          <w:bCs/>
+          <w:sz w:val="24"/>
+          <w:szCs w:val="24"/>
+        </w:rPr>
+        <w:t xml:space="preserve">Negative </w:t>
+      </w:r>
+      <w:r>
+        <w:rPr>
+          <w:rFonts w:ascii="Roboto" w:eastAsiaTheme="minorEastAsia" w:hAnsi="Roboto"/>
+          <w:b/>
+          <w:bCs/>
+          <w:sz w:val="24"/>
+          <w:szCs w:val="24"/>
+        </w:rPr>
+        <w:t xml:space="preserve">Binomial </w:t>
+      </w:r>
+      <w:r>
+        <w:rPr>
+          <w:rFonts w:ascii="Roboto" w:eastAsiaTheme="minorEastAsia" w:hAnsi="Roboto"/>
+          <w:b/>
+          <w:bCs/>
+          <w:sz w:val="24"/>
+          <w:szCs w:val="24"/>
+        </w:rPr>
+        <w:t xml:space="preserve">Probability </w:t>
+      </w:r>
+      <w:r>
+        <w:rPr>
+          <w:rFonts w:ascii="Roboto" w:eastAsiaTheme="minorEastAsia" w:hAnsi="Roboto"/>
+          <w:b/>
+          <w:bCs/>
+          <w:sz w:val="24"/>
+          <w:szCs w:val="24"/>
+        </w:rPr>
+        <w:t>Distribution</w:t>
+      </w:r>
+    </w:p>
+    <w:p>
+      <w:pPr>
+        <w:rPr>
+          <w:rFonts w:ascii="Roboto" w:eastAsiaTheme="minorEastAsia" w:hAnsi="Roboto"/>
+          <w:b/>
+          <w:bCs/>
+          <w:sz w:val="24"/>
+          <w:szCs w:val="24"/>
+        </w:rPr>
+      </w:pPr>
+    </w:p>
+    <w:p>
+      <w:pPr>
+        <w:rPr>
+          <w:rFonts w:ascii="Roboto" w:eastAsiaTheme="minorEastAsia" w:hAnsi="Roboto"/>
+          <w:sz w:val="24"/>
+          <w:szCs w:val="24"/>
+        </w:rPr>
+      </w:pPr>
+      <m:oMathPara>
+        <m:oMath>
+          <m:r>
+            <m:rPr>
+              <m:sty m:val="p"/>
+            </m:rPr>
+            <w:rPr>
+              <w:rFonts w:ascii="Cambria Math" w:eastAsiaTheme="minorEastAsia" w:hAnsi="Cambria Math"/>
+              <w:sz w:val="24"/>
+              <w:szCs w:val="24"/>
+            </w:rPr>
+            <m:t>Ε</m:t>
+          </m:r>
+          <m:d>
+            <m:dPr>
+              <m:begChr m:val="["/>
+              <m:endChr m:val="]"/>
+              <m:ctrlPr>
+                <w:rPr>
+                  <w:rFonts w:ascii="Cambria Math" w:eastAsiaTheme="minorEastAsia" w:hAnsi="Cambria Math"/>
+                  <w:i/>
+                  <w:sz w:val="24"/>
+                  <w:szCs w:val="24"/>
+                </w:rPr>
+              </m:ctrlPr>
+            </m:dPr>
+            <m:e>
+              <m:r>
+                <w:rPr>
+                  <w:rFonts w:ascii="Cambria Math" w:eastAsiaTheme="minorEastAsia" w:hAnsi="Cambria Math"/>
+                  <w:sz w:val="24"/>
+                  <w:szCs w:val="24"/>
+                </w:rPr>
+                <m:t>Y</m:t>
+              </m:r>
+            </m:e>
+          </m:d>
+          <m:r>
+            <w:rPr>
+              <w:rFonts w:ascii="Cambria Math" w:eastAsiaTheme="minorEastAsia" w:hAnsi="Cambria Math"/>
+              <w:sz w:val="24"/>
+              <w:szCs w:val="24"/>
+            </w:rPr>
+            <m:t>=</m:t>
+          </m:r>
+          <m:f>
+            <m:fPr>
+              <m:ctrlPr>
+                <w:rPr>
+                  <w:rFonts w:ascii="Cambria Math" w:eastAsiaTheme="minorEastAsia" w:hAnsi="Cambria Math"/>
+                  <w:i/>
+                  <w:sz w:val="24"/>
+                  <w:szCs w:val="24"/>
+                </w:rPr>
+              </m:ctrlPr>
+            </m:fPr>
+            <m:num>
+              <m:r>
+                <w:rPr>
+                  <w:rFonts w:ascii="Cambria Math" w:eastAsiaTheme="minorEastAsia" w:hAnsi="Cambria Math"/>
+                  <w:sz w:val="24"/>
+                  <w:szCs w:val="24"/>
+                </w:rPr>
+                <m:t>r</m:t>
+              </m:r>
+            </m:num>
+            <m:den>
+              <m:r>
+                <w:rPr>
+                  <w:rFonts w:ascii="Cambria Math" w:eastAsiaTheme="minorEastAsia" w:hAnsi="Cambria Math"/>
+                  <w:sz w:val="24"/>
+                  <w:szCs w:val="24"/>
+                </w:rPr>
+                <m:t>p</m:t>
+              </m:r>
+            </m:den>
+          </m:f>
+        </m:oMath>
+      </m:oMathPara>
+    </w:p>
+    <w:p>
+      <w:pPr>
+        <w:rPr>
+          <w:rFonts w:ascii="Roboto" w:eastAsiaTheme="minorEastAsia" w:hAnsi="Roboto"/>
+          <w:sz w:val="24"/>
+          <w:szCs w:val="24"/>
+        </w:rPr>
+      </w:pPr>
+    </w:p>
+    <w:p>
+      <w:pPr>
+        <w:rPr>
+          <w:rFonts w:ascii="Roboto" w:eastAsiaTheme="minorEastAsia" w:hAnsi="Roboto"/>
+          <w:b/>
+          <w:bCs/>
+          <w:sz w:val="24"/>
+          <w:szCs w:val="24"/>
+        </w:rPr>
+      </w:pPr>
+      <w:r>
+        <w:rPr>
+          <w:rFonts w:ascii="Roboto" w:eastAsiaTheme="minorEastAsia" w:hAnsi="Roboto"/>
+          <w:b/>
+          <w:bCs/>
+          <w:sz w:val="24"/>
+          <w:szCs w:val="24"/>
+        </w:rPr>
+        <w:t xml:space="preserve">Negative </w:t>
+      </w:r>
+      <w:r>
+        <w:rPr>
+          <w:rFonts w:ascii="Roboto" w:eastAsiaTheme="minorEastAsia" w:hAnsi="Roboto"/>
+          <w:b/>
+          <w:bCs/>
+          <w:sz w:val="24"/>
+          <w:szCs w:val="24"/>
+        </w:rPr>
+        <w:t xml:space="preserve">Binomial </w:t>
+      </w:r>
+      <w:r>
+        <w:rPr>
+          <w:rFonts w:ascii="Roboto" w:eastAsiaTheme="minorEastAsia" w:hAnsi="Roboto"/>
+          <w:b/>
+          <w:bCs/>
+          <w:sz w:val="24"/>
+          <w:szCs w:val="24"/>
+        </w:rPr>
+        <w:t xml:space="preserve">Probability </w:t>
+      </w:r>
+      <w:r>
+        <w:rPr>
+          <w:rFonts w:ascii="Roboto" w:eastAsiaTheme="minorEastAsia" w:hAnsi="Roboto"/>
+          <w:b/>
+          <w:bCs/>
+          <w:sz w:val="24"/>
+          <w:szCs w:val="24"/>
+        </w:rPr>
+        <w:t>Distribution</w:t>
+      </w:r>
+      <w:r>
+        <w:rPr>
+          <w:rFonts w:ascii="Roboto" w:eastAsiaTheme="minorEastAsia" w:hAnsi="Roboto"/>
+          <w:b/>
+          <w:bCs/>
+          <w:sz w:val="24"/>
+          <w:szCs w:val="24"/>
+        </w:rPr>
+        <w:t xml:space="preserve"> Variance</w:t>
+      </w:r>
+    </w:p>
+    <w:p>
+      <w:pPr>
+        <w:rPr>
+          <w:rFonts w:ascii="Roboto" w:eastAsiaTheme="minorEastAsia" w:hAnsi="Roboto"/>
+          <w:b/>
+          <w:bCs/>
+          <w:sz w:val="24"/>
+          <w:szCs w:val="24"/>
+        </w:rPr>
+      </w:pPr>
+    </w:p>
+    <w:p>
+      <w:pPr>
+        <w:rPr>
+          <w:rFonts w:ascii="Roboto" w:eastAsiaTheme="minorEastAsia" w:hAnsi="Roboto"/>
+          <w:sz w:val="24"/>
+          <w:szCs w:val="24"/>
+        </w:rPr>
+      </w:pPr>
+      <m:oMathPara>
+        <m:oMath>
+          <m:r>
+            <m:rPr>
+              <m:sty m:val="p"/>
+            </m:rPr>
+            <w:rPr>
+              <w:rFonts w:ascii="Cambria Math" w:eastAsiaTheme="minorEastAsia" w:hAnsi="Cambria Math"/>
+              <w:sz w:val="24"/>
+              <w:szCs w:val="24"/>
+            </w:rPr>
+            <m:t>V</m:t>
+          </m:r>
+          <m:d>
+            <m:dPr>
+              <m:begChr m:val="["/>
+              <m:endChr m:val="]"/>
+              <m:ctrlPr>
+                <w:rPr>
+                  <w:rFonts w:ascii="Cambria Math" w:eastAsiaTheme="minorEastAsia" w:hAnsi="Cambria Math"/>
+                  <w:i/>
+                  <w:sz w:val="24"/>
+                  <w:szCs w:val="24"/>
+                </w:rPr>
+              </m:ctrlPr>
+            </m:dPr>
+            <m:e>
+              <m:r>
+                <w:rPr>
+                  <w:rFonts w:ascii="Cambria Math" w:eastAsiaTheme="minorEastAsia" w:hAnsi="Cambria Math"/>
+                  <w:sz w:val="24"/>
+                  <w:szCs w:val="24"/>
+                </w:rPr>
+                <m:t>Y</m:t>
+              </m:r>
+            </m:e>
+          </m:d>
+          <m:r>
+            <w:rPr>
+              <w:rFonts w:ascii="Cambria Math" w:eastAsiaTheme="minorEastAsia" w:hAnsi="Cambria Math"/>
+              <w:sz w:val="24"/>
+              <w:szCs w:val="24"/>
+            </w:rPr>
+            <m:t>=</m:t>
+          </m:r>
+          <m:f>
+            <m:fPr>
+              <m:ctrlPr>
+                <w:rPr>
+                  <w:rFonts w:ascii="Cambria Math" w:eastAsiaTheme="minorEastAsia" w:hAnsi="Cambria Math"/>
+                  <w:i/>
+                  <w:sz w:val="24"/>
+                  <w:szCs w:val="24"/>
+                </w:rPr>
+              </m:ctrlPr>
+            </m:fPr>
+            <m:num>
+              <m:r>
+                <w:rPr>
+                  <w:rFonts w:ascii="Cambria Math" w:eastAsiaTheme="minorEastAsia" w:hAnsi="Cambria Math"/>
+                  <w:sz w:val="24"/>
+                  <w:szCs w:val="24"/>
+                </w:rPr>
+                <m:t>r</m:t>
+              </m:r>
+              <m:d>
+                <m:dPr>
+                  <m:ctrlPr>
+                    <w:rPr>
+                      <w:rFonts w:ascii="Cambria Math" w:eastAsiaTheme="minorEastAsia" w:hAnsi="Cambria Math"/>
+                      <w:i/>
+                      <w:sz w:val="24"/>
+                      <w:szCs w:val="24"/>
+                    </w:rPr>
+                  </m:ctrlPr>
+                </m:dPr>
+                <m:e>
+                  <m:r>
+                    <w:rPr>
+                      <w:rFonts w:ascii="Cambria Math" w:eastAsiaTheme="minorEastAsia" w:hAnsi="Cambria Math"/>
+                      <w:sz w:val="24"/>
+                      <w:szCs w:val="24"/>
+                    </w:rPr>
+                    <m:t>1-p</m:t>
+                  </m:r>
+                </m:e>
+              </m:d>
+            </m:num>
+            <m:den>
+              <m:sSup>
+                <m:sSupPr>
+                  <m:ctrlPr>
+                    <w:rPr>
+                      <w:rFonts w:ascii="Cambria Math" w:eastAsiaTheme="minorEastAsia" w:hAnsi="Cambria Math"/>
+                      <w:i/>
+                      <w:sz w:val="24"/>
+                      <w:szCs w:val="24"/>
+                    </w:rPr>
+                  </m:ctrlPr>
+                </m:sSupPr>
+                <m:e>
+                  <m:r>
+                    <w:rPr>
+                      <w:rFonts w:ascii="Cambria Math" w:eastAsiaTheme="minorEastAsia" w:hAnsi="Cambria Math"/>
+                      <w:sz w:val="24"/>
+                      <w:szCs w:val="24"/>
+                    </w:rPr>
+                    <m:t>p</m:t>
+                  </m:r>
+                </m:e>
+                <m:sup>
+                  <m:r>
+                    <w:rPr>
+                      <w:rFonts w:ascii="Cambria Math" w:eastAsiaTheme="minorEastAsia" w:hAnsi="Cambria Math"/>
+                      <w:sz w:val="24"/>
+                      <w:szCs w:val="24"/>
+                    </w:rPr>
+                    <m:t>2</m:t>
+                  </m:r>
+                </m:sup>
+              </m:sSup>
+            </m:den>
+          </m:f>
+        </m:oMath>
+      </m:oMathPara>
+    </w:p>
+    <w:p>
+      <w:pPr>
+        <w:rPr>
+          <w:rFonts w:ascii="Roboto" w:eastAsiaTheme="minorEastAsia" w:hAnsi="Roboto"/>
+          <w:b/>
+          <w:bCs/>
+          <w:sz w:val="24"/>
+          <w:szCs w:val="24"/>
+        </w:rPr>
+      </w:pPr>
+    </w:p>
+    <w:p>
+      <w:pPr>
+        <w:rPr>
+          <w:rFonts w:ascii="Roboto" w:eastAsiaTheme="minorEastAsia" w:hAnsi="Roboto"/>
+          <w:b/>
+          <w:bCs/>
+          <w:sz w:val="24"/>
+          <w:szCs w:val="24"/>
+        </w:rPr>
+      </w:pPr>
+      <w:r>
+        <w:rPr>
+          <w:rFonts w:ascii="Roboto" w:eastAsiaTheme="minorEastAsia" w:hAnsi="Roboto"/>
+          <w:b/>
+          <w:bCs/>
+          <w:sz w:val="24"/>
+          <w:szCs w:val="24"/>
+        </w:rPr>
+        <w:t xml:space="preserve">Negative </w:t>
+      </w:r>
+      <w:r>
+        <w:rPr>
+          <w:rFonts w:ascii="Roboto" w:eastAsiaTheme="minorEastAsia" w:hAnsi="Roboto"/>
+          <w:b/>
+          <w:bCs/>
+          <w:sz w:val="24"/>
+          <w:szCs w:val="24"/>
+        </w:rPr>
+        <w:t xml:space="preserve">Binomial </w:t>
+      </w:r>
+      <w:r>
+        <w:rPr>
+          <w:rFonts w:ascii="Roboto" w:eastAsiaTheme="minorEastAsia" w:hAnsi="Roboto"/>
+          <w:b/>
+          <w:bCs/>
+          <w:sz w:val="24"/>
+          <w:szCs w:val="24"/>
+        </w:rPr>
+        <w:t xml:space="preserve">Probability </w:t>
+      </w:r>
+      <w:r>
+        <w:rPr>
+          <w:rFonts w:ascii="Roboto" w:eastAsiaTheme="minorEastAsia" w:hAnsi="Roboto"/>
+          <w:b/>
+          <w:bCs/>
+          <w:sz w:val="24"/>
+          <w:szCs w:val="24"/>
+        </w:rPr>
+        <w:t>Distribution</w:t>
+      </w:r>
+      <w:r>
+        <w:rPr>
+          <w:rFonts w:ascii="Roboto" w:eastAsiaTheme="minorEastAsia" w:hAnsi="Roboto"/>
+          <w:b/>
+          <w:bCs/>
+          <w:sz w:val="24"/>
+          <w:szCs w:val="24"/>
+        </w:rPr>
+        <w:t xml:space="preserve"> Standard Deviation</w:t>
+      </w:r>
+    </w:p>
+    <w:p>
+      <w:pPr>
+        <w:rPr>
+          <w:rFonts w:ascii="Roboto" w:eastAsiaTheme="minorEastAsia" w:hAnsi="Roboto"/>
+          <w:b/>
+          <w:bCs/>
+          <w:sz w:val="24"/>
+          <w:szCs w:val="24"/>
+        </w:rPr>
+      </w:pPr>
+    </w:p>
+    <w:p>
+      <w:pPr>
+        <w:rPr>
+          <w:rFonts w:ascii="Roboto" w:eastAsiaTheme="minorEastAsia" w:hAnsi="Roboto"/>
+          <w:sz w:val="24"/>
+          <w:szCs w:val="24"/>
+        </w:rPr>
+      </w:pPr>
+      <m:oMathPara>
+        <m:oMath>
+          <m:rad>
+            <m:radPr>
+              <m:degHide m:val="1"/>
+              <m:ctrlPr>
+                <w:rPr>
+                  <w:rFonts w:ascii="Cambria Math" w:eastAsiaTheme="minorEastAsia" w:hAnsi="Cambria Math"/>
+                  <w:i/>
+                  <w:sz w:val="24"/>
+                  <w:szCs w:val="24"/>
+                </w:rPr>
+              </m:ctrlPr>
+            </m:radPr>
+            <m:deg/>
+            <m:e>
+              <m:r>
+                <m:rPr>
+                  <m:sty m:val="p"/>
+                </m:rPr>
+                <w:rPr>
+                  <w:rFonts w:ascii="Cambria Math" w:eastAsiaTheme="minorEastAsia" w:hAnsi="Cambria Math"/>
+                  <w:sz w:val="24"/>
+                  <w:szCs w:val="24"/>
+                </w:rPr>
+                <m:t>V</m:t>
+              </m:r>
+              <m:d>
+                <m:dPr>
+                  <m:begChr m:val="["/>
+                  <m:endChr m:val="]"/>
+                  <m:ctrlPr>
+                    <w:rPr>
+                      <w:rFonts w:ascii="Cambria Math" w:eastAsiaTheme="minorEastAsia" w:hAnsi="Cambria Math"/>
+                      <w:i/>
+                      <w:sz w:val="24"/>
+                      <w:szCs w:val="24"/>
+                    </w:rPr>
+                  </m:ctrlPr>
+                </m:dPr>
+                <m:e>
+                  <m:r>
+                    <w:rPr>
+                      <w:rFonts w:ascii="Cambria Math" w:eastAsiaTheme="minorEastAsia" w:hAnsi="Cambria Math"/>
+                      <w:sz w:val="24"/>
+                      <w:szCs w:val="24"/>
+                    </w:rPr>
+                    <m:t>Y</m:t>
+                  </m:r>
+                </m:e>
+              </m:d>
+            </m:e>
+          </m:rad>
+          <m:r>
+            <w:rPr>
+              <w:rFonts w:ascii="Cambria Math" w:eastAsiaTheme="minorEastAsia" w:hAnsi="Cambria Math"/>
+              <w:sz w:val="24"/>
+              <w:szCs w:val="24"/>
+            </w:rPr>
+            <m:t xml:space="preserve">= </m:t>
+          </m:r>
+          <m:rad>
+            <m:radPr>
+              <m:degHide m:val="1"/>
+              <m:ctrlPr>
+                <w:rPr>
+                  <w:rFonts w:ascii="Cambria Math" w:eastAsiaTheme="minorEastAsia" w:hAnsi="Cambria Math"/>
+                  <w:i/>
+                  <w:sz w:val="24"/>
+                  <w:szCs w:val="24"/>
+                </w:rPr>
+              </m:ctrlPr>
+            </m:radPr>
+            <m:deg/>
+            <m:e>
+              <m:f>
+                <m:fPr>
+                  <m:ctrlPr>
+                    <w:rPr>
+                      <w:rFonts w:ascii="Cambria Math" w:eastAsiaTheme="minorEastAsia" w:hAnsi="Cambria Math"/>
+                      <w:i/>
+                      <w:sz w:val="24"/>
+                      <w:szCs w:val="24"/>
+                    </w:rPr>
+                  </m:ctrlPr>
+                </m:fPr>
+                <m:num>
+                  <m:r>
+                    <w:rPr>
+                      <w:rFonts w:ascii="Cambria Math" w:eastAsiaTheme="minorEastAsia" w:hAnsi="Cambria Math"/>
+                      <w:sz w:val="24"/>
+                      <w:szCs w:val="24"/>
+                    </w:rPr>
+                    <m:t>r</m:t>
+                  </m:r>
                   <m:d>
                     <m:dPr>
                       <m:ctrlPr>

</xml_diff>